<commit_message>
numeracja inputów do 54
</commit_message>
<xml_diff>
--- a/Lista_kontrolna_numerowana.docx
+++ b/Lista_kontrolna_numerowana.docx
@@ -1,6 +1,6 @@
 
 <file path=word/document.xml><?xml version="1.0" encoding="utf-8"?>
-<w:document xmlns:ve="http://schemas.openxmlformats.org/markup-compatibility/2006" xmlns:o="urn:schemas-microsoft-com:office:office" xmlns:r="http://schemas.openxmlformats.org/officeDocument/2006/relationships" xmlns:m="http://schemas.openxmlformats.org/officeDocument/2006/math" xmlns:v="urn:schemas-microsoft-com:vml" xmlns:wp="http://schemas.openxmlformats.org/drawingml/2006/wordprocessingDrawing" xmlns:w10="urn:schemas-microsoft-com:office:word" xmlns:w="http://schemas.openxmlformats.org/wordprocessingml/2006/main" xmlns:wne="http://schemas.microsoft.com/office/word/2006/wordml">
+<w:document xmlns:wpc="http://schemas.microsoft.com/office/word/2010/wordprocessingCanvas" xmlns:mc="http://schemas.openxmlformats.org/markup-compatibility/2006" xmlns:o="urn:schemas-microsoft-com:office:office" xmlns:r="http://schemas.openxmlformats.org/officeDocument/2006/relationships" xmlns:m="http://schemas.openxmlformats.org/officeDocument/2006/math" xmlns:v="urn:schemas-microsoft-com:vml" xmlns:wp14="http://schemas.microsoft.com/office/word/2010/wordprocessingDrawing" xmlns:wp="http://schemas.openxmlformats.org/drawingml/2006/wordprocessingDrawing" xmlns:w10="urn:schemas-microsoft-com:office:word" xmlns:w="http://schemas.openxmlformats.org/wordprocessingml/2006/main" xmlns:w14="http://schemas.microsoft.com/office/word/2010/wordml" xmlns:wpg="http://schemas.microsoft.com/office/word/2010/wordprocessingGroup" xmlns:wpi="http://schemas.microsoft.com/office/word/2010/wordprocessingInk" xmlns:wne="http://schemas.microsoft.com/office/word/2006/wordml" xmlns:wps="http://schemas.microsoft.com/office/word/2010/wordprocessingShape" mc:Ignorable="w14 wp14">
   <w:body>
     <w:p>
       <w:pPr>
@@ -97,8 +97,8 @@
       <w:pPr>
         <w:spacing w:after="0"/>
         <w:sectPr>
-          <w:headerReference w:type="default" r:id="rId8"/>
-          <w:footerReference w:type="default" r:id="rId9"/>
+          <w:headerReference w:type="default" r:id="rId9"/>
+          <w:footerReference w:type="default" r:id="rId10"/>
           <w:pgSz w:w="11906" w:h="16838"/>
           <w:pgMar w:top="1418" w:right="1418" w:bottom="1648" w:left="1418" w:header="539" w:footer="1418" w:gutter="0"/>
           <w:cols w:space="708"/>
@@ -125,10 +125,7 @@
     </w:p>
     <w:p/>
     <w:p/>
-    <w:p>
-      <w:bookmarkStart w:id="11" w:name="_GoBack"/>
-      <w:bookmarkEnd w:id="11"/>
-    </w:p>
+    <w:p/>
     <w:p>
       <w:pPr>
         <w:pStyle w:val="Spistreci1"/>
@@ -1789,7 +1786,7 @@
       <w:r>
         <w:br w:type="page"/>
       </w:r>
-      <w:bookmarkStart w:id="12" w:name="_Toc18491645"/>
+      <w:bookmarkStart w:id="11" w:name="_Toc18491645"/>
     </w:p>
     <w:p>
       <w:pPr>
@@ -1855,11 +1852,11 @@
       <w:pPr>
         <w:pStyle w:val="Nagwek1"/>
       </w:pPr>
-      <w:bookmarkStart w:id="13" w:name="_Toc46224700"/>
+      <w:bookmarkStart w:id="12" w:name="_Toc46224700"/>
       <w:r>
         <w:t>Podziękowania</w:t>
       </w:r>
-      <w:bookmarkEnd w:id="13"/>
+      <w:bookmarkEnd w:id="12"/>
     </w:p>
     <w:p>
       <w:pPr>
@@ -1909,7 +1906,7 @@
         </w:rPr>
         <w:t xml:space="preserve"> (</w:t>
       </w:r>
-      <w:hyperlink r:id="rId10" w:history="1">
+      <w:hyperlink r:id="rId11" w:history="1">
         <w:r>
           <w:rPr>
             <w:rStyle w:val="Hipercze"/>
@@ -1968,7 +1965,7 @@
         </w:rPr>
         <w:t>(</w:t>
       </w:r>
-      <w:hyperlink r:id="rId11" w:history="1">
+      <w:hyperlink r:id="rId12" w:history="1">
         <w:r>
           <w:rPr>
             <w:rStyle w:val="Hipercze"/>
@@ -2085,23 +2082,15 @@
       <w:pPr>
         <w:pStyle w:val="Nagwek1"/>
       </w:pPr>
-      <w:bookmarkStart w:id="14" w:name="_Toc46224701"/>
+      <w:bookmarkStart w:id="13" w:name="_Toc46224701"/>
       <w:r>
         <w:t>Zastrzeżenie</w:t>
       </w:r>
-      <w:bookmarkEnd w:id="14"/>
-    </w:p>
-    <w:p>
-      <w:r>
-        <w:t xml:space="preserve">Niniejszy dokument udostępnia listę kontrolną, za pomocą której osoby z niej korzystające mogą  sprawdzić, czy strona internetowa (serwis internetowy, witryna internetowa, strona </w:t>
-      </w:r>
-      <w:proofErr w:type="spellStart"/>
-      <w:r>
-        <w:t>www</w:t>
-      </w:r>
-      <w:proofErr w:type="spellEnd"/>
-      <w:r>
-        <w:t>…) jest zgodna z zaleceniami WCAG. Narzędzie to może być przydatne zarówno dla osób nie mających przygotowania technicznego jak i dla specjalistów (np. webmasterów) mających zaawansowaną wiedzę na temat tworzenia i funkcjonowania stron internetowych.</w:t>
+      <w:bookmarkEnd w:id="13"/>
+    </w:p>
+    <w:p>
+      <w:r>
+        <w:t>Niniejszy dokument udostępnia listę kontrolną, za pomocą której osoby z niej korzystające mogą  sprawdzić, czy strona internetowa (serwis internetowy, witryna internetowa, strona www…) jest zgodna z zaleceniami WCAG. Narzędzie to może być przydatne zarówno dla osób nie mających przygotowania technicznego jak i dla specjalistów (np. webmasterów) mających zaawansowaną wiedzę na temat tworzenia i funkcjonowania stron internetowych.</w:t>
       </w:r>
     </w:p>
     <w:p>
@@ -2142,12 +2131,12 @@
       <w:pPr>
         <w:pStyle w:val="Nagwek1"/>
       </w:pPr>
-      <w:bookmarkStart w:id="15" w:name="_Toc46224702"/>
+      <w:bookmarkStart w:id="14" w:name="_Toc46224702"/>
       <w:r>
         <w:t>Jak korzystać z tego dokumentu</w:t>
       </w:r>
-      <w:bookmarkEnd w:id="12"/>
-      <w:bookmarkEnd w:id="15"/>
+      <w:bookmarkEnd w:id="11"/>
+      <w:bookmarkEnd w:id="14"/>
     </w:p>
     <w:p>
       <w:r>
@@ -2216,31 +2205,15 @@
       <w:pPr>
         <w:pStyle w:val="Nagwek2"/>
       </w:pPr>
-      <w:bookmarkStart w:id="16" w:name="_Toc46224703"/>
+      <w:bookmarkStart w:id="15" w:name="_Toc46224703"/>
       <w:r>
         <w:t>Jak przeprowadzić badanie?</w:t>
       </w:r>
-      <w:bookmarkEnd w:id="16"/>
-    </w:p>
-    <w:p>
-      <w:r>
-        <w:t xml:space="preserve">Ze względu na to, że najczęściej serwis internetowy zawiera bardzo wiele </w:t>
-      </w:r>
-      <w:proofErr w:type="spellStart"/>
-      <w:r>
-        <w:t>podstron</w:t>
-      </w:r>
-      <w:proofErr w:type="spellEnd"/>
-      <w:r>
-        <w:t xml:space="preserve">, trudno jest założyć, że w każdym badaniu sprawdzona zostanie ich całość. Konieczna jest wiec selekcja stron, które będą podlegać weryfikacji, czyli niezbędne jest przygotowanie próbki </w:t>
-      </w:r>
-      <w:proofErr w:type="spellStart"/>
-      <w:r>
-        <w:t>podstron</w:t>
-      </w:r>
-      <w:proofErr w:type="spellEnd"/>
-      <w:r>
-        <w:t xml:space="preserve">, które będą podlegały badaniu. Dobór próbki stron nie może być całkowicie przypadkowy. Próbka powinna zawierać (jeśli to możliwe):  </w:t>
+      <w:bookmarkEnd w:id="15"/>
+    </w:p>
+    <w:p>
+      <w:r>
+        <w:t xml:space="preserve">Ze względu na to, że najczęściej serwis internetowy zawiera bardzo wiele podstron, trudno jest założyć, że w każdym badaniu sprawdzona zostanie ich całość. Konieczna jest wiec selekcja stron, które będą podlegać weryfikacji, czyli niezbędne jest przygotowanie próbki podstron, które będą podlegały badaniu. Dobór próbki stron nie może być całkowicie przypadkowy. Próbka powinna zawierać (jeśli to możliwe):  </w:t>
       </w:r>
     </w:p>
     <w:p>
@@ -2397,15 +2370,7 @@
       </w:pPr>
       <w:r>
         <w:lastRenderedPageBreak/>
-        <w:t xml:space="preserve">strony o wyraźnie odrębnym wyglądzie od reszty lub zawierające innego rodzaju treści niż większość innych </w:t>
-      </w:r>
-      <w:proofErr w:type="spellStart"/>
-      <w:r>
-        <w:t>podstron</w:t>
-      </w:r>
-      <w:proofErr w:type="spellEnd"/>
-      <w:r>
-        <w:t>,</w:t>
+        <w:t>strony o wyraźnie odrębnym wyglądzie od reszty lub zawierające innego rodzaju treści niż większość innych podstron,</w:t>
       </w:r>
     </w:p>
     <w:p>
@@ -2444,44 +2409,12 @@
         <w:spacing w:line="252" w:lineRule="auto"/>
       </w:pPr>
       <w:r>
-        <w:t xml:space="preserve">losowo wybrane </w:t>
-      </w:r>
-      <w:proofErr w:type="spellStart"/>
-      <w:r>
-        <w:t>podstrony</w:t>
-      </w:r>
-      <w:proofErr w:type="spellEnd"/>
-      <w:r>
-        <w:t xml:space="preserve">, których liczba będzie uzależniona od wielkości badanego serwisu </w:t>
-      </w:r>
-      <w:proofErr w:type="spellStart"/>
-      <w:r>
-        <w:t>www</w:t>
-      </w:r>
-      <w:proofErr w:type="spellEnd"/>
-      <w:r>
-        <w:t>. Osoba odpowiedzialna za przeprowadzanie badania dostępności samodzielnie oszacuje tę liczbę.</w:t>
-      </w:r>
-    </w:p>
-    <w:p>
-      <w:r>
-        <w:t xml:space="preserve">W przypadku stron internetowych zawierających wiele różnorodnych </w:t>
-      </w:r>
-      <w:proofErr w:type="spellStart"/>
-      <w:r>
-        <w:t>podstron</w:t>
-      </w:r>
-      <w:proofErr w:type="spellEnd"/>
-      <w:r>
-        <w:t xml:space="preserve">, liczba </w:t>
-      </w:r>
-      <w:proofErr w:type="spellStart"/>
-      <w:r>
-        <w:t>podstron</w:t>
-      </w:r>
-      <w:proofErr w:type="spellEnd"/>
-      <w:r>
-        <w:t xml:space="preserve"> wybranych do weryfikacji nie powinna  być niższa niż 15.</w:t>
+        <w:t>losowo wybrane podstrony, których liczba będzie uzależniona od wielkości badanego serwisu www. Osoba odpowiedzialna za przeprowadzanie badania dostępności samodzielnie oszacuje tę liczbę.</w:t>
+      </w:r>
+    </w:p>
+    <w:p>
+      <w:r>
+        <w:t>W przypadku stron internetowych zawierających wiele różnorodnych podstron, liczba podstron wybranych do weryfikacji nie powinna  być niższa niż 15.</w:t>
       </w:r>
     </w:p>
     <w:p>
@@ -2491,15 +2424,7 @@
     </w:p>
     <w:p>
       <w:r>
-        <w:t xml:space="preserve">Badanie polega na udzielaniu odpowiedzi na każde pytanie z listy kontrolnej dla każdej wyselekcjonowanej </w:t>
-      </w:r>
-      <w:proofErr w:type="spellStart"/>
-      <w:r>
-        <w:t>podstrony</w:t>
-      </w:r>
-      <w:proofErr w:type="spellEnd"/>
-      <w:r>
-        <w:t xml:space="preserve">. Przy każdym pytaniu umieszczone są możliwe odpowiedzi. Wynik badania można umieścić w tabeli zamieszczonej na końcu dokumentu. Dzięki temu śledzenie postępu badań i podsumowywanie wyników może stać się łatwiejsze. </w:t>
+        <w:t xml:space="preserve">Badanie polega na udzielaniu odpowiedzi na każde pytanie z listy kontrolnej dla każdej wyselekcjonowanej podstrony. Przy każdym pytaniu umieszczone są możliwe odpowiedzi. Wynik badania można umieścić w tabeli zamieszczonej na końcu dokumentu. Dzięki temu śledzenie postępu badań i podsumowywanie wyników może stać się łatwiejsze. </w:t>
       </w:r>
     </w:p>
     <w:p>
@@ -2509,26 +2434,18 @@
     </w:p>
     <w:p>
       <w:r>
-        <w:t xml:space="preserve">Po wykonaniu zalecanego sprawdzenia i wybraniu odpowiedzi wskazującej na błąd, należy odnotować ten fakt w tabeli podsumowującej badanie dostępności cyfrowej. Kliknięcie w link Kryteria WCAG: X.X.X - Poziom „XX” przeniesie kursor w odpowiednie miejsce tabeli. Tabela ta zawiera spis kryteriów sukcesu odpowiadający załącznikowi do Ustawy z dnia 4 kwietnia 2019 r. o dostępności cyfrowej stron internetowych i aplikacji mobilnych podmiotów publicznych. Należy zaznaczyć linię tabeli odpowiadającą kryterium sukcesu dla którego znaleziono błąd wyróżniającym kolorem (na przykład czerwonym) oraz wskazać adres </w:t>
-      </w:r>
-      <w:proofErr w:type="spellStart"/>
-      <w:r>
-        <w:t>podstrony</w:t>
-      </w:r>
-      <w:proofErr w:type="spellEnd"/>
-      <w:r>
-        <w:t>, na której błąd odpowiadający danemu kryterium sukcesu został wykryty. Pozwoli to, szczególnie wizualnie, szybko ocenić liczbę kryteriów sukcesu, które nie zostały spełnione. Należy zwrócić uwagę na fakt, że jeden błąd może powodować złamanie kilku kryteriów sukcesu WCAG.</w:t>
+        <w:t>Po wykonaniu zalecanego sprawdzenia i wybraniu odpowiedzi wskazującej na błąd, należy odnotować ten fakt w tabeli podsumowującej badanie dostępności cyfrowej. Kliknięcie w link Kryteria WCAG: X.X.X - Poziom „XX” przeniesie kursor w odpowiednie miejsce tabeli. Tabela ta zawiera spis kryteriów sukcesu odpowiadający załącznikowi do Ustawy z dnia 4 kwietnia 2019 r. o dostępności cyfrowej stron internetowych i aplikacji mobilnych podmiotów publicznych. Należy zaznaczyć linię tabeli odpowiadającą kryterium sukcesu dla którego znaleziono błąd wyróżniającym kolorem (na przykład czerwonym) oraz wskazać adres podstrony, na której błąd odpowiadający danemu kryterium sukcesu został wykryty. Pozwoli to, szczególnie wizualnie, szybko ocenić liczbę kryteriów sukcesu, które nie zostały spełnione. Należy zwrócić uwagę na fakt, że jeden błąd może powodować złamanie kilku kryteriów sukcesu WCAG.</w:t>
       </w:r>
     </w:p>
     <w:p>
       <w:pPr>
         <w:pStyle w:val="Nagwek2"/>
       </w:pPr>
-      <w:bookmarkStart w:id="17" w:name="_Toc46224704"/>
+      <w:bookmarkStart w:id="16" w:name="_Toc46224704"/>
       <w:r>
         <w:t>Wymagania specjalne wynikające z przepisów prawa</w:t>
       </w:r>
-      <w:bookmarkEnd w:id="17"/>
+      <w:bookmarkEnd w:id="16"/>
     </w:p>
     <w:p>
       <w:r>
@@ -2639,26 +2556,18 @@
     </w:p>
     <w:p>
       <w:r>
-        <w:t xml:space="preserve">Oznacza to konieczność zwrócenia szczególnej uwagi podczas badania dostępności cyfrowej na dostępność powyższych elementów, a przede wszystkim zwrócenie na nie uwagi podczas selekcji </w:t>
-      </w:r>
-      <w:proofErr w:type="spellStart"/>
-      <w:r>
-        <w:t>podstron</w:t>
-      </w:r>
-      <w:proofErr w:type="spellEnd"/>
-      <w:r>
-        <w:t xml:space="preserve"> stron poddawanych badaniu. Jest to o tyle istotne, że Ustawa przewiduje sankcje finansowe za brak ich dostępności.</w:t>
+        <w:t>Oznacza to konieczność zwrócenia szczególnej uwagi podczas badania dostępności cyfrowej na dostępność powyższych elementów, a przede wszystkim zwrócenie na nie uwagi podczas selekcji podstron stron poddawanych badaniu. Jest to o tyle istotne, że Ustawa przewiduje sankcje finansowe za brak ich dostępności.</w:t>
       </w:r>
     </w:p>
     <w:p>
       <w:pPr>
         <w:pStyle w:val="Nagwek2"/>
       </w:pPr>
-      <w:bookmarkStart w:id="18" w:name="_Toc46224705"/>
+      <w:bookmarkStart w:id="17" w:name="_Toc46224705"/>
       <w:r>
         <w:t>Jakie wnioski wynikają z rezultatów badania?</w:t>
       </w:r>
-      <w:bookmarkEnd w:id="18"/>
+      <w:bookmarkEnd w:id="17"/>
     </w:p>
     <w:p>
       <w:r>
@@ -2672,23 +2581,7 @@
     </w:p>
     <w:p>
       <w:r>
-        <w:t xml:space="preserve">Brak odpowiedzi negatywnych oznacza, że można mieć w dużym stopniu pewność, że badana strona </w:t>
-      </w:r>
-      <w:proofErr w:type="spellStart"/>
-      <w:r>
-        <w:t>www</w:t>
-      </w:r>
-      <w:proofErr w:type="spellEnd"/>
-      <w:r>
-        <w:t xml:space="preserve"> jest przygotowana zgodnie z wymaganiami WCAG. Należy mieć na uwadze, że w przypadku częstych zmian prezentowanych na stronie </w:t>
-      </w:r>
-      <w:proofErr w:type="spellStart"/>
-      <w:r>
-        <w:t>www</w:t>
-      </w:r>
-      <w:proofErr w:type="spellEnd"/>
-      <w:r>
-        <w:t xml:space="preserve"> treści sytuacja ta może szybko ulec zmianie.</w:t>
+        <w:t>Brak odpowiedzi negatywnych oznacza, że można mieć w dużym stopniu pewność, że badana strona www jest przygotowana zgodnie z wymaganiami WCAG. Należy mieć na uwadze, że w przypadku częstych zmian prezentowanych na stronie www treści sytuacja ta może szybko ulec zmianie.</w:t>
       </w:r>
     </w:p>
     <w:p>
@@ -2722,15 +2615,7 @@
         <w:t xml:space="preserve"> </w:t>
       </w:r>
       <w:r>
-        <w:t xml:space="preserve">jeśli jest ono prowadzone jedynie w celu sprawdzenia, czy dana strona </w:t>
-      </w:r>
-      <w:proofErr w:type="spellStart"/>
-      <w:r>
-        <w:t>www</w:t>
-      </w:r>
-      <w:proofErr w:type="spellEnd"/>
-      <w:r>
-        <w:t xml:space="preserve"> jest dostępna</w:t>
+        <w:t>jeśli jest ono prowadzone jedynie w celu sprawdzenia, czy dana strona www jest dostępna</w:t>
       </w:r>
       <w:r>
         <w:rPr>
@@ -2741,18 +2626,18 @@
       <w:r>
         <w:t xml:space="preserve"> Błąd w kwestiach kluczowych oznacza istnienie barier nie do pokonania przez osoby niepełnosprawne. Dopóki nie zostaną one usunięte, strona na pewno nie będzie dostępna. </w:t>
       </w:r>
-      <w:bookmarkStart w:id="19" w:name="_Toc18404214"/>
+      <w:bookmarkStart w:id="18" w:name="_Toc18404214"/>
     </w:p>
     <w:p>
       <w:pPr>
         <w:pStyle w:val="Nagwek2"/>
       </w:pPr>
-      <w:bookmarkStart w:id="20" w:name="_Toc46224706"/>
+      <w:bookmarkStart w:id="19" w:name="_Toc46224706"/>
       <w:r>
         <w:lastRenderedPageBreak/>
         <w:t>Określenie zasięgu i wagi znalezionych błędów</w:t>
       </w:r>
-      <w:bookmarkEnd w:id="20"/>
+      <w:bookmarkEnd w:id="19"/>
     </w:p>
     <w:p>
       <w:r>
@@ -2761,23 +2646,7 @@
     </w:p>
     <w:p>
       <w:r>
-        <w:t xml:space="preserve">W przypadku, gdy prowadzący badanie natrafia na błąd o potencjalnie dużej wadze, powinien poszerzyć zakres badanych </w:t>
-      </w:r>
-      <w:proofErr w:type="spellStart"/>
-      <w:r>
-        <w:t>podstron</w:t>
-      </w:r>
-      <w:proofErr w:type="spellEnd"/>
-      <w:r>
-        <w:t xml:space="preserve"> w celu sprawdzenia, czy znaleziony błąd występuje również na nich, czy też jest jedynie wynikiem jednorazowego przeoczenia czy niedopatrzenia. Adresy </w:t>
-      </w:r>
-      <w:proofErr w:type="spellStart"/>
-      <w:r>
-        <w:t>podstron</w:t>
-      </w:r>
-      <w:proofErr w:type="spellEnd"/>
-      <w:r>
-        <w:t>, na których zostały wykonane dodatkowe sprawdzenia są umieszczone w tabeli „Zasięg i waga błędów”.</w:t>
+        <w:t>W przypadku, gdy prowadzący badanie natrafia na błąd o potencjalnie dużej wadze, powinien poszerzyć zakres badanych podstron w celu sprawdzenia, czy znaleziony błąd występuje również na nich, czy też jest jedynie wynikiem jednorazowego przeoczenia czy niedopatrzenia. Adresy podstron, na których zostały wykonane dodatkowe sprawdzenia są umieszczone w tabeli „Zasięg i waga błędów”.</w:t>
       </w:r>
     </w:p>
     <w:p>
@@ -2808,15 +2677,7 @@
         <w:spacing w:line="252" w:lineRule="auto"/>
       </w:pPr>
       <w:r>
-        <w:t xml:space="preserve">Kluczowe, czyli takie, których obecność powoduje, że nie da się sensownie skorzystać z informacji lub usług oferowanych na stronie </w:t>
-      </w:r>
-      <w:proofErr w:type="spellStart"/>
-      <w:r>
-        <w:t>www</w:t>
-      </w:r>
-      <w:proofErr w:type="spellEnd"/>
-      <w:r>
-        <w:t>;</w:t>
+        <w:t>Kluczowe, czyli takie, których obecność powoduje, że nie da się sensownie skorzystać z informacji lub usług oferowanych na stronie www;</w:t>
       </w:r>
     </w:p>
     <w:p>
@@ -2829,15 +2690,7 @@
         <w:spacing w:line="252" w:lineRule="auto"/>
       </w:pPr>
       <w:r>
-        <w:t xml:space="preserve">Istotne, czyli takie, których obecność znacząco utrudnia skorzystanie z informacji lub usług oferowanych na stronie </w:t>
-      </w:r>
-      <w:proofErr w:type="spellStart"/>
-      <w:r>
-        <w:t>www</w:t>
-      </w:r>
-      <w:proofErr w:type="spellEnd"/>
-      <w:r>
-        <w:t>;</w:t>
+        <w:t>Istotne, czyli takie, których obecność znacząco utrudnia skorzystanie z informacji lub usług oferowanych na stronie www;</w:t>
       </w:r>
     </w:p>
     <w:p>
@@ -2853,15 +2706,7 @@
         <w:t>Drobne</w:t>
       </w:r>
       <w:r>
-        <w:t xml:space="preserve">, czyli takie, których obecność nie uniemożliwia większości użytkowników niepełnosprawnych  korzystania z informacji lub usług oferowanych na stronie </w:t>
-      </w:r>
-      <w:proofErr w:type="spellStart"/>
-      <w:r>
-        <w:t>www</w:t>
-      </w:r>
-      <w:proofErr w:type="spellEnd"/>
-      <w:r>
-        <w:t>;</w:t>
+        <w:t>, czyli takie, których obecność nie uniemożliwia większości użytkowników niepełnosprawnych  korzystania z informacji lub usług oferowanych na stronie www;</w:t>
       </w:r>
     </w:p>
     <w:p>
@@ -2911,7 +2756,7 @@
       <w:pPr>
         <w:pStyle w:val="Nagwek1"/>
         <w:rPr>
-          <w:ins w:id="21" w:author="Pietrasiewicz Adam" w:date="2020-07-06T07:57:00Z"/>
+          <w:ins w:id="20" w:author="Pietrasiewicz Adam" w:date="2020-07-06T07:57:00Z"/>
         </w:rPr>
         <w:sectPr>
           <w:pgSz w:w="11906" w:h="16838"/>
@@ -2919,40 +2764,40 @@
           <w:cols w:space="708"/>
         </w:sectPr>
       </w:pPr>
-      <w:bookmarkStart w:id="22" w:name="_Toc18491646"/>
+      <w:bookmarkStart w:id="21" w:name="_Toc18491646"/>
     </w:p>
     <w:p>
       <w:pPr>
         <w:pStyle w:val="Nagwek1"/>
       </w:pPr>
-      <w:bookmarkStart w:id="23" w:name="_Toc46224707"/>
+      <w:bookmarkStart w:id="22" w:name="_Toc46224707"/>
       <w:r>
         <w:lastRenderedPageBreak/>
         <w:t>Weryfikacja dostępności cyfrowej na poziomie 1.</w:t>
       </w:r>
-      <w:bookmarkEnd w:id="19"/>
+      <w:bookmarkEnd w:id="18"/>
+      <w:bookmarkEnd w:id="21"/>
       <w:bookmarkEnd w:id="22"/>
+    </w:p>
+    <w:p>
+      <w:r>
+        <w:t xml:space="preserve">Sprawdzenie dostępności cyfrowej strony internetowej na poziomie 1 nie wymaga żadnej wiedzy technicznej na temat obsługi stron internetowych ani na temat kodu HTML. Wymaga jedynie podstawowej umiejętności korzystania ze stron internetowych. </w:t>
+      </w:r>
+    </w:p>
+    <w:p>
+      <w:r>
+        <w:t>Przy każdym elemencie (pytaniu, zadaniu) z listy kontrolnej należy wybrać jedną z proponowanych odpowiedzi.</w:t>
+      </w:r>
+    </w:p>
+    <w:p>
+      <w:pPr>
+        <w:pStyle w:val="Nagwek2"/>
+      </w:pPr>
+      <w:bookmarkStart w:id="23" w:name="_Toc46224708"/>
+      <w:r>
+        <w:t>Pytania kluczowe</w:t>
+      </w:r>
       <w:bookmarkEnd w:id="23"/>
-    </w:p>
-    <w:p>
-      <w:r>
-        <w:t xml:space="preserve">Sprawdzenie dostępności cyfrowej strony internetowej na poziomie 1 nie wymaga żadnej wiedzy technicznej na temat obsługi stron internetowych ani na temat kodu HTML. Wymaga jedynie podstawowej umiejętności korzystania ze stron internetowych. </w:t>
-      </w:r>
-    </w:p>
-    <w:p>
-      <w:r>
-        <w:t>Przy każdym elemencie (pytaniu, zadaniu) z listy kontrolnej należy wybrać jedną z proponowanych odpowiedzi.</w:t>
-      </w:r>
-    </w:p>
-    <w:p>
-      <w:pPr>
-        <w:pStyle w:val="Nagwek2"/>
-      </w:pPr>
-      <w:bookmarkStart w:id="24" w:name="_Toc46224708"/>
-      <w:r>
-        <w:t>Pytania kluczowe</w:t>
-      </w:r>
-      <w:bookmarkEnd w:id="24"/>
     </w:p>
     <w:p>
       <w:r>
@@ -2972,9 +2817,9 @@
       <w:pPr>
         <w:pStyle w:val="Nagwek3"/>
       </w:pPr>
-      <w:bookmarkStart w:id="25" w:name="_Toc18404215"/>
-      <w:bookmarkStart w:id="26" w:name="_Toc484066172"/>
-      <w:bookmarkStart w:id="27" w:name="_Toc484066137"/>
+      <w:bookmarkStart w:id="24" w:name="_Toc18404215"/>
+      <w:bookmarkStart w:id="25" w:name="_Toc484066172"/>
+      <w:bookmarkStart w:id="26" w:name="_Toc484066137"/>
       <w:r>
         <w:t xml:space="preserve">1 </w:t>
       </w:r>
@@ -2987,7 +2832,7 @@
       <w:r>
         <w:t xml:space="preserve"> są dostępne za pomocą klawiatury?</w:t>
       </w:r>
-      <w:bookmarkEnd w:id="25"/>
+      <w:bookmarkEnd w:id="24"/>
       <w:r>
         <w:t xml:space="preserve"> </w:t>
       </w:r>
@@ -2996,7 +2841,7 @@
       <w:tblPr>
         <w:tblStyle w:val="Tabela-Siatka"/>
         <w:tblW w:w="0" w:type="auto"/>
-        <w:tblLook w:val="04A0"/>
+        <w:tblLook w:val="04A0" w:firstRow="1" w:lastRow="0" w:firstColumn="1" w:lastColumn="0" w:noHBand="0" w:noVBand="1"/>
       </w:tblPr>
       <w:tblGrid>
         <w:gridCol w:w="3020"/>
@@ -3065,7 +2910,7 @@
       <w:pPr>
         <w:pStyle w:val="Nagwek4"/>
       </w:pPr>
-      <w:hyperlink r:id="rId12" w:anchor="_1.1.1_-_Treść" w:history="1">
+      <w:hyperlink r:id="rId13" w:anchor="_1.1.1_-_Treść" w:history="1">
         <w:r>
           <w:rPr>
             <w:rStyle w:val="Hipercze"/>
@@ -3083,24 +2928,24 @@
       <w:pPr>
         <w:pStyle w:val="Nagwek3"/>
       </w:pPr>
-      <w:bookmarkStart w:id="28" w:name="_Toc18404217"/>
+      <w:bookmarkStart w:id="27" w:name="_Toc18404217"/>
       <w:r>
         <w:t xml:space="preserve">2 </w:t>
       </w:r>
       <w:r>
         <w:t>PYTANIE KLUCZOWE: Czy na stronie jest pułapka klawiaturowa</w:t>
       </w:r>
-      <w:bookmarkEnd w:id="26"/>
+      <w:bookmarkEnd w:id="25"/>
       <w:r>
         <w:t>?</w:t>
       </w:r>
-      <w:bookmarkEnd w:id="28"/>
+      <w:bookmarkEnd w:id="27"/>
     </w:p>
     <w:tbl>
       <w:tblPr>
         <w:tblStyle w:val="Tabela-Siatka"/>
         <w:tblW w:w="0" w:type="auto"/>
-        <w:tblLook w:val="04A0"/>
+        <w:tblLook w:val="04A0" w:firstRow="1" w:lastRow="0" w:firstColumn="1" w:lastColumn="0" w:noHBand="0" w:noVBand="1"/>
       </w:tblPr>
       <w:tblGrid>
         <w:gridCol w:w="3020"/>
@@ -3169,7 +3014,7 @@
       <w:pPr>
         <w:pStyle w:val="Nagwek4"/>
       </w:pPr>
-      <w:hyperlink r:id="rId13" w:anchor="_2.1.2_-_Brak" w:history="1">
+      <w:hyperlink r:id="rId14" w:anchor="_2.1.2_-_Brak" w:history="1">
         <w:r>
           <w:rPr>
             <w:rStyle w:val="Hipercze"/>
@@ -3198,7 +3043,7 @@
       <w:tblPr>
         <w:tblStyle w:val="Tabela-Siatka"/>
         <w:tblW w:w="0" w:type="auto"/>
-        <w:tblLook w:val="04A0"/>
+        <w:tblLook w:val="04A0" w:firstRow="1" w:lastRow="0" w:firstColumn="1" w:lastColumn="0" w:noHBand="0" w:noVBand="1"/>
       </w:tblPr>
       <w:tblGrid>
         <w:gridCol w:w="3305"/>
@@ -3267,7 +3112,7 @@
       <w:pPr>
         <w:pStyle w:val="Nagwek4"/>
       </w:pPr>
-      <w:hyperlink r:id="rId14" w:anchor="_2.3.1_-_Trzy" w:history="1">
+      <w:hyperlink r:id="rId15" w:anchor="_2.3.1_-_Trzy" w:history="1">
         <w:r>
           <w:rPr>
             <w:rStyle w:val="Hipercze"/>
@@ -3306,7 +3151,7 @@
       <w:tblPr>
         <w:tblStyle w:val="Tabela-Siatka"/>
         <w:tblW w:w="0" w:type="auto"/>
-        <w:tblLook w:val="04A0"/>
+        <w:tblLook w:val="04A0" w:firstRow="1" w:lastRow="0" w:firstColumn="1" w:lastColumn="0" w:noHBand="0" w:noVBand="1"/>
       </w:tblPr>
       <w:tblGrid>
         <w:gridCol w:w="3020"/>
@@ -3375,7 +3220,7 @@
       <w:pPr>
         <w:pStyle w:val="Nagwek4"/>
       </w:pPr>
-      <w:hyperlink r:id="rId15" w:anchor="_1.4.2_-_Kontrola" w:history="1">
+      <w:hyperlink r:id="rId16" w:anchor="_1.4.2_-_Kontrola" w:history="1">
         <w:r>
           <w:rPr>
             <w:rStyle w:val="Hipercze"/>
@@ -3393,61 +3238,45 @@
       <w:pPr>
         <w:pStyle w:val="Nagwek2"/>
       </w:pPr>
-      <w:bookmarkStart w:id="29" w:name="_Toc46224709"/>
-      <w:r>
-        <w:t xml:space="preserve">Pytania dotyczące </w:t>
-      </w:r>
-      <w:proofErr w:type="spellStart"/>
-      <w:r>
-        <w:t>podstron</w:t>
-      </w:r>
-      <w:proofErr w:type="spellEnd"/>
-      <w:r>
-        <w:t xml:space="preserve"> z formularzem</w:t>
+      <w:bookmarkStart w:id="28" w:name="_Toc46224709"/>
+      <w:r>
+        <w:t>Pytania dotyczące podstron z formularzem</w:t>
+      </w:r>
+      <w:bookmarkEnd w:id="28"/>
+    </w:p>
+    <w:p>
+      <w:r>
+        <w:t>Jeśli na badanej podstronie nie ma formularza, pytania te należy pominąć.</w:t>
+      </w:r>
+    </w:p>
+    <w:p>
+      <w:pPr>
+        <w:pStyle w:val="Nagwek3"/>
+      </w:pPr>
+      <w:bookmarkStart w:id="29" w:name="_Toc18404218"/>
+      <w:r>
+        <w:t xml:space="preserve">5 </w:t>
+      </w:r>
+      <w:r>
+        <w:t xml:space="preserve">Czy informacja o błędzie w formularzu jednoznacznie ten błąd </w:t>
+      </w:r>
+      <w:r>
+        <w:t>określa</w:t>
+      </w:r>
+      <w:r>
+        <w:t>, jest dostępna i zrozumiała dla wszystkich użytkowników</w:t>
+      </w:r>
+      <w:bookmarkEnd w:id="26"/>
+      <w:r>
+        <w:t>?</w:t>
       </w:r>
       <w:bookmarkEnd w:id="29"/>
-    </w:p>
-    <w:p>
-      <w:r>
-        <w:t xml:space="preserve">Jeśli na badanej </w:t>
-      </w:r>
-      <w:proofErr w:type="spellStart"/>
-      <w:r>
-        <w:t>podstronie</w:t>
-      </w:r>
-      <w:proofErr w:type="spellEnd"/>
-      <w:r>
-        <w:t xml:space="preserve"> nie ma formularza, pytania te należy pominąć.</w:t>
-      </w:r>
-    </w:p>
-    <w:p>
-      <w:pPr>
-        <w:pStyle w:val="Nagwek3"/>
-      </w:pPr>
-      <w:bookmarkStart w:id="30" w:name="_Toc18404218"/>
-      <w:r>
-        <w:t xml:space="preserve">5 </w:t>
-      </w:r>
-      <w:r>
-        <w:t xml:space="preserve">Czy informacja o błędzie w formularzu jednoznacznie ten błąd </w:t>
-      </w:r>
-      <w:r>
-        <w:t>określa</w:t>
-      </w:r>
-      <w:r>
-        <w:t>, jest dostępna i zrozumiała dla wszystkich użytkowników</w:t>
-      </w:r>
-      <w:bookmarkEnd w:id="27"/>
-      <w:r>
-        <w:t>?</w:t>
-      </w:r>
-      <w:bookmarkEnd w:id="30"/>
     </w:p>
     <w:tbl>
       <w:tblPr>
         <w:tblStyle w:val="Tabela-Siatka"/>
         <w:tblW w:w="0" w:type="auto"/>
-        <w:tblLook w:val="04A0"/>
+        <w:tblLook w:val="04A0" w:firstRow="1" w:lastRow="0" w:firstColumn="1" w:lastColumn="0" w:noHBand="0" w:noVBand="1"/>
       </w:tblPr>
       <w:tblGrid>
         <w:gridCol w:w="3020"/>
@@ -3516,7 +3345,7 @@
       <w:pPr>
         <w:pStyle w:val="Nagwek4"/>
       </w:pPr>
-      <w:hyperlink r:id="rId16" w:anchor="_3.3.1_-_Identyfikacja" w:history="1">
+      <w:hyperlink r:id="rId17" w:anchor="_3.3.1_-_Identyfikacja" w:history="1">
         <w:r>
           <w:rPr>
             <w:rStyle w:val="Hipercze"/>
@@ -3552,7 +3381,7 @@
       <w:pPr>
         <w:pStyle w:val="Nagwek3"/>
       </w:pPr>
-      <w:bookmarkStart w:id="31" w:name="_Toc18404219"/>
+      <w:bookmarkStart w:id="30" w:name="_Toc18404219"/>
       <w:r>
         <w:lastRenderedPageBreak/>
         <w:t xml:space="preserve">6 </w:t>
@@ -3560,7 +3389,7 @@
       <w:r>
         <w:t>Czy w przypadku pojawienia się błędów w danych wpisanych w formularzu pojawia się informacja sugerująca sposób w jaki można ponownie, poprawnie wpisać te dane?</w:t>
       </w:r>
-      <w:bookmarkEnd w:id="31"/>
+      <w:bookmarkEnd w:id="30"/>
       <w:r>
         <w:t xml:space="preserve"> </w:t>
       </w:r>
@@ -3569,7 +3398,7 @@
       <w:tblPr>
         <w:tblStyle w:val="Tabela-Siatka"/>
         <w:tblW w:w="0" w:type="auto"/>
-        <w:tblLook w:val="04A0"/>
+        <w:tblLook w:val="04A0" w:firstRow="1" w:lastRow="0" w:firstColumn="1" w:lastColumn="0" w:noHBand="0" w:noVBand="1"/>
       </w:tblPr>
       <w:tblGrid>
         <w:gridCol w:w="3020"/>
@@ -3638,7 +3467,7 @@
       <w:pPr>
         <w:pStyle w:val="Nagwek4"/>
       </w:pPr>
-      <w:hyperlink r:id="rId17" w:anchor="_3.3.3_-_Sugestie" w:history="1">
+      <w:hyperlink r:id="rId18" w:anchor="_3.3.3_-_Sugestie" w:history="1">
         <w:r>
           <w:rPr>
             <w:rStyle w:val="Hipercze"/>
@@ -3666,10 +3495,18 @@
       </w:r>
       <w:proofErr w:type="spellStart"/>
       <w:r>
-        <w:t>dd-mm-rrrr</w:t>
+        <w:t>dd</w:t>
       </w:r>
       <w:proofErr w:type="spellEnd"/>
       <w:r>
+        <w:t>-mm-</w:t>
+      </w:r>
+      <w:proofErr w:type="spellStart"/>
+      <w:r>
+        <w:t>rrrr</w:t>
+      </w:r>
+      <w:proofErr w:type="spellEnd"/>
+      <w:r>
         <w:t xml:space="preserve"> gdzie litery </w:t>
       </w:r>
       <w:proofErr w:type="spellStart"/>
@@ -3685,24 +3522,24 @@
       <w:pPr>
         <w:pStyle w:val="Nagwek2"/>
       </w:pPr>
-      <w:bookmarkStart w:id="32" w:name="_Toc46224710"/>
+      <w:bookmarkStart w:id="31" w:name="_Toc46224710"/>
       <w:r>
         <w:t>Pozostałe pytania</w:t>
       </w:r>
+      <w:bookmarkEnd w:id="31"/>
+    </w:p>
+    <w:p>
+      <w:pPr>
+        <w:pStyle w:val="Nagwek3"/>
+      </w:pPr>
+      <w:bookmarkStart w:id="32" w:name="_Toc18404220"/>
+      <w:r>
+        <w:t xml:space="preserve">7 </w:t>
+      </w:r>
+      <w:r>
+        <w:t>Czy wszystkie znaczące elementy animowane lub dźwiękowe posiadają odpowiedni opis (tytuł) wyjaśniający co przedstawiają lub czego dotyczą?</w:t>
+      </w:r>
       <w:bookmarkEnd w:id="32"/>
-    </w:p>
-    <w:p>
-      <w:pPr>
-        <w:pStyle w:val="Nagwek3"/>
-      </w:pPr>
-      <w:bookmarkStart w:id="33" w:name="_Toc18404220"/>
-      <w:r>
-        <w:t xml:space="preserve">7 </w:t>
-      </w:r>
-      <w:r>
-        <w:t>Czy wszystkie znaczące elementy animowane lub dźwiękowe posiadają odpowiedni opis (tytuł) wyjaśniający co przedstawiają lub czego dotyczą?</w:t>
-      </w:r>
-      <w:bookmarkEnd w:id="33"/>
       <w:r>
         <w:t xml:space="preserve"> </w:t>
       </w:r>
@@ -3711,7 +3548,7 @@
       <w:tblPr>
         <w:tblStyle w:val="Tabela-Siatka"/>
         <w:tblW w:w="0" w:type="auto"/>
-        <w:tblLook w:val="04A0"/>
+        <w:tblLook w:val="04A0" w:firstRow="1" w:lastRow="0" w:firstColumn="1" w:lastColumn="0" w:noHBand="0" w:noVBand="1"/>
       </w:tblPr>
       <w:tblGrid>
         <w:gridCol w:w="3020"/>
@@ -3812,7 +3649,7 @@
       <w:r>
         <w:t xml:space="preserve">Kryteria WCAG: </w:t>
       </w:r>
-      <w:hyperlink r:id="rId18" w:anchor="_1.1.1_-_Treść" w:history="1">
+      <w:hyperlink r:id="rId19" w:anchor="_1.1.1_-_Treść" w:history="1">
         <w:r>
           <w:rPr>
             <w:rStyle w:val="Hipercze"/>
@@ -3823,7 +3660,7 @@
       <w:r>
         <w:t xml:space="preserve">, </w:t>
       </w:r>
-      <w:hyperlink r:id="rId19" w:anchor="_1.2.1_-_Tylko" w:history="1">
+      <w:hyperlink r:id="rId20" w:anchor="_1.2.1_-_Tylko" w:history="1">
         <w:r>
           <w:rPr>
             <w:rStyle w:val="Hipercze"/>
@@ -3834,7 +3671,7 @@
       <w:r>
         <w:t xml:space="preserve">, </w:t>
       </w:r>
-      <w:hyperlink r:id="rId20" w:anchor="_1.2.3_-_Audiodeskrypcja" w:history="1">
+      <w:hyperlink r:id="rId21" w:anchor="_1.2.3_-_Audiodeskrypcja" w:history="1">
         <w:r>
           <w:rPr>
             <w:rStyle w:val="Hipercze"/>
@@ -3861,14 +3698,14 @@
       <w:pPr>
         <w:pStyle w:val="Nagwek3"/>
       </w:pPr>
-      <w:bookmarkStart w:id="34" w:name="_Toc18404221"/>
+      <w:bookmarkStart w:id="33" w:name="_Toc18404221"/>
       <w:r>
         <w:t xml:space="preserve">8 </w:t>
       </w:r>
       <w:r>
         <w:t>Czy są na stronie migające lub poruszające się elementy, których nie da się zatrzymać?</w:t>
       </w:r>
-      <w:bookmarkEnd w:id="34"/>
+      <w:bookmarkEnd w:id="33"/>
       <w:r>
         <w:t xml:space="preserve"> </w:t>
       </w:r>
@@ -3877,7 +3714,7 @@
       <w:tblPr>
         <w:tblStyle w:val="Tabela-Siatka"/>
         <w:tblW w:w="0" w:type="auto"/>
-        <w:tblLook w:val="04A0"/>
+        <w:tblLook w:val="04A0" w:firstRow="1" w:lastRow="0" w:firstColumn="1" w:lastColumn="0" w:noHBand="0" w:noVBand="1"/>
       </w:tblPr>
       <w:tblGrid>
         <w:gridCol w:w="3020"/>
@@ -3949,7 +3786,7 @@
       <w:r>
         <w:t xml:space="preserve">Kryteria WCAG: </w:t>
       </w:r>
-      <w:hyperlink r:id="rId21" w:anchor="_2.2.1_-_Możliwość" w:history="1">
+      <w:hyperlink r:id="rId22" w:anchor="_2.2.1_-_Możliwość" w:history="1">
         <w:r>
           <w:rPr>
             <w:rStyle w:val="Hipercze"/>
@@ -3960,7 +3797,7 @@
       <w:r>
         <w:t xml:space="preserve">, </w:t>
       </w:r>
-      <w:hyperlink r:id="rId22" w:anchor="_2.2.2_-_Wstrzymywanie" w:history="1">
+      <w:hyperlink r:id="rId23" w:anchor="_2.2.2_-_Wstrzymywanie" w:history="1">
         <w:r>
           <w:rPr>
             <w:rStyle w:val="Hipercze"/>
@@ -3981,14 +3818,14 @@
       <w:pPr>
         <w:pStyle w:val="Nagwek3"/>
       </w:pPr>
-      <w:bookmarkStart w:id="35" w:name="_Toc18404223"/>
+      <w:bookmarkStart w:id="34" w:name="_Toc18404223"/>
       <w:r>
         <w:t xml:space="preserve">9 </w:t>
       </w:r>
       <w:r>
         <w:t>Czy jest ostrzeżenie przed otwarciem nowego okna/zakładki w przeglądarce.</w:t>
       </w:r>
-      <w:bookmarkEnd w:id="35"/>
+      <w:bookmarkEnd w:id="34"/>
       <w:r>
         <w:t xml:space="preserve"> </w:t>
       </w:r>
@@ -3997,7 +3834,7 @@
       <w:tblPr>
         <w:tblStyle w:val="Tabela-Siatka"/>
         <w:tblW w:w="0" w:type="auto"/>
-        <w:tblLook w:val="04A0"/>
+        <w:tblLook w:val="04A0" w:firstRow="1" w:lastRow="0" w:firstColumn="1" w:lastColumn="0" w:noHBand="0" w:noVBand="1"/>
       </w:tblPr>
       <w:tblGrid>
         <w:gridCol w:w="3020"/>
@@ -4095,7 +3932,7 @@
       <w:pPr>
         <w:pStyle w:val="Nagwek4"/>
       </w:pPr>
-      <w:hyperlink r:id="rId23" w:anchor="_2.4.4_-_Cel" w:history="1">
+      <w:hyperlink r:id="rId24" w:anchor="_2.4.4_-_Cel" w:history="1">
         <w:r>
           <w:rPr>
             <w:rStyle w:val="Hipercze"/>
@@ -4136,7 +3973,7 @@
       <w:pPr>
         <w:pStyle w:val="Nagwek3"/>
       </w:pPr>
-      <w:bookmarkStart w:id="36" w:name="_Toc18404224"/>
+      <w:bookmarkStart w:id="35" w:name="_Toc18404224"/>
       <w:r>
         <w:t xml:space="preserve">10 </w:t>
       </w:r>
@@ -4149,7 +3986,7 @@
       <w:r>
         <w:t>bez udziału użytkownika?</w:t>
       </w:r>
-      <w:bookmarkEnd w:id="36"/>
+      <w:bookmarkEnd w:id="35"/>
       <w:r>
         <w:t xml:space="preserve"> </w:t>
       </w:r>
@@ -4158,7 +3995,7 @@
       <w:tblPr>
         <w:tblStyle w:val="Tabela-Siatka"/>
         <w:tblW w:w="0" w:type="auto"/>
-        <w:tblLook w:val="04A0"/>
+        <w:tblLook w:val="04A0" w:firstRow="1" w:lastRow="0" w:firstColumn="1" w:lastColumn="0" w:noHBand="0" w:noVBand="1"/>
       </w:tblPr>
       <w:tblGrid>
         <w:gridCol w:w="3020"/>
@@ -4227,7 +4064,7 @@
       <w:pPr>
         <w:pStyle w:val="Nagwek4"/>
       </w:pPr>
-      <w:hyperlink r:id="rId24" w:anchor="_2.4.4_-_Cel" w:history="1">
+      <w:hyperlink r:id="rId25" w:anchor="_2.4.4_-_Cel" w:history="1">
         <w:r>
           <w:rPr>
             <w:rStyle w:val="Hipercze"/>
@@ -4245,7 +4082,7 @@
       <w:pPr>
         <w:pStyle w:val="Nagwek3"/>
       </w:pPr>
-      <w:bookmarkStart w:id="37" w:name="_Toc18404225"/>
+      <w:bookmarkStart w:id="36" w:name="_Toc18404225"/>
       <w:r>
         <w:t xml:space="preserve">11 </w:t>
       </w:r>
@@ -4258,14 +4095,14 @@
       <w:r>
         <w:t>?</w:t>
       </w:r>
-      <w:bookmarkEnd w:id="37"/>
+      <w:bookmarkEnd w:id="36"/>
     </w:p>
     <w:tbl>
       <w:tblPr>
         <w:tblStyle w:val="Tabela-Siatka"/>
         <w:tblW w:w="0" w:type="auto"/>
         <w:jc w:val="center"/>
-        <w:tblLook w:val="04A0"/>
+        <w:tblLook w:val="04A0" w:firstRow="1" w:lastRow="0" w:firstColumn="1" w:lastColumn="0" w:noHBand="0" w:noVBand="1"/>
       </w:tblPr>
       <w:tblGrid>
         <w:gridCol w:w="3020"/>
@@ -4366,7 +4203,7 @@
       <w:pPr>
         <w:pStyle w:val="Nagwek4"/>
       </w:pPr>
-      <w:hyperlink r:id="rId25" w:anchor="_2.4.5_-_Wiele" w:history="1">
+      <w:hyperlink r:id="rId26" w:anchor="_2.4.5_-_Wiele" w:history="1">
         <w:r>
           <w:rPr>
             <w:rStyle w:val="Hipercze"/>
@@ -4382,15 +4219,7 @@
     </w:p>
     <w:p>
       <w:r>
-        <w:t xml:space="preserve">W przypadku, gdy w badanym serwisie </w:t>
-      </w:r>
-      <w:proofErr w:type="spellStart"/>
-      <w:r>
-        <w:t>www</w:t>
-      </w:r>
-      <w:proofErr w:type="spellEnd"/>
-      <w:r>
-        <w:t xml:space="preserve"> jest tylko jedna strona</w:t>
+        <w:t>W przypadku, gdy w badanym serwisie www jest tylko jedna strona</w:t>
       </w:r>
       <w:r>
         <w:t xml:space="preserve"> lub jeśli struktura serwisu na to nie pozwala</w:t>
@@ -4403,14 +4232,14 @@
       <w:pPr>
         <w:pStyle w:val="Nagwek3"/>
       </w:pPr>
-      <w:bookmarkStart w:id="38" w:name="_Toc18404226"/>
+      <w:bookmarkStart w:id="37" w:name="_Toc18404226"/>
       <w:r>
         <w:t xml:space="preserve">12 </w:t>
       </w:r>
       <w:r>
         <w:t>Czy zachowana jest spójność układu i działania pasków menu i innych elementów nawigacyjnych na różnych stronach w serwisie</w:t>
       </w:r>
-      <w:bookmarkEnd w:id="38"/>
+      <w:bookmarkEnd w:id="37"/>
       <w:r>
         <w:t>?</w:t>
       </w:r>
@@ -4423,7 +4252,7 @@
         <w:tblStyle w:val="Tabela-Siatka"/>
         <w:tblW w:w="0" w:type="auto"/>
         <w:jc w:val="center"/>
-        <w:tblLook w:val="04A0"/>
+        <w:tblLook w:val="04A0" w:firstRow="1" w:lastRow="0" w:firstColumn="1" w:lastColumn="0" w:noHBand="0" w:noVBand="1"/>
       </w:tblPr>
       <w:tblGrid>
         <w:gridCol w:w="3020"/>
@@ -4527,7 +4356,7 @@
       <w:r>
         <w:t xml:space="preserve">Kryteria WCAG: </w:t>
       </w:r>
-      <w:hyperlink r:id="rId26" w:anchor="_2.4.5_-_Wiele" w:history="1">
+      <w:hyperlink r:id="rId27" w:anchor="_2.4.5_-_Wiele" w:history="1">
         <w:r>
           <w:rPr>
             <w:rStyle w:val="Hipercze"/>
@@ -4538,7 +4367,7 @@
       <w:r>
         <w:t xml:space="preserve">, </w:t>
       </w:r>
-      <w:hyperlink r:id="rId27" w:anchor="_3.2.3_-_Konsekwentna" w:history="1">
+      <w:hyperlink r:id="rId28" w:anchor="_3.2.3_-_Konsekwentna" w:history="1">
         <w:r>
           <w:rPr>
             <w:rStyle w:val="Hipercze"/>
@@ -4565,20 +4394,20 @@
       <w:pPr>
         <w:pStyle w:val="Nagwek3"/>
       </w:pPr>
-      <w:bookmarkStart w:id="39" w:name="_Toc18404227"/>
+      <w:bookmarkStart w:id="38" w:name="_Toc18404227"/>
       <w:r>
         <w:t xml:space="preserve">13 </w:t>
       </w:r>
       <w:r>
         <w:t>Czy nawigacja za pomocą klawiatury odbywa się w logicznej kolejności w stosunku do zawartości strony?</w:t>
       </w:r>
-      <w:bookmarkEnd w:id="39"/>
+      <w:bookmarkEnd w:id="38"/>
     </w:p>
     <w:tbl>
       <w:tblPr>
         <w:tblStyle w:val="Tabela-Siatka"/>
         <w:tblW w:w="0" w:type="auto"/>
-        <w:tblLook w:val="04A0"/>
+        <w:tblLook w:val="04A0" w:firstRow="1" w:lastRow="0" w:firstColumn="1" w:lastColumn="0" w:noHBand="0" w:noVBand="1"/>
       </w:tblPr>
       <w:tblGrid>
         <w:gridCol w:w="3020"/>
@@ -4647,7 +4476,7 @@
       <w:pPr>
         <w:pStyle w:val="Nagwek4"/>
       </w:pPr>
-      <w:hyperlink r:id="rId28" w:anchor="_2.4.3_-_Kolejność" w:history="1">
+      <w:hyperlink r:id="rId29" w:anchor="_2.4.3_-_Kolejność" w:history="1">
         <w:r>
           <w:rPr>
             <w:rStyle w:val="Hipercze"/>
@@ -4665,7 +4494,7 @@
       <w:pPr>
         <w:pStyle w:val="Nagwek3"/>
       </w:pPr>
-      <w:bookmarkStart w:id="40" w:name="_Toc18404228"/>
+      <w:bookmarkStart w:id="39" w:name="_Toc18404228"/>
       <w:r>
         <w:lastRenderedPageBreak/>
         <w:t xml:space="preserve">14 </w:t>
@@ -4685,7 +4514,7 @@
       <w:r>
         <w:t>?</w:t>
       </w:r>
-      <w:bookmarkEnd w:id="40"/>
+      <w:bookmarkEnd w:id="39"/>
       <w:r>
         <w:t xml:space="preserve"> </w:t>
       </w:r>
@@ -4694,7 +4523,7 @@
       <w:tblPr>
         <w:tblStyle w:val="Tabela-Siatka"/>
         <w:tblW w:w="0" w:type="auto"/>
-        <w:tblLook w:val="04A0"/>
+        <w:tblLook w:val="04A0" w:firstRow="1" w:lastRow="0" w:firstColumn="1" w:lastColumn="0" w:noHBand="0" w:noVBand="1"/>
       </w:tblPr>
       <w:tblGrid>
         <w:gridCol w:w="3020"/>
@@ -4792,7 +4621,7 @@
       <w:pPr>
         <w:pStyle w:val="Nagwek4"/>
       </w:pPr>
-      <w:hyperlink r:id="rId29" w:anchor="_2.4.4_-_Cel" w:history="1">
+      <w:hyperlink r:id="rId30" w:anchor="_2.4.4_-_Cel" w:history="1">
         <w:r>
           <w:rPr>
             <w:rStyle w:val="Hipercze"/>
@@ -4832,20 +4661,20 @@
       <w:pPr>
         <w:pStyle w:val="Nagwek3"/>
       </w:pPr>
-      <w:bookmarkStart w:id="41" w:name="_Toc18404230"/>
+      <w:bookmarkStart w:id="40" w:name="_Toc18404230"/>
       <w:r>
         <w:t xml:space="preserve">15 </w:t>
       </w:r>
       <w:r>
         <w:t>Czy po powiększeniu strony do 200% utrzymana jest widoczność całości informacji na stronie?</w:t>
       </w:r>
-      <w:bookmarkEnd w:id="41"/>
+      <w:bookmarkEnd w:id="40"/>
     </w:p>
     <w:tbl>
       <w:tblPr>
         <w:tblStyle w:val="Tabela-Siatka"/>
         <w:tblW w:w="0" w:type="auto"/>
-        <w:tblLook w:val="04A0"/>
+        <w:tblLook w:val="04A0" w:firstRow="1" w:lastRow="0" w:firstColumn="1" w:lastColumn="0" w:noHBand="0" w:noVBand="1"/>
       </w:tblPr>
       <w:tblGrid>
         <w:gridCol w:w="3020"/>
@@ -4914,7 +4743,7 @@
       <w:pPr>
         <w:pStyle w:val="Nagwek4"/>
       </w:pPr>
-      <w:hyperlink r:id="rId30" w:anchor="_1.4.4_-_Zmiana" w:history="1">
+      <w:hyperlink r:id="rId31" w:anchor="_1.4.4_-_Zmiana" w:history="1">
         <w:r>
           <w:rPr>
             <w:rStyle w:val="Hipercze"/>
@@ -4955,7 +4784,7 @@
       <w:tblPr>
         <w:tblStyle w:val="Tabela-Siatka"/>
         <w:tblW w:w="0" w:type="auto"/>
-        <w:tblLook w:val="04A0"/>
+        <w:tblLook w:val="04A0" w:firstRow="1" w:lastRow="0" w:firstColumn="1" w:lastColumn="0" w:noHBand="0" w:noVBand="1"/>
       </w:tblPr>
       <w:tblGrid>
         <w:gridCol w:w="3020"/>
@@ -5024,7 +4853,7 @@
       <w:pPr>
         <w:pStyle w:val="Nagwek4"/>
       </w:pPr>
-      <w:hyperlink r:id="rId31" w:anchor="_1.3.4_–_Orientacja" w:history="1">
+      <w:hyperlink r:id="rId32" w:anchor="_1.3.4_–_Orientacja" w:history="1">
         <w:r>
           <w:rPr>
             <w:rStyle w:val="Hipercze"/>
@@ -5062,17 +4891,17 @@
       <w:pPr>
         <w:pStyle w:val="Nagwek1"/>
       </w:pPr>
-      <w:bookmarkStart w:id="42" w:name="_Weryfikacja_dostępności_cyfrowej_1"/>
-      <w:bookmarkStart w:id="43" w:name="_Toc18404231"/>
-      <w:bookmarkStart w:id="44" w:name="_Toc18491647"/>
-      <w:bookmarkStart w:id="45" w:name="_Toc46224711"/>
+      <w:bookmarkStart w:id="41" w:name="_Weryfikacja_dostępności_cyfrowej_1"/>
+      <w:bookmarkStart w:id="42" w:name="_Toc18404231"/>
+      <w:bookmarkStart w:id="43" w:name="_Toc18491647"/>
+      <w:bookmarkStart w:id="44" w:name="_Toc46224711"/>
+      <w:bookmarkEnd w:id="41"/>
+      <w:r>
+        <w:t>Weryfikacja dostępności cyfrowej na poziomie 2.</w:t>
+      </w:r>
       <w:bookmarkEnd w:id="42"/>
-      <w:r>
-        <w:t>Weryfikacja dostępności cyfrowej na poziomie 2.</w:t>
-      </w:r>
       <w:bookmarkEnd w:id="43"/>
       <w:bookmarkEnd w:id="44"/>
-      <w:bookmarkEnd w:id="45"/>
     </w:p>
     <w:p>
       <w:r>
@@ -5084,7 +4913,7 @@
       <w:r>
         <w:t xml:space="preserve">. Osoba przeprowadzająca badanie powinna mieć podstawowe przygotowanie w kwestiach dostępności cyfrowej (np. szkolenie dla redaktorów  stron w tworzeniu dostępnych cyfrowo treści), czyli powinna rozumieć podstawowe potrzeby różnych grup osób niepełnosprawnych. Potrafi posłużyć się w przeglądarce internetowej w sposób podstawowy dodatkiem typu </w:t>
       </w:r>
-      <w:hyperlink r:id="rId32" w:history="1">
+      <w:hyperlink r:id="rId33" w:history="1">
         <w:r>
           <w:rPr>
             <w:rStyle w:val="Hipercze"/>
@@ -5111,12 +4940,12 @@
       <w:pPr>
         <w:pStyle w:val="Nagwek2"/>
       </w:pPr>
-      <w:bookmarkStart w:id="46" w:name="_Toc46224712"/>
+      <w:bookmarkStart w:id="45" w:name="_Toc46224712"/>
       <w:r>
         <w:lastRenderedPageBreak/>
         <w:t>Pytania kluczowe</w:t>
       </w:r>
-      <w:bookmarkEnd w:id="46"/>
+      <w:bookmarkEnd w:id="45"/>
     </w:p>
     <w:p>
       <w:r>
@@ -5136,22 +4965,22 @@
       <w:pPr>
         <w:pStyle w:val="Nagwek3"/>
       </w:pPr>
-      <w:bookmarkStart w:id="47" w:name="_Toc18404234"/>
-      <w:bookmarkStart w:id="48" w:name="_Toc484066134"/>
-      <w:bookmarkStart w:id="49" w:name="_Toc18404232"/>
+      <w:bookmarkStart w:id="46" w:name="_Toc18404234"/>
+      <w:bookmarkStart w:id="47" w:name="_Toc484066134"/>
+      <w:bookmarkStart w:id="48" w:name="_Toc18404232"/>
       <w:r>
         <w:t xml:space="preserve">17 </w:t>
       </w:r>
       <w:r>
         <w:t>PYTANIE KLUCZOWE: Czy istnieje rozwiązanie powodującego dostępność CAPTCHA?</w:t>
       </w:r>
-      <w:bookmarkEnd w:id="47"/>
+      <w:bookmarkEnd w:id="46"/>
     </w:p>
     <w:tbl>
       <w:tblPr>
         <w:tblStyle w:val="Tabela-Siatka"/>
         <w:tblW w:w="0" w:type="auto"/>
-        <w:tblLook w:val="04A0"/>
+        <w:tblLook w:val="04A0" w:firstRow="1" w:lastRow="0" w:firstColumn="1" w:lastColumn="0" w:noHBand="0" w:noVBand="1"/>
       </w:tblPr>
       <w:tblGrid>
         <w:gridCol w:w="3020"/>
@@ -5249,7 +5078,7 @@
       <w:pPr>
         <w:pStyle w:val="Nagwek4"/>
       </w:pPr>
-      <w:hyperlink r:id="rId33" w:anchor="_1.1.1_-_Treść" w:history="1">
+      <w:hyperlink r:id="rId34" w:anchor="_1.1.1_-_Treść" w:history="1">
         <w:r>
           <w:rPr>
             <w:rStyle w:val="Hipercze"/>
@@ -5281,11 +5110,11 @@
       <w:pPr>
         <w:pStyle w:val="Nagwek2"/>
       </w:pPr>
-      <w:bookmarkStart w:id="50" w:name="_Toc46224713"/>
+      <w:bookmarkStart w:id="49" w:name="_Toc46224713"/>
       <w:r>
         <w:t>Pytania dotyczące formularza</w:t>
       </w:r>
-      <w:bookmarkEnd w:id="50"/>
+      <w:bookmarkEnd w:id="49"/>
     </w:p>
     <w:p>
       <w:pPr>
@@ -5302,7 +5131,7 @@
       <w:tblPr>
         <w:tblStyle w:val="Tabela-Siatka"/>
         <w:tblW w:w="0" w:type="auto"/>
-        <w:tblLook w:val="04A0"/>
+        <w:tblLook w:val="04A0" w:firstRow="1" w:lastRow="0" w:firstColumn="1" w:lastColumn="0" w:noHBand="0" w:noVBand="1"/>
       </w:tblPr>
       <w:tblGrid>
         <w:gridCol w:w="3020"/>
@@ -5400,7 +5229,7 @@
       <w:pPr>
         <w:pStyle w:val="Nagwek4"/>
       </w:pPr>
-      <w:hyperlink r:id="rId34" w:anchor="_3.3.4_-_Zapobieganie" w:history="1">
+      <w:hyperlink r:id="rId35" w:anchor="_3.3.4_-_Zapobieganie" w:history="1">
         <w:r>
           <w:rPr>
             <w:rStyle w:val="Hipercze"/>
@@ -5476,11 +5305,11 @@
       <w:pPr>
         <w:pStyle w:val="Nagwek2"/>
       </w:pPr>
-      <w:bookmarkStart w:id="51" w:name="_Toc46224714"/>
+      <w:bookmarkStart w:id="50" w:name="_Toc46224714"/>
       <w:r>
         <w:t>Pozostałe pytania</w:t>
       </w:r>
-      <w:bookmarkEnd w:id="51"/>
+      <w:bookmarkEnd w:id="50"/>
     </w:p>
     <w:p>
       <w:pPr>
@@ -5497,7 +5326,7 @@
       <w:tblPr>
         <w:tblStyle w:val="Tabela-Siatka"/>
         <w:tblW w:w="0" w:type="auto"/>
-        <w:tblLook w:val="04A0"/>
+        <w:tblLook w:val="04A0" w:firstRow="1" w:lastRow="0" w:firstColumn="1" w:lastColumn="0" w:noHBand="0" w:noVBand="1"/>
       </w:tblPr>
       <w:tblGrid>
         <w:gridCol w:w="3020"/>
@@ -5595,7 +5424,7 @@
       <w:pPr>
         <w:pStyle w:val="Nagwek4"/>
       </w:pPr>
-      <w:hyperlink r:id="rId35" w:anchor="_1.4.1_-_Użycie" w:history="1">
+      <w:hyperlink r:id="rId36" w:anchor="_1.4.1_-_Użycie" w:history="1">
         <w:r>
           <w:rPr>
             <w:rStyle w:val="Hipercze"/>
@@ -5614,15 +5443,7 @@
     </w:p>
     <w:p>
       <w:r>
-        <w:t xml:space="preserve">Domyślnie linki są koloru ciemnoniebieskiego i są podkreślone. Twórcy stron zmieniają ten wygląd tak, aby lepiej odpowiadał wymaganiom graficznym i wyglądowi strony. Może to powodować sytuację, w której linki nie są wystarczająco wyróżnione i mogą być trudne do zauważenia przez niektórych użytkowników, np. </w:t>
-      </w:r>
-      <w:proofErr w:type="spellStart"/>
-      <w:r>
-        <w:t>słabowidzących</w:t>
-      </w:r>
-      <w:proofErr w:type="spellEnd"/>
-      <w:r>
-        <w:t>. Dlatego najlepiej gdy link odróżnia się od reszty tekstu na stronie zarówno kolorystycznie jak i wyglądem (np. podkreśleniem). Na wszystkich stronach w danym serwisie linki powinny być wyróżnione w ten sposób.</w:t>
+        <w:t>Domyślnie linki są koloru ciemnoniebieskiego i są podkreślone. Twórcy stron zmieniają ten wygląd tak, aby lepiej odpowiadał wymaganiom graficznym i wyglądowi strony. Może to powodować sytuację, w której linki nie są wystarczająco wyróżnione i mogą być trudne do zauważenia przez niektórych użytkowników, np. słabowidzących. Dlatego najlepiej gdy link odróżnia się od reszty tekstu na stronie zarówno kolorystycznie jak i wyglądem (np. podkreśleniem). Na wszystkich stronach w danym serwisie linki powinny być wyróżnione w ten sposób.</w:t>
       </w:r>
     </w:p>
     <w:p>
@@ -5635,17 +5456,17 @@
       <w:r>
         <w:t>Czy nie ma informacji przekazywanych jedynie za pomocą koloru</w:t>
       </w:r>
+      <w:bookmarkEnd w:id="47"/>
+      <w:r>
+        <w:t>?</w:t>
+      </w:r>
       <w:bookmarkEnd w:id="48"/>
-      <w:r>
-        <w:t>?</w:t>
-      </w:r>
-      <w:bookmarkEnd w:id="49"/>
     </w:p>
     <w:tbl>
       <w:tblPr>
         <w:tblStyle w:val="Tabela-Siatka"/>
         <w:tblW w:w="0" w:type="auto"/>
-        <w:tblLook w:val="04A0"/>
+        <w:tblLook w:val="04A0" w:firstRow="1" w:lastRow="0" w:firstColumn="1" w:lastColumn="0" w:noHBand="0" w:noVBand="1"/>
       </w:tblPr>
       <w:tblGrid>
         <w:gridCol w:w="3020"/>
@@ -5717,7 +5538,7 @@
       <w:r>
         <w:t xml:space="preserve">Kryteria WCAG: </w:t>
       </w:r>
-      <w:hyperlink r:id="rId36" w:anchor="_1.3.1_-_Informacje" w:history="1">
+      <w:hyperlink r:id="rId37" w:anchor="_1.3.1_-_Informacje" w:history="1">
         <w:r>
           <w:rPr>
             <w:rStyle w:val="Hipercze"/>
@@ -5728,7 +5549,7 @@
       <w:r>
         <w:t xml:space="preserve">, </w:t>
       </w:r>
-      <w:hyperlink r:id="rId37" w:anchor="_1.4.1_-_Użycie" w:history="1">
+      <w:hyperlink r:id="rId38" w:anchor="_1.4.1_-_Użycie" w:history="1">
         <w:r>
           <w:rPr>
             <w:rStyle w:val="Hipercze"/>
@@ -5754,7 +5575,7 @@
       <w:pPr>
         <w:pStyle w:val="Nagwek3"/>
       </w:pPr>
-      <w:bookmarkStart w:id="52" w:name="_Toc18404235"/>
+      <w:bookmarkStart w:id="51" w:name="_Toc18404235"/>
       <w:r>
         <w:t xml:space="preserve">21 </w:t>
       </w:r>
@@ -5767,7 +5588,7 @@
       <w:r>
         <w:t>posiadają poprawnie sformułowane napisy dla niesłyszących?</w:t>
       </w:r>
-      <w:bookmarkEnd w:id="52"/>
+      <w:bookmarkEnd w:id="51"/>
       <w:r>
         <w:t xml:space="preserve"> </w:t>
       </w:r>
@@ -5776,7 +5597,7 @@
       <w:tblPr>
         <w:tblStyle w:val="Tabela-Siatka"/>
         <w:tblW w:w="0" w:type="auto"/>
-        <w:tblLook w:val="04A0"/>
+        <w:tblLook w:val="04A0" w:firstRow="1" w:lastRow="0" w:firstColumn="1" w:lastColumn="0" w:noHBand="0" w:noVBand="1"/>
       </w:tblPr>
       <w:tblGrid>
         <w:gridCol w:w="3020"/>
@@ -5874,7 +5695,7 @@
       <w:pPr>
         <w:pStyle w:val="Nagwek4"/>
       </w:pPr>
-      <w:hyperlink r:id="rId38" w:anchor="_1.2.2_-_Napisy" w:history="1">
+      <w:hyperlink r:id="rId39" w:anchor="_1.2.2_-_Napisy" w:history="1">
         <w:r>
           <w:rPr>
             <w:rStyle w:val="Hipercze"/>
@@ -5900,16 +5721,16 @@
       <w:pPr>
         <w:pStyle w:val="Nagwek3"/>
       </w:pPr>
-      <w:bookmarkStart w:id="53" w:name="_Toc18404236"/>
-      <w:bookmarkStart w:id="54" w:name="_Toc484066164"/>
+      <w:bookmarkStart w:id="52" w:name="_Toc18404236"/>
+      <w:bookmarkStart w:id="53" w:name="_Toc484066164"/>
       <w:r>
         <w:t xml:space="preserve">22 </w:t>
       </w:r>
       <w:r>
         <w:t>Czy wszystkie elementy multimedialne niosące treść są dostępne bez użycia myszki lub posiadają dostępną alternatywę</w:t>
       </w:r>
+      <w:bookmarkEnd w:id="52"/>
       <w:bookmarkEnd w:id="53"/>
-      <w:bookmarkEnd w:id="54"/>
       <w:r>
         <w:t xml:space="preserve">? </w:t>
       </w:r>
@@ -5918,7 +5739,7 @@
       <w:tblPr>
         <w:tblStyle w:val="Tabela-Siatka"/>
         <w:tblW w:w="0" w:type="auto"/>
-        <w:tblLook w:val="04A0"/>
+        <w:tblLook w:val="04A0" w:firstRow="1" w:lastRow="0" w:firstColumn="1" w:lastColumn="0" w:noHBand="0" w:noVBand="1"/>
       </w:tblPr>
       <w:tblGrid>
         <w:gridCol w:w="3020"/>
@@ -6016,7 +5837,7 @@
       <w:pPr>
         <w:pStyle w:val="Nagwek4"/>
       </w:pPr>
-      <w:hyperlink r:id="rId39" w:anchor="_2.1.1_-_Klawiatura" w:history="1">
+      <w:hyperlink r:id="rId40" w:anchor="_2.1.1_-_Klawiatura" w:history="1">
         <w:r>
           <w:rPr>
             <w:rStyle w:val="Hipercze"/>
@@ -6056,7 +5877,7 @@
       <w:pPr>
         <w:pStyle w:val="Nagwek3"/>
       </w:pPr>
-      <w:bookmarkStart w:id="55" w:name="_Toc18404237"/>
+      <w:bookmarkStart w:id="54" w:name="_Toc18404237"/>
       <w:r>
         <w:t xml:space="preserve">23 </w:t>
       </w:r>
@@ -6079,7 +5900,7 @@
       <w:r>
         <w:t xml:space="preserve"> są dostępne z klawiatury</w:t>
       </w:r>
-      <w:bookmarkEnd w:id="55"/>
+      <w:bookmarkEnd w:id="54"/>
       <w:r>
         <w:t xml:space="preserve">? </w:t>
       </w:r>
@@ -6088,7 +5909,7 @@
       <w:tblPr>
         <w:tblStyle w:val="Tabela-Siatka"/>
         <w:tblW w:w="0" w:type="auto"/>
-        <w:tblLook w:val="04A0"/>
+        <w:tblLook w:val="04A0" w:firstRow="1" w:lastRow="0" w:firstColumn="1" w:lastColumn="0" w:noHBand="0" w:noVBand="1"/>
       </w:tblPr>
       <w:tblGrid>
         <w:gridCol w:w="3020"/>
@@ -6186,7 +6007,7 @@
       <w:pPr>
         <w:pStyle w:val="Nagwek4"/>
       </w:pPr>
-      <w:hyperlink r:id="rId40" w:anchor="_2.1.1_-_Klawiatura" w:history="1">
+      <w:hyperlink r:id="rId41" w:anchor="_2.1.1_-_Klawiatura" w:history="1">
         <w:r>
           <w:rPr>
             <w:rStyle w:val="Hipercze"/>
@@ -6223,25 +6044,25 @@
       <w:pPr>
         <w:pStyle w:val="Nagwek3"/>
       </w:pPr>
-      <w:bookmarkStart w:id="56" w:name="_Toc484066133"/>
-      <w:bookmarkStart w:id="57" w:name="_Toc18404238"/>
+      <w:bookmarkStart w:id="55" w:name="_Toc484066133"/>
+      <w:bookmarkStart w:id="56" w:name="_Toc18404238"/>
       <w:r>
         <w:t xml:space="preserve">24 </w:t>
       </w:r>
       <w:r>
         <w:t>Czy jakiś element na badanej stronie wskazuje elementy za pomocą koloru</w:t>
       </w:r>
+      <w:bookmarkEnd w:id="55"/>
+      <w:r>
+        <w:t>?</w:t>
+      </w:r>
       <w:bookmarkEnd w:id="56"/>
-      <w:r>
-        <w:t>?</w:t>
-      </w:r>
-      <w:bookmarkEnd w:id="57"/>
     </w:p>
     <w:tbl>
       <w:tblPr>
         <w:tblStyle w:val="Tabela-Siatka"/>
         <w:tblW w:w="0" w:type="auto"/>
-        <w:tblLook w:val="04A0"/>
+        <w:tblLook w:val="04A0" w:firstRow="1" w:lastRow="0" w:firstColumn="1" w:lastColumn="0" w:noHBand="0" w:noVBand="1"/>
       </w:tblPr>
       <w:tblGrid>
         <w:gridCol w:w="3020"/>
@@ -6313,7 +6134,7 @@
       <w:r>
         <w:t xml:space="preserve">Kryteria sukcesu WCAG: </w:t>
       </w:r>
-      <w:hyperlink r:id="rId41" w:anchor="_1.4.1_-_Użycie" w:history="1">
+      <w:hyperlink r:id="rId42" w:anchor="_1.4.1_-_Użycie" w:history="1">
         <w:r>
           <w:rPr>
             <w:rStyle w:val="Hipercze"/>
@@ -6339,14 +6160,14 @@
       <w:pPr>
         <w:pStyle w:val="Nagwek3"/>
       </w:pPr>
-      <w:bookmarkStart w:id="58" w:name="_Toc18404239"/>
+      <w:bookmarkStart w:id="57" w:name="_Toc18404239"/>
       <w:r>
         <w:t xml:space="preserve">25 </w:t>
       </w:r>
       <w:r>
         <w:t>Czy kontrast tekstu w stosunku do tła wynosi co najmniej 4,5:1</w:t>
       </w:r>
-      <w:bookmarkEnd w:id="58"/>
+      <w:bookmarkEnd w:id="57"/>
       <w:r>
         <w:t xml:space="preserve">? </w:t>
       </w:r>
@@ -6355,7 +6176,7 @@
       <w:tblPr>
         <w:tblStyle w:val="Tabela-Siatka"/>
         <w:tblW w:w="0" w:type="auto"/>
-        <w:tblLook w:val="04A0"/>
+        <w:tblLook w:val="04A0" w:firstRow="1" w:lastRow="0" w:firstColumn="1" w:lastColumn="0" w:noHBand="0" w:noVBand="1"/>
       </w:tblPr>
       <w:tblGrid>
         <w:gridCol w:w="3020"/>
@@ -6424,7 +6245,7 @@
       <w:pPr>
         <w:pStyle w:val="Nagwek4"/>
       </w:pPr>
-      <w:hyperlink r:id="rId42" w:anchor="_1.4.3_-_Kontrast" w:history="1">
+      <w:hyperlink r:id="rId43" w:anchor="_1.4.3_-_Kontrast" w:history="1">
         <w:r>
           <w:rPr>
             <w:rStyle w:val="Hipercze"/>
@@ -6496,7 +6317,7 @@
       <w:r>
         <w:t xml:space="preserve"> (</w:t>
       </w:r>
-      <w:hyperlink r:id="rId43" w:history="1">
+      <w:hyperlink r:id="rId44" w:history="1">
         <w:r>
           <w:rPr>
             <w:rStyle w:val="Hipercze"/>
@@ -6517,7 +6338,7 @@
       <w:pPr>
         <w:pStyle w:val="Nagwek3"/>
       </w:pPr>
-      <w:bookmarkStart w:id="59" w:name="_Toc18404240"/>
+      <w:bookmarkStart w:id="58" w:name="_Toc18404240"/>
       <w:r>
         <w:t xml:space="preserve">26 </w:t>
       </w:r>
@@ -6529,7 +6350,7 @@
       <w:tblPr>
         <w:tblStyle w:val="Tabela-Siatka"/>
         <w:tblW w:w="0" w:type="auto"/>
-        <w:tblLook w:val="04A0"/>
+        <w:tblLook w:val="04A0" w:firstRow="1" w:lastRow="0" w:firstColumn="1" w:lastColumn="0" w:noHBand="0" w:noVBand="1"/>
       </w:tblPr>
       <w:tblGrid>
         <w:gridCol w:w="3020"/>
@@ -6598,7 +6419,7 @@
       <w:pPr>
         <w:pStyle w:val="Nagwek4"/>
       </w:pPr>
-      <w:hyperlink r:id="rId44" w:anchor="_1.4.11_–_Kontrast" w:history="1">
+      <w:hyperlink r:id="rId45" w:anchor="_1.4.11_–_Kontrast" w:history="1">
         <w:r>
           <w:rPr>
             <w:rStyle w:val="Hipercze"/>
@@ -6673,7 +6494,7 @@
       <w:r>
         <w:t xml:space="preserve"> (</w:t>
       </w:r>
-      <w:hyperlink r:id="rId45" w:history="1">
+      <w:hyperlink r:id="rId46" w:history="1">
         <w:r>
           <w:rPr>
             <w:rStyle w:val="Hipercze"/>
@@ -6695,7 +6516,7 @@
       <w:r>
         <w:t>Czy wszystkie znaczące elementy animowane lub dźwiękowe posiadają odpowiedni opis tekstowy wyjaśniający co przedstawiają lub czego dotyczą</w:t>
       </w:r>
-      <w:bookmarkEnd w:id="59"/>
+      <w:bookmarkEnd w:id="58"/>
       <w:r>
         <w:t xml:space="preserve">? </w:t>
       </w:r>
@@ -6704,7 +6525,7 @@
       <w:tblPr>
         <w:tblStyle w:val="Tabela-Siatka"/>
         <w:tblW w:w="0" w:type="auto"/>
-        <w:tblLook w:val="04A0"/>
+        <w:tblLook w:val="04A0" w:firstRow="1" w:lastRow="0" w:firstColumn="1" w:lastColumn="0" w:noHBand="0" w:noVBand="1"/>
       </w:tblPr>
       <w:tblGrid>
         <w:gridCol w:w="3020"/>
@@ -6802,7 +6623,7 @@
       <w:pPr>
         <w:pStyle w:val="Nagwek4"/>
       </w:pPr>
-      <w:hyperlink r:id="rId46" w:anchor="_1.2.3_-_Audiodeskrypcja" w:history="1">
+      <w:hyperlink r:id="rId47" w:anchor="_1.2.3_-_Audiodeskrypcja" w:history="1">
         <w:r>
           <w:rPr>
             <w:rStyle w:val="Hipercze"/>
@@ -6841,8 +6662,8 @@
       <w:pPr>
         <w:pStyle w:val="Nagwek3"/>
       </w:pPr>
-      <w:bookmarkStart w:id="60" w:name="_Toc18404241"/>
-      <w:bookmarkStart w:id="61" w:name="_Toc484066157"/>
+      <w:bookmarkStart w:id="59" w:name="_Toc18404241"/>
+      <w:bookmarkStart w:id="60" w:name="_Toc484066157"/>
       <w:r>
         <w:t xml:space="preserve">28 </w:t>
       </w:r>
@@ -6857,8 +6678,8 @@
       <w:r>
         <w:t>?</w:t>
       </w:r>
+      <w:bookmarkEnd w:id="59"/>
       <w:bookmarkEnd w:id="60"/>
-      <w:bookmarkEnd w:id="61"/>
       <w:r>
         <w:t xml:space="preserve"> </w:t>
       </w:r>
@@ -6867,7 +6688,7 @@
       <w:tblPr>
         <w:tblStyle w:val="Tabela-Siatka"/>
         <w:tblW w:w="0" w:type="auto"/>
-        <w:tblLook w:val="04A0"/>
+        <w:tblLook w:val="04A0" w:firstRow="1" w:lastRow="0" w:firstColumn="1" w:lastColumn="0" w:noHBand="0" w:noVBand="1"/>
       </w:tblPr>
       <w:tblGrid>
         <w:gridCol w:w="3020"/>
@@ -6965,7 +6786,7 @@
       <w:pPr>
         <w:pStyle w:val="Nagwek4"/>
       </w:pPr>
-      <w:hyperlink r:id="rId47" w:anchor="_1.2.5_–_Audiodeskrypcja" w:history="1">
+      <w:hyperlink r:id="rId48" w:anchor="_1.2.5_–_Audiodeskrypcja" w:history="1">
         <w:r>
           <w:rPr>
             <w:rStyle w:val="Hipercze"/>
@@ -7010,7 +6831,7 @@
       <w:r>
         <w:t xml:space="preserve"> można znaleźć pod adresem: </w:t>
       </w:r>
-      <w:hyperlink r:id="rId48" w:history="1">
+      <w:hyperlink r:id="rId49" w:history="1">
         <w:r>
           <w:rPr>
             <w:rStyle w:val="Hipercze"/>
@@ -7023,23 +6844,23 @@
       <w:pPr>
         <w:pStyle w:val="Nagwek3"/>
       </w:pPr>
-      <w:bookmarkStart w:id="62" w:name="_Toc18404242"/>
-      <w:bookmarkStart w:id="63" w:name="_Toc484066183"/>
+      <w:bookmarkStart w:id="61" w:name="_Toc18404242"/>
+      <w:bookmarkStart w:id="62" w:name="_Toc484066183"/>
       <w:r>
         <w:t xml:space="preserve">29 </w:t>
       </w:r>
       <w:r>
         <w:t>Czy obecny jest link „przejdź do treści”, a jeśli jest i jest więcej linków pozwalających na omijanie bloków, to czy jest zachowana ich spójność na wszystkich badanych stronach?</w:t>
       </w:r>
+      <w:bookmarkEnd w:id="61"/>
       <w:bookmarkEnd w:id="62"/>
-      <w:bookmarkEnd w:id="63"/>
     </w:p>
     <w:tbl>
       <w:tblPr>
         <w:tblStyle w:val="Tabela-Siatka"/>
         <w:tblW w:w="0" w:type="auto"/>
         <w:jc w:val="center"/>
-        <w:tblLook w:val="04A0"/>
+        <w:tblLook w:val="04A0" w:firstRow="1" w:lastRow="0" w:firstColumn="1" w:lastColumn="0" w:noHBand="0" w:noVBand="1"/>
       </w:tblPr>
       <w:tblGrid>
         <w:gridCol w:w="3020"/>
@@ -7143,7 +6964,7 @@
       <w:r>
         <w:t xml:space="preserve">Kryteria WCAG: </w:t>
       </w:r>
-      <w:hyperlink r:id="rId49" w:anchor="_2.4.1_-_Możliwość" w:history="1">
+      <w:hyperlink r:id="rId50" w:anchor="_2.4.1_-_Możliwość" w:history="1">
         <w:r>
           <w:rPr>
             <w:rStyle w:val="Hipercze"/>
@@ -7154,7 +6975,7 @@
       <w:r>
         <w:t xml:space="preserve"> - Poziom „A”, </w:t>
       </w:r>
-      <w:hyperlink r:id="rId50" w:anchor="_3.2.3_-_Konsekwentna" w:history="1">
+      <w:hyperlink r:id="rId51" w:anchor="_3.2.3_-_Konsekwentna" w:history="1">
         <w:r>
           <w:rPr>
             <w:rStyle w:val="Hipercze"/>
@@ -7178,46 +6999,38 @@
     </w:p>
     <w:p>
       <w:r>
-        <w:t xml:space="preserve">Sprawdź spójność użycia oraz poprawne działanie linków prowadzących do tych kotwic na wszystkich badanych </w:t>
-      </w:r>
-      <w:proofErr w:type="spellStart"/>
-      <w:r>
-        <w:t>podstronach</w:t>
-      </w:r>
-      <w:proofErr w:type="spellEnd"/>
-      <w:r>
-        <w:t xml:space="preserve"> serwisu. </w:t>
+        <w:t xml:space="preserve">Sprawdź spójność użycia oraz poprawne działanie linków prowadzących do tych kotwic na wszystkich badanych podstronach serwisu. </w:t>
       </w:r>
     </w:p>
     <w:p>
       <w:r>
         <w:t>Sprawdź czy na wszystkich stronach kolejność rozmieszczenia tych linków w kodzie HTML jest taka sama.</w:t>
       </w:r>
-      <w:bookmarkStart w:id="64" w:name="_Prezentacja"/>
-      <w:bookmarkStart w:id="65" w:name="_Toc484066185"/>
+      <w:bookmarkStart w:id="63" w:name="_Prezentacja"/>
+      <w:bookmarkStart w:id="64" w:name="_Toc484066185"/>
+      <w:bookmarkEnd w:id="63"/>
+    </w:p>
+    <w:p>
+      <w:pPr>
+        <w:pStyle w:val="Nagwek3"/>
+      </w:pPr>
+      <w:bookmarkStart w:id="65" w:name="_Toc18404243"/>
+      <w:bookmarkStart w:id="66" w:name="_Toc484066192"/>
       <w:bookmarkEnd w:id="64"/>
-    </w:p>
-    <w:p>
-      <w:pPr>
-        <w:pStyle w:val="Nagwek3"/>
-      </w:pPr>
-      <w:bookmarkStart w:id="66" w:name="_Toc18404243"/>
-      <w:bookmarkStart w:id="67" w:name="_Toc484066192"/>
+      <w:r>
+        <w:t xml:space="preserve">30 </w:t>
+      </w:r>
+      <w:r>
+        <w:t>Czy na badanych stronach informacje są przekazywane jedynie poprzez użycie pozycji bądź formy?</w:t>
+      </w:r>
       <w:bookmarkEnd w:id="65"/>
-      <w:r>
-        <w:t xml:space="preserve">30 </w:t>
-      </w:r>
-      <w:r>
-        <w:t>Czy na badanych stronach informacje są przekazywane jedynie poprzez użycie pozycji bądź formy?</w:t>
-      </w:r>
       <w:bookmarkEnd w:id="66"/>
-      <w:bookmarkEnd w:id="67"/>
     </w:p>
     <w:tbl>
       <w:tblPr>
         <w:tblStyle w:val="Tabela-Siatka"/>
         <w:tblW w:w="0" w:type="auto"/>
-        <w:tblLook w:val="04A0"/>
+        <w:tblLook w:val="04A0" w:firstRow="1" w:lastRow="0" w:firstColumn="1" w:lastColumn="0" w:noHBand="0" w:noVBand="1"/>
       </w:tblPr>
       <w:tblGrid>
         <w:gridCol w:w="3020"/>
@@ -7286,7 +7099,7 @@
       <w:pPr>
         <w:pStyle w:val="Nagwek4"/>
       </w:pPr>
-      <w:hyperlink r:id="rId51" w:anchor="_1.3.3_-_Właściwości" w:history="1">
+      <w:hyperlink r:id="rId52" w:anchor="_1.3.3_-_Właściwości" w:history="1">
         <w:r>
           <w:rPr>
             <w:rStyle w:val="Hipercze"/>
@@ -7300,15 +7113,7 @@
     </w:p>
     <w:p>
       <w:r>
-        <w:t xml:space="preserve">Sprawdź czy jakikolwiek element na badanych </w:t>
-      </w:r>
-      <w:proofErr w:type="spellStart"/>
-      <w:r>
-        <w:t>podstronach</w:t>
-      </w:r>
-      <w:proofErr w:type="spellEnd"/>
-      <w:r>
-        <w:t xml:space="preserve"> przekazuje informację za pomocą swojej pozycji bądź formy. Jeśli tak jest, to sprawdź, czy  informacja przekazywana za pomocą </w:t>
+        <w:t xml:space="preserve">Sprawdź czy jakikolwiek element na badanych podstronach przekazuje informację za pomocą swojej pozycji bądź formy. Jeśli tak jest, to sprawdź, czy  informacja przekazywana za pomocą </w:t>
       </w:r>
       <w:r>
         <w:t>kształtu</w:t>
@@ -7327,22 +7132,22 @@
       <w:pPr>
         <w:pStyle w:val="Nagwek3"/>
       </w:pPr>
-      <w:bookmarkStart w:id="68" w:name="_Toc18404244"/>
-      <w:bookmarkStart w:id="69" w:name="_Toc484066211"/>
+      <w:bookmarkStart w:id="67" w:name="_Toc18404244"/>
+      <w:bookmarkStart w:id="68" w:name="_Toc484066211"/>
       <w:r>
         <w:t xml:space="preserve">31 </w:t>
       </w:r>
       <w:r>
         <w:t>Czy tytuły stron mają poprawną strukturę.</w:t>
       </w:r>
+      <w:bookmarkEnd w:id="67"/>
       <w:bookmarkEnd w:id="68"/>
-      <w:bookmarkEnd w:id="69"/>
     </w:p>
     <w:tbl>
       <w:tblPr>
         <w:tblStyle w:val="Tabela-Siatka"/>
         <w:tblW w:w="0" w:type="auto"/>
-        <w:tblLook w:val="04A0"/>
+        <w:tblLook w:val="04A0" w:firstRow="1" w:lastRow="0" w:firstColumn="1" w:lastColumn="0" w:noHBand="0" w:noVBand="1"/>
       </w:tblPr>
       <w:tblGrid>
         <w:gridCol w:w="3020"/>
@@ -7411,7 +7216,7 @@
       <w:pPr>
         <w:pStyle w:val="Nagwek4"/>
       </w:pPr>
-      <w:hyperlink r:id="rId52" w:anchor="_2.4.2_-_Tytuły" w:history="1">
+      <w:hyperlink r:id="rId53" w:anchor="_2.4.2_-_Tytuły" w:history="1">
         <w:r>
           <w:rPr>
             <w:rStyle w:val="Hipercze"/>
@@ -7450,14 +7255,14 @@
       <w:pPr>
         <w:pStyle w:val="Nagwek3"/>
       </w:pPr>
-      <w:bookmarkStart w:id="70" w:name="_Toc18404245"/>
+      <w:bookmarkStart w:id="69" w:name="_Toc18404245"/>
       <w:r>
         <w:t xml:space="preserve">32 </w:t>
       </w:r>
       <w:r>
         <w:t>Czy elementy, które tego wymagają, mają poprawnie utworzony poszerzony opis?</w:t>
       </w:r>
-      <w:bookmarkEnd w:id="70"/>
+      <w:bookmarkEnd w:id="69"/>
       <w:r>
         <w:t xml:space="preserve"> </w:t>
       </w:r>
@@ -7466,7 +7271,7 @@
       <w:tblPr>
         <w:tblStyle w:val="Tabela-Siatka"/>
         <w:tblW w:w="0" w:type="auto"/>
-        <w:tblLook w:val="04A0"/>
+        <w:tblLook w:val="04A0" w:firstRow="1" w:lastRow="0" w:firstColumn="1" w:lastColumn="0" w:noHBand="0" w:noVBand="1"/>
       </w:tblPr>
       <w:tblGrid>
         <w:gridCol w:w="3020"/>
@@ -7546,7 +7351,7 @@
       <w:pPr>
         <w:pStyle w:val="Nagwek4"/>
       </w:pPr>
-      <w:hyperlink r:id="rId53" w:anchor="_1.1.1_-_Treść" w:history="1">
+      <w:hyperlink r:id="rId54" w:anchor="_1.1.1_-_Treść" w:history="1">
         <w:r>
           <w:rPr>
             <w:rStyle w:val="Hipercze"/>
@@ -7597,44 +7402,47 @@
       <w:pPr>
         <w:pStyle w:val="Nagwek1"/>
       </w:pPr>
-      <w:bookmarkStart w:id="71" w:name="_Weryfikacja_dostępności_cyfrowej"/>
-      <w:bookmarkStart w:id="72" w:name="_Toc18404246"/>
-      <w:bookmarkStart w:id="73" w:name="_Toc18491648"/>
-      <w:bookmarkStart w:id="74" w:name="_Toc46224715"/>
-      <w:bookmarkEnd w:id="71"/>
+      <w:bookmarkStart w:id="70" w:name="_Weryfikacja_dostępności_cyfrowej"/>
+      <w:bookmarkStart w:id="71" w:name="_Toc18404246"/>
+      <w:bookmarkStart w:id="72" w:name="_Toc18491648"/>
+      <w:bookmarkStart w:id="73" w:name="_Toc46224715"/>
+      <w:bookmarkEnd w:id="70"/>
       <w:r>
         <w:lastRenderedPageBreak/>
         <w:t>Weryfikacja dostępności cyfrowej na poziomie 3.</w:t>
       </w:r>
+      <w:bookmarkEnd w:id="71"/>
       <w:bookmarkEnd w:id="72"/>
       <w:bookmarkEnd w:id="73"/>
+    </w:p>
+    <w:p>
+      <w:r>
+        <w:t>Sprawdzenie dostępności cyfrowej strony internetowej na poziomie 3 wymaga zaawansowanej wiedzy na temat funkcjonowania stron internetowych, dodatków do przeglądarek, posługiwania się prostymi programami narzędziowymi, znajomości działania stron i  umieszczonych na nich obiektów wraz ze znajomością kodu HTML i arkuszy stylów. Osoba przeprowadzająca badanie powinna mieć przygotowanie w kwestiach dostępności cyfrowej, czyli powinna rozumieć potrzeby różnych grup osób niepełnosprawnych. Potrafi posłużyć się dodatkami wspierającymi badanie dostępności jak również narzędziami wspomagającymi osoby niepełnosprawne takimi jak czytnik ekranu.</w:t>
+      </w:r>
+    </w:p>
+    <w:p>
+      <w:r>
+        <w:t xml:space="preserve">Przy każdym pytaniu/zdaniu listy kontrolnej należy jedną z proponowanych odpowiedzi. Zaznaczenie odpowiedzi oznaczonej kolorem czerwonym oznacza błąd dostępności cyfrowej. </w:t>
+      </w:r>
+    </w:p>
+    <w:p>
+      <w:pPr>
+        <w:pStyle w:val="Nagwek2"/>
+      </w:pPr>
+      <w:bookmarkStart w:id="74" w:name="_Toc46224716"/>
+      <w:r>
+        <w:t>Listy i tabele</w:t>
+      </w:r>
       <w:bookmarkEnd w:id="74"/>
     </w:p>
     <w:p>
-      <w:r>
-        <w:t>Sprawdzenie dostępności cyfrowej strony internetowej na poziomie 3 wymaga zaawansowanej wiedzy na temat funkcjonowania stron internetowych, dodatków do przeglądarek, posługiwania się prostymi programami narzędziowymi, znajomości działania stron i  umieszczonych na nich obiektów wraz ze znajomością kodu HTML i arkuszy stylów. Osoba przeprowadzająca badanie powinna mieć przygotowanie w kwestiach dostępności cyfrowej, czyli powinna rozumieć potrzeby różnych grup osób niepełnosprawnych. Potrafi posłużyć się dodatkami wspierającymi badanie dostępności jak również narzędziami wspomagającymi osoby niepełnosprawne takimi jak czytnik ekranu.</w:t>
-      </w:r>
-    </w:p>
-    <w:p>
-      <w:r>
-        <w:t xml:space="preserve">Przy każdym pytaniu/zdaniu listy kontrolnej należy jedną z proponowanych odpowiedzi. Zaznaczenie odpowiedzi oznaczonej kolorem czerwonym oznacza błąd dostępności cyfrowej. </w:t>
-      </w:r>
-    </w:p>
-    <w:p>
-      <w:pPr>
-        <w:pStyle w:val="Nagwek2"/>
-      </w:pPr>
-      <w:bookmarkStart w:id="75" w:name="_Toc46224716"/>
-      <w:r>
-        <w:t>Listy i tabele</w:t>
-      </w:r>
-      <w:bookmarkEnd w:id="75"/>
-    </w:p>
-    <w:p>
       <w:pPr>
         <w:pStyle w:val="Nagwek3"/>
       </w:pPr>
-      <w:bookmarkStart w:id="76" w:name="_Toc18404261"/>
+      <w:bookmarkStart w:id="75" w:name="_Toc18404261"/>
+      <w:r>
+        <w:t xml:space="preserve">33 </w:t>
+      </w:r>
       <w:r>
         <w:t xml:space="preserve">Czy fragmenty treści strony będące faktycznie listami elementów są zdefiniowane w kodzie strony jako listy? </w:t>
       </w:r>
@@ -7643,7 +7451,7 @@
       <w:tblPr>
         <w:tblStyle w:val="Tabela-Siatka"/>
         <w:tblW w:w="0" w:type="auto"/>
-        <w:tblLook w:val="04A0"/>
+        <w:tblLook w:val="04A0" w:firstRow="1" w:lastRow="0" w:firstColumn="1" w:lastColumn="0" w:noHBand="0" w:noVBand="1"/>
       </w:tblPr>
       <w:tblGrid>
         <w:gridCol w:w="3020"/>
@@ -7741,7 +7549,7 @@
       <w:pPr>
         <w:pStyle w:val="Nagwek4"/>
       </w:pPr>
-      <w:hyperlink r:id="rId54" w:anchor="_1.3.1_-_Informacje" w:history="1">
+      <w:hyperlink r:id="rId55" w:anchor="_1.3.1_-_Informacje" w:history="1">
         <w:r>
           <w:rPr>
             <w:rStyle w:val="Hipercze"/>
@@ -7763,15 +7571,18 @@
         <w:pStyle w:val="Nagwek3"/>
       </w:pPr>
       <w:r>
+        <w:t xml:space="preserve">34 </w:t>
+      </w:r>
+      <w:r>
         <w:t>Czy wszystkie tabele prezentujące dane mają poprawnie zdefiniowane nagłówki?</w:t>
       </w:r>
-      <w:bookmarkEnd w:id="76"/>
+      <w:bookmarkEnd w:id="75"/>
     </w:p>
     <w:tbl>
       <w:tblPr>
         <w:tblStyle w:val="Tabela-Siatka"/>
         <w:tblW w:w="0" w:type="auto"/>
-        <w:tblLook w:val="04A0"/>
+        <w:tblLook w:val="04A0" w:firstRow="1" w:lastRow="0" w:firstColumn="1" w:lastColumn="0" w:noHBand="0" w:noVBand="1"/>
       </w:tblPr>
       <w:tblGrid>
         <w:gridCol w:w="3020"/>
@@ -7869,7 +7680,7 @@
       <w:pPr>
         <w:pStyle w:val="Nagwek4"/>
       </w:pPr>
-      <w:hyperlink r:id="rId55" w:anchor="_1.3.1_-_Informacje" w:history="1">
+      <w:hyperlink r:id="rId56" w:anchor="_1.3.1_-_Informacje" w:history="1">
         <w:r>
           <w:rPr>
             <w:rStyle w:val="Hipercze"/>
@@ -7886,15 +7697,7 @@
         <w:t>Sprawdź, czy w każdej tabeli prezentującej dane wszystkie nagłówki (kolumn lub linii) zde</w:t>
       </w:r>
       <w:r>
-        <w:t>finiowane są w znacznikach &lt;</w:t>
-      </w:r>
-      <w:proofErr w:type="spellStart"/>
-      <w:r>
-        <w:t>th</w:t>
-      </w:r>
-      <w:proofErr w:type="spellEnd"/>
-      <w:r>
-        <w:t>&gt;</w:t>
+        <w:t>finiowane są w znacznikach &lt;th&gt;</w:t>
       </w:r>
       <w:r>
         <w:t>.</w:t>
@@ -7904,11 +7707,14 @@
       <w:pPr>
         <w:pStyle w:val="Nagwek3"/>
       </w:pPr>
-      <w:bookmarkStart w:id="77" w:name="_Toc18404262"/>
+      <w:bookmarkStart w:id="76" w:name="_Toc18404262"/>
+      <w:r>
+        <w:t xml:space="preserve">35 </w:t>
+      </w:r>
       <w:r>
         <w:t>Czy na stronach są tabele prezentujące dane, które są stworzonych za pomocą narzędzi tekstowych innych niż znaczniki tabel?</w:t>
       </w:r>
-      <w:bookmarkEnd w:id="77"/>
+      <w:bookmarkEnd w:id="76"/>
       <w:r>
         <w:t xml:space="preserve"> </w:t>
       </w:r>
@@ -7917,7 +7723,7 @@
       <w:tblPr>
         <w:tblStyle w:val="Tabela-Siatka"/>
         <w:tblW w:w="0" w:type="auto"/>
-        <w:tblLook w:val="04A0"/>
+        <w:tblLook w:val="04A0" w:firstRow="1" w:lastRow="0" w:firstColumn="1" w:lastColumn="0" w:noHBand="0" w:noVBand="1"/>
       </w:tblPr>
       <w:tblGrid>
         <w:gridCol w:w="3020"/>
@@ -7989,7 +7795,7 @@
       <w:r>
         <w:t xml:space="preserve">Kryterium WCAG – </w:t>
       </w:r>
-      <w:hyperlink r:id="rId56" w:anchor="_1.3.1_-_Informacje" w:history="1">
+      <w:hyperlink r:id="rId57" w:anchor="_1.3.1_-_Informacje" w:history="1">
         <w:r>
           <w:rPr>
             <w:rStyle w:val="Hipercze"/>
@@ -8000,7 +7806,7 @@
       <w:r>
         <w:t xml:space="preserve"> oraz </w:t>
       </w:r>
-      <w:hyperlink r:id="rId57" w:anchor="_1.3.2_-_Zrozumiała" w:history="1">
+      <w:hyperlink r:id="rId58" w:anchor="_1.3.2_-_Zrozumiała" w:history="1">
         <w:r>
           <w:rPr>
             <w:rStyle w:val="Hipercze"/>
@@ -8021,11 +7827,14 @@
       <w:pPr>
         <w:pStyle w:val="Nagwek3"/>
       </w:pPr>
-      <w:bookmarkStart w:id="78" w:name="_Toc18404263"/>
+      <w:bookmarkStart w:id="77" w:name="_Toc18404263"/>
+      <w:r>
+        <w:t xml:space="preserve">36 </w:t>
+      </w:r>
       <w:r>
         <w:t>Czy tabele służące jako szkielet strony mają jasno określoną rolę.</w:t>
       </w:r>
-      <w:bookmarkEnd w:id="78"/>
+      <w:bookmarkEnd w:id="77"/>
       <w:r>
         <w:t xml:space="preserve"> </w:t>
       </w:r>
@@ -8034,7 +7843,7 @@
       <w:tblPr>
         <w:tblStyle w:val="Tabela-Siatka"/>
         <w:tblW w:w="0" w:type="auto"/>
-        <w:tblLook w:val="04A0"/>
+        <w:tblLook w:val="04A0" w:firstRow="1" w:lastRow="0" w:firstColumn="1" w:lastColumn="0" w:noHBand="0" w:noVBand="1"/>
       </w:tblPr>
       <w:tblGrid>
         <w:gridCol w:w="3020"/>
@@ -8135,7 +7944,7 @@
       <w:r>
         <w:t xml:space="preserve">Kryterium WCAG – </w:t>
       </w:r>
-      <w:hyperlink r:id="rId58" w:anchor="_1.3.1_-_Informacje" w:history="1">
+      <w:hyperlink r:id="rId59" w:anchor="_1.3.1_-_Informacje" w:history="1">
         <w:r>
           <w:rPr>
             <w:rStyle w:val="Hipercze"/>
@@ -8149,11 +7958,11 @@
     </w:p>
     <w:p>
       <w:r>
-        <w:t>Sprawdź, czy tabele będące szkieletem mają zdefiniowaną rolę (</w:t>
+        <w:t>Sprawdź, czy tabele będące szkieletem mają zdefiniowaną rolę (role=</w:t>
       </w:r>
       <w:proofErr w:type="spellStart"/>
       <w:r>
-        <w:t>role=presentation</w:t>
+        <w:t>presentation</w:t>
       </w:r>
       <w:proofErr w:type="spellEnd"/>
       <w:r>
@@ -8164,14 +7973,17 @@
       <w:pPr>
         <w:pStyle w:val="Nagwek3"/>
       </w:pPr>
-      <w:bookmarkStart w:id="79" w:name="_Toc18404265"/>
-      <w:bookmarkStart w:id="80" w:name="_Toc484066224"/>
+      <w:bookmarkStart w:id="78" w:name="_Toc18404265"/>
+      <w:bookmarkStart w:id="79" w:name="_Toc484066224"/>
       <w:r>
         <w:lastRenderedPageBreak/>
+        <w:t xml:space="preserve">37 </w:t>
+      </w:r>
+      <w:r>
         <w:t>Czy tabele nie prezentujące danych zawierają elementy tabel prezentujących dane</w:t>
       </w:r>
+      <w:bookmarkEnd w:id="78"/>
       <w:bookmarkEnd w:id="79"/>
-      <w:bookmarkEnd w:id="80"/>
       <w:r>
         <w:t xml:space="preserve">? </w:t>
       </w:r>
@@ -8180,7 +7992,7 @@
       <w:tblPr>
         <w:tblStyle w:val="Tabela-Siatka"/>
         <w:tblW w:w="0" w:type="auto"/>
-        <w:tblLook w:val="04A0"/>
+        <w:tblLook w:val="04A0" w:firstRow="1" w:lastRow="0" w:firstColumn="1" w:lastColumn="0" w:noHBand="0" w:noVBand="1"/>
       </w:tblPr>
       <w:tblGrid>
         <w:gridCol w:w="3020"/>
@@ -8281,7 +8093,7 @@
       <w:r>
         <w:t xml:space="preserve">Kryterium WCAG – </w:t>
       </w:r>
-      <w:hyperlink r:id="rId59" w:anchor="_1.3.1_-_Informacje" w:history="1">
+      <w:hyperlink r:id="rId60" w:anchor="_1.3.1_-_Informacje" w:history="1">
         <w:r>
           <w:rPr>
             <w:rStyle w:val="Hipercze"/>
@@ -8318,12 +8130,10 @@
         </w:numPr>
         <w:spacing w:line="252" w:lineRule="auto"/>
       </w:pPr>
-      <w:proofErr w:type="spellStart"/>
       <w:r>
         <w:lastRenderedPageBreak/>
         <w:t>th</w:t>
       </w:r>
-      <w:proofErr w:type="spellEnd"/>
     </w:p>
     <w:p>
       <w:pPr>
@@ -8471,17 +8281,20 @@
       <w:pPr>
         <w:pStyle w:val="Nagwek2"/>
       </w:pPr>
-      <w:bookmarkStart w:id="81" w:name="_Toc46224717"/>
+      <w:bookmarkStart w:id="80" w:name="_Toc46224717"/>
       <w:r>
         <w:lastRenderedPageBreak/>
         <w:t>Linki</w:t>
       </w:r>
-      <w:bookmarkEnd w:id="81"/>
+      <w:bookmarkEnd w:id="80"/>
     </w:p>
     <w:p>
       <w:pPr>
         <w:pStyle w:val="Nagwek3"/>
       </w:pPr>
+      <w:r>
+        <w:t xml:space="preserve">38 </w:t>
+      </w:r>
       <w:r>
         <w:t xml:space="preserve">Czy linki mające podobne funkcje są zgrupowanie w kodzie strony? </w:t>
       </w:r>
@@ -8490,7 +8303,7 @@
       <w:tblPr>
         <w:tblStyle w:val="Tabela-Siatka"/>
         <w:tblW w:w="0" w:type="auto"/>
-        <w:tblLook w:val="04A0"/>
+        <w:tblLook w:val="04A0" w:firstRow="1" w:lastRow="0" w:firstColumn="1" w:lastColumn="0" w:noHBand="0" w:noVBand="1"/>
       </w:tblPr>
       <w:tblGrid>
         <w:gridCol w:w="3020"/>
@@ -8562,7 +8375,7 @@
       <w:r>
         <w:t xml:space="preserve">Kryteria WCAG: </w:t>
       </w:r>
-      <w:hyperlink r:id="rId60" w:anchor="_2.4.1_-_Możliwość" w:history="1">
+      <w:hyperlink r:id="rId61" w:anchor="_2.4.1_-_Możliwość" w:history="1">
         <w:r>
           <w:rPr>
             <w:rStyle w:val="Hipercze"/>
@@ -8583,11 +8396,14 @@
       <w:pPr>
         <w:pStyle w:val="Nagwek3"/>
       </w:pPr>
-      <w:bookmarkStart w:id="82" w:name="_Toc18404267"/>
+      <w:bookmarkStart w:id="81" w:name="_Toc18404267"/>
+      <w:r>
+        <w:t xml:space="preserve">39 </w:t>
+      </w:r>
       <w:r>
         <w:t>Czy na stronie znajdują się puste linki?</w:t>
       </w:r>
-      <w:bookmarkEnd w:id="82"/>
+      <w:bookmarkEnd w:id="81"/>
       <w:r>
         <w:t xml:space="preserve"> </w:t>
       </w:r>
@@ -8596,7 +8412,7 @@
       <w:tblPr>
         <w:tblStyle w:val="Tabela-Siatka"/>
         <w:tblW w:w="0" w:type="auto"/>
-        <w:tblLook w:val="04A0"/>
+        <w:tblLook w:val="04A0" w:firstRow="1" w:lastRow="0" w:firstColumn="1" w:lastColumn="0" w:noHBand="0" w:noVBand="1"/>
       </w:tblPr>
       <w:tblGrid>
         <w:gridCol w:w="3020"/>
@@ -8668,7 +8484,7 @@
       <w:r>
         <w:t xml:space="preserve">Kryteria WCAG: </w:t>
       </w:r>
-      <w:hyperlink r:id="rId61" w:anchor="_2.4.4_-_Cel" w:history="1">
+      <w:hyperlink r:id="rId62" w:anchor="_2.4.4_-_Cel" w:history="1">
         <w:r>
           <w:rPr>
             <w:rStyle w:val="Hipercze"/>
@@ -8700,12 +8516,15 @@
       <w:pPr>
         <w:pStyle w:val="Nagwek3"/>
       </w:pPr>
-      <w:bookmarkStart w:id="83" w:name="_Toc18404268"/>
+      <w:bookmarkStart w:id="82" w:name="_Toc18404268"/>
       <w:r>
         <w:lastRenderedPageBreak/>
+        <w:t xml:space="preserve">40 </w:t>
+      </w:r>
+      <w:r>
         <w:t>Czy jest zachowana spójność linków w całym serwisie?</w:t>
       </w:r>
-      <w:bookmarkEnd w:id="83"/>
+      <w:bookmarkEnd w:id="82"/>
       <w:r>
         <w:t xml:space="preserve"> </w:t>
       </w:r>
@@ -8714,7 +8533,7 @@
       <w:tblPr>
         <w:tblStyle w:val="Tabela-Siatka"/>
         <w:tblW w:w="0" w:type="auto"/>
-        <w:tblLook w:val="04A0"/>
+        <w:tblLook w:val="04A0" w:firstRow="1" w:lastRow="0" w:firstColumn="1" w:lastColumn="0" w:noHBand="0" w:noVBand="1"/>
       </w:tblPr>
       <w:tblGrid>
         <w:gridCol w:w="3020"/>
@@ -8786,7 +8605,7 @@
       <w:r>
         <w:t xml:space="preserve">Kryteria WCAG: </w:t>
       </w:r>
-      <w:hyperlink r:id="rId62" w:anchor="_2.4.4_-_Cel" w:history="1">
+      <w:hyperlink r:id="rId63" w:anchor="_2.4.4_-_Cel" w:history="1">
         <w:r>
           <w:rPr>
             <w:rStyle w:val="Hipercze"/>
@@ -8797,7 +8616,7 @@
       <w:r>
         <w:t xml:space="preserve"> - Poziom „A”, </w:t>
       </w:r>
-      <w:hyperlink r:id="rId63" w:anchor="_3.2.3_-_Konsekwentna" w:history="1">
+      <w:hyperlink r:id="rId64" w:anchor="_3.2.3_-_Konsekwentna" w:history="1">
         <w:r>
           <w:rPr>
             <w:rStyle w:val="Hipercze"/>
@@ -8808,7 +8627,7 @@
       <w:r>
         <w:t xml:space="preserve">, </w:t>
       </w:r>
-      <w:hyperlink r:id="rId64" w:anchor="_3.2.4_-_Konsekwentna" w:history="1">
+      <w:hyperlink r:id="rId65" w:anchor="_3.2.4_-_Konsekwentna" w:history="1">
         <w:r>
           <w:rPr>
             <w:rStyle w:val="Hipercze"/>
@@ -8822,15 +8641,7 @@
     </w:p>
     <w:p>
       <w:r>
-        <w:t xml:space="preserve">Sprawdź, czy w przypadku gdy kilka linków (nawet na różnych </w:t>
-      </w:r>
-      <w:proofErr w:type="spellStart"/>
-      <w:r>
-        <w:t>podstronach</w:t>
-      </w:r>
-      <w:proofErr w:type="spellEnd"/>
-      <w:r>
-        <w:t xml:space="preserve">) ma tę samą treść </w:t>
+        <w:t xml:space="preserve">Sprawdź, czy w przypadku gdy kilka linków (nawet na różnych podstronach) ma tę samą treść </w:t>
       </w:r>
       <w:r>
         <w:t xml:space="preserve">i są w ten sam sposób opisane </w:t>
@@ -8843,17 +8654,20 @@
       <w:pPr>
         <w:pStyle w:val="Nagwek3"/>
       </w:pPr>
-      <w:bookmarkStart w:id="84" w:name="_Toc18404269"/>
+      <w:bookmarkStart w:id="83" w:name="_Toc18404269"/>
+      <w:r>
+        <w:t xml:space="preserve">41 </w:t>
+      </w:r>
       <w:r>
         <w:t>Czy nie ma efektu jąkania?</w:t>
       </w:r>
-      <w:bookmarkEnd w:id="84"/>
+      <w:bookmarkEnd w:id="83"/>
     </w:p>
     <w:tbl>
       <w:tblPr>
         <w:tblStyle w:val="Tabela-Siatka"/>
         <w:tblW w:w="0" w:type="auto"/>
-        <w:tblLook w:val="04A0"/>
+        <w:tblLook w:val="04A0" w:firstRow="1" w:lastRow="0" w:firstColumn="1" w:lastColumn="0" w:noHBand="0" w:noVBand="1"/>
       </w:tblPr>
       <w:tblGrid>
         <w:gridCol w:w="3020"/>
@@ -8925,7 +8739,7 @@
       <w:r>
         <w:t xml:space="preserve">Kryteria WCAG: </w:t>
       </w:r>
-      <w:hyperlink r:id="rId65" w:anchor="_2.4.4_-_Cel" w:history="1">
+      <w:hyperlink r:id="rId66" w:anchor="_2.4.4_-_Cel" w:history="1">
         <w:r>
           <w:rPr>
             <w:rStyle w:val="Hipercze"/>
@@ -8936,7 +8750,7 @@
       <w:r>
         <w:t xml:space="preserve"> - Poziom „A”, </w:t>
       </w:r>
-      <w:hyperlink r:id="rId66" w:anchor="_3.2.3_-_Konsekwentna" w:history="1">
+      <w:hyperlink r:id="rId67" w:anchor="_3.2.3_-_Konsekwentna" w:history="1">
         <w:r>
           <w:rPr>
             <w:rStyle w:val="Hipercze"/>
@@ -8947,7 +8761,7 @@
       <w:r>
         <w:t xml:space="preserve">, </w:t>
       </w:r>
-      <w:hyperlink r:id="rId67" w:anchor="_3.2.4_-_Konsekwentna" w:history="1">
+      <w:hyperlink r:id="rId68" w:anchor="_3.2.4_-_Konsekwentna" w:history="1">
         <w:r>
           <w:rPr>
             <w:rStyle w:val="Hipercze"/>
@@ -8984,6 +8798,9 @@
       </w:pPr>
       <w:r>
         <w:lastRenderedPageBreak/>
+        <w:t xml:space="preserve">42 </w:t>
+      </w:r>
+      <w:r>
         <w:t xml:space="preserve">Czy jest możliwość łatwego zrozumienia celu lub działania linków </w:t>
       </w:r>
       <w:r>
@@ -8997,7 +8814,7 @@
       <w:tblPr>
         <w:tblStyle w:val="Tabela-Siatka"/>
         <w:tblW w:w="0" w:type="auto"/>
-        <w:tblLook w:val="04A0"/>
+        <w:tblLook w:val="04A0" w:firstRow="1" w:lastRow="0" w:firstColumn="1" w:lastColumn="0" w:noHBand="0" w:noVBand="1"/>
       </w:tblPr>
       <w:tblGrid>
         <w:gridCol w:w="3020"/>
@@ -9069,7 +8886,7 @@
       <w:r>
         <w:t xml:space="preserve">Kryteria WCAG: </w:t>
       </w:r>
-      <w:hyperlink r:id="rId68" w:anchor="_2.4.4_-_Cel" w:history="1">
+      <w:hyperlink r:id="rId69" w:anchor="_2.4.4_-_Cel" w:history="1">
         <w:r>
           <w:rPr>
             <w:rStyle w:val="Hipercze"/>
@@ -9125,17 +8942,20 @@
       <w:pPr>
         <w:pStyle w:val="Nagwek2"/>
       </w:pPr>
-      <w:bookmarkStart w:id="85" w:name="_Toc46224718"/>
-      <w:bookmarkStart w:id="86" w:name="_Toc18404270"/>
+      <w:bookmarkStart w:id="84" w:name="_Toc46224718"/>
+      <w:bookmarkStart w:id="85" w:name="_Toc18404270"/>
       <w:r>
         <w:t>Opisy alternatywne</w:t>
       </w:r>
-      <w:bookmarkEnd w:id="85"/>
+      <w:bookmarkEnd w:id="84"/>
     </w:p>
     <w:p>
       <w:pPr>
         <w:pStyle w:val="Nagwek3"/>
       </w:pPr>
+      <w:r>
+        <w:t xml:space="preserve">43 </w:t>
+      </w:r>
       <w:r>
         <w:t>Czy wszystkie elementy nietekstowe w serwisie mają przypisan</w:t>
       </w:r>
@@ -9168,7 +8988,7 @@
       <w:tblPr>
         <w:tblStyle w:val="Tabela-Siatka"/>
         <w:tblW w:w="0" w:type="auto"/>
-        <w:tblLook w:val="04A0"/>
+        <w:tblLook w:val="04A0" w:firstRow="1" w:lastRow="0" w:firstColumn="1" w:lastColumn="0" w:noHBand="0" w:noVBand="1"/>
       </w:tblPr>
       <w:tblGrid>
         <w:gridCol w:w="3020"/>
@@ -9269,7 +9089,7 @@
       <w:r>
         <w:t xml:space="preserve">Kryteria WCAG: </w:t>
       </w:r>
-      <w:hyperlink r:id="rId69" w:anchor="_1.1.1_-_Treść" w:history="1">
+      <w:hyperlink r:id="rId70" w:anchor="_1.1.1_-_Treść" w:history="1">
         <w:r>
           <w:rPr>
             <w:rStyle w:val="Hipercze"/>
@@ -9397,9 +9217,12 @@
         <w:pStyle w:val="Nagwek3"/>
       </w:pPr>
       <w:r>
+        <w:t xml:space="preserve">44 </w:t>
+      </w:r>
+      <w:r>
         <w:t>Czy wszystkie opisy alternatywne mają rozsądną długość (liczbę znaków)?</w:t>
       </w:r>
-      <w:bookmarkEnd w:id="86"/>
+      <w:bookmarkEnd w:id="85"/>
       <w:r>
         <w:t xml:space="preserve"> </w:t>
       </w:r>
@@ -9408,7 +9231,7 @@
       <w:tblPr>
         <w:tblStyle w:val="Tabela-Siatka"/>
         <w:tblW w:w="0" w:type="auto"/>
-        <w:tblLook w:val="04A0"/>
+        <w:tblLook w:val="04A0" w:firstRow="1" w:lastRow="0" w:firstColumn="1" w:lastColumn="0" w:noHBand="0" w:noVBand="1"/>
       </w:tblPr>
       <w:tblGrid>
         <w:gridCol w:w="3020"/>
@@ -9509,7 +9332,7 @@
       <w:r>
         <w:t xml:space="preserve">Kryteria WCAG: </w:t>
       </w:r>
-      <w:hyperlink r:id="rId70" w:anchor="_1.1.1_-_Treść" w:history="1">
+      <w:hyperlink r:id="rId71" w:anchor="_1.1.1_-_Treść" w:history="1">
         <w:r>
           <w:rPr>
             <w:rStyle w:val="Hipercze"/>
@@ -9549,11 +9372,14 @@
       <w:pPr>
         <w:pStyle w:val="Nagwek3"/>
       </w:pPr>
-      <w:bookmarkStart w:id="87" w:name="_Toc18404271"/>
+      <w:bookmarkStart w:id="86" w:name="_Toc18404271"/>
+      <w:r>
+        <w:t xml:space="preserve">45 </w:t>
+      </w:r>
       <w:r>
         <w:t>Czy wszystkie graficzne elementy czysto dekoracyjne mają pusty atrybut alt (alt=””)?</w:t>
       </w:r>
-      <w:bookmarkEnd w:id="87"/>
+      <w:bookmarkEnd w:id="86"/>
       <w:r>
         <w:t xml:space="preserve"> </w:t>
       </w:r>
@@ -9562,7 +9388,7 @@
       <w:tblPr>
         <w:tblStyle w:val="Tabela-Siatka"/>
         <w:tblW w:w="0" w:type="auto"/>
-        <w:tblLook w:val="04A0"/>
+        <w:tblLook w:val="04A0" w:firstRow="1" w:lastRow="0" w:firstColumn="1" w:lastColumn="0" w:noHBand="0" w:noVBand="1"/>
       </w:tblPr>
       <w:tblGrid>
         <w:gridCol w:w="3020"/>
@@ -9663,7 +9489,7 @@
       <w:r>
         <w:t xml:space="preserve">Kryteria WCAG: </w:t>
       </w:r>
-      <w:hyperlink r:id="rId71" w:anchor="_1.1.1_-_Treść" w:history="1">
+      <w:hyperlink r:id="rId72" w:anchor="_1.1.1_-_Treść" w:history="1">
         <w:r>
           <w:rPr>
             <w:rStyle w:val="Hipercze"/>
@@ -9698,7 +9524,10 @@
       <w:pPr>
         <w:pStyle w:val="Nagwek3"/>
       </w:pPr>
-      <w:bookmarkStart w:id="88" w:name="_Toc18404272"/>
+      <w:bookmarkStart w:id="87" w:name="_Toc18404272"/>
+      <w:r>
+        <w:t xml:space="preserve">46 </w:t>
+      </w:r>
       <w:r>
         <w:t>Czy zachowana jest spójność tekstowych opisów alternatywnych, etykiet i „</w:t>
       </w:r>
@@ -9710,13 +9539,13 @@
       <w:r>
         <w:t>” w powtarzających się elementach?</w:t>
       </w:r>
-      <w:bookmarkEnd w:id="88"/>
+      <w:bookmarkEnd w:id="87"/>
     </w:p>
     <w:tbl>
       <w:tblPr>
         <w:tblStyle w:val="Tabela-Siatka"/>
         <w:tblW w:w="0" w:type="auto"/>
-        <w:tblLook w:val="04A0"/>
+        <w:tblLook w:val="04A0" w:firstRow="1" w:lastRow="0" w:firstColumn="1" w:lastColumn="0" w:noHBand="0" w:noVBand="1"/>
       </w:tblPr>
       <w:tblGrid>
         <w:gridCol w:w="3020"/>
@@ -9817,7 +9646,7 @@
       <w:r>
         <w:t xml:space="preserve">Kryteria WCAG: </w:t>
       </w:r>
-      <w:hyperlink r:id="rId72" w:anchor="_3.2.4_-_Konsekwentna" w:history="1">
+      <w:hyperlink r:id="rId73" w:anchor="_3.2.4_-_Konsekwentna" w:history="1">
         <w:r>
           <w:rPr>
             <w:rStyle w:val="Hipercze"/>
@@ -9852,7 +9681,10 @@
       <w:pPr>
         <w:pStyle w:val="Nagwek3"/>
       </w:pPr>
-      <w:bookmarkStart w:id="89" w:name="_Toc18404273"/>
+      <w:bookmarkStart w:id="88" w:name="_Toc18404273"/>
+      <w:r>
+        <w:t xml:space="preserve">47 </w:t>
+      </w:r>
       <w:r>
         <w:t>Czy wszystkie grafiki w serwisie mają przypisany po</w:t>
       </w:r>
@@ -9862,7 +9694,7 @@
       <w:r>
         <w:t>, a te, które niosą szczególnie istotne treści uzupełnione są o poprawną, dostępną alternatywę?</w:t>
       </w:r>
-      <w:bookmarkEnd w:id="89"/>
+      <w:bookmarkEnd w:id="88"/>
       <w:r>
         <w:t xml:space="preserve"> </w:t>
       </w:r>
@@ -9871,7 +9703,7 @@
       <w:tblPr>
         <w:tblStyle w:val="Tabela-Siatka"/>
         <w:tblW w:w="0" w:type="auto"/>
-        <w:tblLook w:val="04A0"/>
+        <w:tblLook w:val="04A0" w:firstRow="1" w:lastRow="0" w:firstColumn="1" w:lastColumn="0" w:noHBand="0" w:noVBand="1"/>
       </w:tblPr>
       <w:tblGrid>
         <w:gridCol w:w="3020"/>
@@ -9972,7 +9804,7 @@
       <w:r>
         <w:t xml:space="preserve">Kryteria WCAG: </w:t>
       </w:r>
-      <w:hyperlink r:id="rId73" w:anchor="_1.1.1_-_Treść" w:history="1">
+      <w:hyperlink r:id="rId74" w:anchor="_1.1.1_-_Treść" w:history="1">
         <w:r>
           <w:rPr>
             <w:rStyle w:val="Hipercze"/>
@@ -9983,7 +9815,7 @@
       <w:r>
         <w:t xml:space="preserve"> - Poziom „A”, </w:t>
       </w:r>
-      <w:hyperlink r:id="rId74" w:anchor="_1.4.5_-_Tekst" w:history="1">
+      <w:hyperlink r:id="rId75" w:anchor="_1.4.5_-_Tekst" w:history="1">
         <w:r>
           <w:rPr>
             <w:rStyle w:val="Hipercze"/>
@@ -10010,21 +9842,24 @@
       <w:pPr>
         <w:pStyle w:val="Nagwek2"/>
       </w:pPr>
-      <w:bookmarkStart w:id="90" w:name="_Toc46224719"/>
+      <w:bookmarkStart w:id="89" w:name="_Toc46224719"/>
       <w:r>
         <w:t>Formularze</w:t>
       </w:r>
+      <w:bookmarkEnd w:id="89"/>
+    </w:p>
+    <w:p>
+      <w:pPr>
+        <w:pStyle w:val="Nagwek3"/>
+      </w:pPr>
+      <w:bookmarkStart w:id="90" w:name="_Toc18404274"/>
+      <w:r>
+        <w:t xml:space="preserve">48 </w:t>
+      </w:r>
+      <w:r>
+        <w:t>Czy wszystkie pola formularzy są poprawnie, jednoznacznie zidentyfikowane?</w:t>
+      </w:r>
       <w:bookmarkEnd w:id="90"/>
-    </w:p>
-    <w:p>
-      <w:pPr>
-        <w:pStyle w:val="Nagwek3"/>
-      </w:pPr>
-      <w:bookmarkStart w:id="91" w:name="_Toc18404274"/>
-      <w:r>
-        <w:t>Czy wszystkie pola formularzy są poprawnie, jednoznacznie zidentyfikowane?</w:t>
-      </w:r>
-      <w:bookmarkEnd w:id="91"/>
       <w:r>
         <w:t xml:space="preserve"> </w:t>
       </w:r>
@@ -10033,7 +9868,7 @@
       <w:tblPr>
         <w:tblStyle w:val="Tabela-Siatka"/>
         <w:tblW w:w="0" w:type="auto"/>
-        <w:tblLook w:val="04A0"/>
+        <w:tblLook w:val="04A0" w:firstRow="1" w:lastRow="0" w:firstColumn="1" w:lastColumn="0" w:noHBand="0" w:noVBand="1"/>
       </w:tblPr>
       <w:tblGrid>
         <w:gridCol w:w="3020"/>
@@ -10134,7 +9969,7 @@
       <w:r>
         <w:t xml:space="preserve">Kryteria WCAG: </w:t>
       </w:r>
-      <w:hyperlink r:id="rId75" w:anchor="_1.1.1_-_Treść" w:history="1">
+      <w:hyperlink r:id="rId76" w:anchor="_1.1.1_-_Treść" w:history="1">
         <w:r>
           <w:rPr>
             <w:rStyle w:val="Hipercze"/>
@@ -10145,7 +9980,7 @@
       <w:r>
         <w:t xml:space="preserve">, </w:t>
       </w:r>
-      <w:hyperlink r:id="rId76" w:anchor="_1.3.2_-_Zrozumiała" w:history="1">
+      <w:hyperlink r:id="rId77" w:anchor="_1.3.2_-_Zrozumiała" w:history="1">
         <w:r>
           <w:rPr>
             <w:rStyle w:val="Hipercze"/>
@@ -10156,7 +9991,7 @@
       <w:r>
         <w:t xml:space="preserve">, </w:t>
       </w:r>
-      <w:hyperlink r:id="rId77" w:anchor="_3.3.2_-_Etykiety" w:history="1">
+      <w:hyperlink r:id="rId78" w:anchor="_3.3.2_-_Etykiety" w:history="1">
         <w:r>
           <w:rPr>
             <w:rStyle w:val="Hipercze"/>
@@ -10167,7 +10002,7 @@
       <w:r>
         <w:t xml:space="preserve">, </w:t>
       </w:r>
-      <w:hyperlink r:id="rId78" w:anchor="_4.1.2_-_Nazwa," w:history="1">
+      <w:hyperlink r:id="rId79" w:anchor="_4.1.2_-_Nazwa," w:history="1">
         <w:r>
           <w:rPr>
             <w:rStyle w:val="Hipercze"/>
@@ -10178,7 +10013,7 @@
       <w:r>
         <w:t xml:space="preserve"> - Poziom „A”, </w:t>
       </w:r>
-      <w:hyperlink r:id="rId79" w:anchor="_2.4.6_-_Nagłówki" w:history="1">
+      <w:hyperlink r:id="rId80" w:anchor="_2.4.6_-_Nagłówki" w:history="1">
         <w:r>
           <w:rPr>
             <w:rStyle w:val="Hipercze"/>
@@ -10207,17 +10042,20 @@
       <w:pPr>
         <w:pStyle w:val="Nagwek3"/>
       </w:pPr>
-      <w:bookmarkStart w:id="92" w:name="_Toc18404275"/>
+      <w:bookmarkStart w:id="91" w:name="_Toc18404275"/>
+      <w:r>
+        <w:t xml:space="preserve">49 </w:t>
+      </w:r>
       <w:r>
         <w:t>Czy sposób funkcjonowania pól, format oraz charakter obowiązkowy informacji, które mają być podane w formularzu jest jednoznacznie podany i zrozumiały dla wszystkich użytkowników?</w:t>
       </w:r>
-      <w:bookmarkEnd w:id="92"/>
+      <w:bookmarkEnd w:id="91"/>
     </w:p>
     <w:tbl>
       <w:tblPr>
         <w:tblStyle w:val="Tabela-Siatka"/>
         <w:tblW w:w="0" w:type="auto"/>
-        <w:tblLook w:val="04A0"/>
+        <w:tblLook w:val="04A0" w:firstRow="1" w:lastRow="0" w:firstColumn="1" w:lastColumn="0" w:noHBand="0" w:noVBand="1"/>
       </w:tblPr>
       <w:tblGrid>
         <w:gridCol w:w="3020"/>
@@ -10319,7 +10157,7 @@
         <w:lastRenderedPageBreak/>
         <w:t xml:space="preserve">Kryteria WCAG: </w:t>
       </w:r>
-      <w:hyperlink r:id="rId80" w:anchor="_3.3.2_-_Etykiety" w:history="1">
+      <w:hyperlink r:id="rId81" w:anchor="_3.3.2_-_Etykiety" w:history="1">
         <w:r>
           <w:rPr>
             <w:rStyle w:val="Hipercze"/>
@@ -10352,11 +10190,14 @@
       <w:pPr>
         <w:pStyle w:val="Nagwek3"/>
       </w:pPr>
-      <w:bookmarkStart w:id="93" w:name="_Toc18404276"/>
+      <w:bookmarkStart w:id="92" w:name="_Toc18404276"/>
+      <w:r>
+        <w:t xml:space="preserve">50 </w:t>
+      </w:r>
       <w:r>
         <w:t>Czy umiejscowienie etykiet pól formularzy nie pozostawia żadnych wątpliwości?</w:t>
       </w:r>
-      <w:bookmarkEnd w:id="93"/>
+      <w:bookmarkEnd w:id="92"/>
       <w:r>
         <w:t xml:space="preserve"> </w:t>
       </w:r>
@@ -10365,7 +10206,7 @@
       <w:tblPr>
         <w:tblStyle w:val="Tabela-Siatka"/>
         <w:tblW w:w="0" w:type="auto"/>
-        <w:tblLook w:val="04A0"/>
+        <w:tblLook w:val="04A0" w:firstRow="1" w:lastRow="0" w:firstColumn="1" w:lastColumn="0" w:noHBand="0" w:noVBand="1"/>
       </w:tblPr>
       <w:tblGrid>
         <w:gridCol w:w="3020"/>
@@ -10466,7 +10307,7 @@
       <w:r>
         <w:t xml:space="preserve">Kryteria WCAG: </w:t>
       </w:r>
-      <w:hyperlink r:id="rId81" w:anchor="_3.3.2_-_Etykiety" w:history="1">
+      <w:hyperlink r:id="rId82" w:anchor="_3.3.2_-_Etykiety" w:history="1">
         <w:r>
           <w:rPr>
             <w:rStyle w:val="Hipercze"/>
@@ -10487,6 +10328,9 @@
       <w:pPr>
         <w:pStyle w:val="Nagwek3"/>
       </w:pPr>
+      <w:r>
+        <w:t xml:space="preserve">51 </w:t>
+      </w:r>
       <w:r>
         <w:t>Czy pola o podobnym znaczeniu zostały pogrupowane w formularzu za pomocą znaczników &lt;</w:t>
       </w:r>
@@ -10511,7 +10355,7 @@
       <w:tblPr>
         <w:tblStyle w:val="Tabela-Siatka"/>
         <w:tblW w:w="0" w:type="auto"/>
-        <w:tblLook w:val="04A0"/>
+        <w:tblLook w:val="04A0" w:firstRow="1" w:lastRow="0" w:firstColumn="1" w:lastColumn="0" w:noHBand="0" w:noVBand="1"/>
       </w:tblPr>
       <w:tblGrid>
         <w:gridCol w:w="3020"/>
@@ -10612,7 +10456,7 @@
       <w:r>
         <w:t xml:space="preserve">Kryteria WCAG: </w:t>
       </w:r>
-      <w:hyperlink r:id="rId82" w:anchor="_1.3.1_-_Informacje" w:history="1">
+      <w:hyperlink r:id="rId83" w:anchor="_1.3.1_-_Informacje" w:history="1">
         <w:r>
           <w:rPr>
             <w:rStyle w:val="Hipercze"/>
@@ -10623,7 +10467,7 @@
       <w:r>
         <w:t xml:space="preserve">, </w:t>
       </w:r>
-      <w:hyperlink r:id="rId83" w:anchor="_3.3.2_-_Etykiety" w:history="1">
+      <w:hyperlink r:id="rId84" w:anchor="_3.3.2_-_Etykiety" w:history="1">
         <w:r>
           <w:rPr>
             <w:rStyle w:val="Hipercze"/>
@@ -10660,6 +10504,9 @@
       <w:pPr>
         <w:pStyle w:val="Nagwek3"/>
       </w:pPr>
+      <w:r>
+        <w:t xml:space="preserve">52 </w:t>
+      </w:r>
       <w:r>
         <w:t>Czy w przypadku użycia znaczników &lt;</w:t>
       </w:r>
@@ -10676,7 +10523,7 @@
       <w:tblPr>
         <w:tblStyle w:val="Tabela-Siatka"/>
         <w:tblW w:w="0" w:type="auto"/>
-        <w:tblLook w:val="04A0"/>
+        <w:tblLook w:val="04A0" w:firstRow="1" w:lastRow="0" w:firstColumn="1" w:lastColumn="0" w:noHBand="0" w:noVBand="1"/>
       </w:tblPr>
       <w:tblGrid>
         <w:gridCol w:w="3020"/>
@@ -10777,7 +10624,7 @@
       <w:r>
         <w:t xml:space="preserve">Kryteria WCAG: </w:t>
       </w:r>
-      <w:hyperlink r:id="rId84" w:anchor="_1.3.1_-_Informacje" w:history="1">
+      <w:hyperlink r:id="rId85" w:anchor="_1.3.1_-_Informacje" w:history="1">
         <w:r>
           <w:rPr>
             <w:rStyle w:val="Hipercze"/>
@@ -10788,7 +10635,7 @@
       <w:r>
         <w:t xml:space="preserve">, </w:t>
       </w:r>
-      <w:hyperlink r:id="rId85" w:anchor="_3.3.2_-_Etykiety" w:history="1">
+      <w:hyperlink r:id="rId86" w:anchor="_3.3.2_-_Etykiety" w:history="1">
         <w:r>
           <w:rPr>
             <w:rStyle w:val="Hipercze"/>
@@ -10820,6 +10667,9 @@
       <w:pPr>
         <w:pStyle w:val="Nagwek3"/>
       </w:pPr>
+      <w:r>
+        <w:t xml:space="preserve">53 </w:t>
+      </w:r>
       <w:r>
         <w:t>Czy w przypadku użycia znaczników &lt;</w:t>
       </w:r>
@@ -10844,7 +10694,7 @@
       <w:tblPr>
         <w:tblStyle w:val="Tabela-Siatka"/>
         <w:tblW w:w="0" w:type="auto"/>
-        <w:tblLook w:val="04A0"/>
+        <w:tblLook w:val="04A0" w:firstRow="1" w:lastRow="0" w:firstColumn="1" w:lastColumn="0" w:noHBand="0" w:noVBand="1"/>
       </w:tblPr>
       <w:tblGrid>
         <w:gridCol w:w="3020"/>
@@ -10945,7 +10795,7 @@
       <w:r>
         <w:t xml:space="preserve">Kryteria WCAG: </w:t>
       </w:r>
-      <w:hyperlink r:id="rId86" w:anchor="_1.3.1_-_Informacje" w:history="1">
+      <w:hyperlink r:id="rId87" w:anchor="_1.3.1_-_Informacje" w:history="1">
         <w:r>
           <w:rPr>
             <w:rStyle w:val="Hipercze"/>
@@ -10983,28 +10833,23 @@
         <w:pStyle w:val="Nagwek3"/>
       </w:pPr>
       <w:r>
+        <w:t xml:space="preserve">54 </w:t>
+      </w:r>
+      <w:r>
         <w:t xml:space="preserve">Czy </w:t>
       </w:r>
       <w:r>
         <w:t xml:space="preserve">tekstowe </w:t>
       </w:r>
       <w:r>
-        <w:t xml:space="preserve">pole formularza, jeśli jest to możliwe, zawiera poprawnie działającą funkcję </w:t>
-      </w:r>
-      <w:proofErr w:type="spellStart"/>
-      <w:r>
-        <w:t>autouzupełniania</w:t>
-      </w:r>
-      <w:proofErr w:type="spellEnd"/>
-      <w:r>
-        <w:t xml:space="preserve">? </w:t>
+        <w:t xml:space="preserve">pole formularza, jeśli jest to możliwe, zawiera poprawnie działającą funkcję autouzupełniania? </w:t>
       </w:r>
     </w:p>
     <w:tbl>
       <w:tblPr>
         <w:tblStyle w:val="Tabela-Siatka"/>
         <w:tblW w:w="0" w:type="auto"/>
-        <w:tblLook w:val="04A0"/>
+        <w:tblLook w:val="04A0" w:firstRow="1" w:lastRow="0" w:firstColumn="1" w:lastColumn="0" w:noHBand="0" w:noVBand="1"/>
       </w:tblPr>
       <w:tblGrid>
         <w:gridCol w:w="3020"/>
@@ -11077,7 +10922,7 @@
         <w:lastRenderedPageBreak/>
         <w:t xml:space="preserve">Kryteria WCAG: </w:t>
       </w:r>
-      <w:hyperlink r:id="rId87" w:anchor="_1.3.5_–_Określenie" w:history="1">
+      <w:hyperlink r:id="rId88" w:anchor="_1.3.5_–_Określenie" w:history="1">
         <w:r>
           <w:rPr>
             <w:rStyle w:val="Hipercze"/>
@@ -11109,32 +10954,27 @@
         <w:t xml:space="preserve">tekstowe </w:t>
       </w:r>
       <w:r>
-        <w:t xml:space="preserve">pole formularza posiada poprawnie działającą funkcję </w:t>
-      </w:r>
-      <w:proofErr w:type="spellStart"/>
-      <w:r>
-        <w:t>autouzupełniania</w:t>
-      </w:r>
-      <w:proofErr w:type="spellEnd"/>
-      <w:r>
-        <w:t>..</w:t>
+        <w:t>pole formularza posiada poprawnie działającą funkcję autouzupełniania..</w:t>
       </w:r>
     </w:p>
     <w:p>
       <w:pPr>
         <w:pStyle w:val="Nagwek2"/>
       </w:pPr>
-      <w:bookmarkStart w:id="94" w:name="_Toc46224720"/>
+      <w:bookmarkStart w:id="93" w:name="_Toc46224720"/>
       <w:r>
         <w:t>Pozostałe pytania</w:t>
       </w:r>
-      <w:bookmarkEnd w:id="94"/>
+      <w:bookmarkEnd w:id="93"/>
     </w:p>
     <w:p>
       <w:pPr>
         <w:pStyle w:val="Nagwek3"/>
       </w:pPr>
-      <w:bookmarkStart w:id="95" w:name="_Toc18404277"/>
+      <w:bookmarkStart w:id="94" w:name="_Toc18404277"/>
+      <w:r>
+        <w:t xml:space="preserve">55 </w:t>
+      </w:r>
       <w:r>
         <w:t>Czy ustawienie odstępów pomiędzy liniami, akapitami, znakami i wyrazami powoduje  utratę czytelności?</w:t>
       </w:r>
@@ -11143,7 +10983,7 @@
       <w:tblPr>
         <w:tblStyle w:val="Tabela-Siatka"/>
         <w:tblW w:w="0" w:type="auto"/>
-        <w:tblLook w:val="04A0"/>
+        <w:tblLook w:val="04A0" w:firstRow="1" w:lastRow="0" w:firstColumn="1" w:lastColumn="0" w:noHBand="0" w:noVBand="1"/>
       </w:tblPr>
       <w:tblGrid>
         <w:gridCol w:w="3020"/>
@@ -11215,7 +11055,7 @@
       <w:r>
         <w:t xml:space="preserve">Kryteria WCAG: </w:t>
       </w:r>
-      <w:hyperlink r:id="rId88" w:anchor="_1.4.12_–_Odstępy" w:history="1">
+      <w:hyperlink r:id="rId89" w:anchor="_1.4.12_–_Odstępy" w:history="1">
         <w:r>
           <w:rPr>
             <w:rStyle w:val="Hipercze"/>
@@ -11320,15 +11160,7 @@
         <w:t xml:space="preserve"> Pomocnym może być dodatek </w:t>
       </w:r>
       <w:r>
-        <w:t xml:space="preserve">ARC </w:t>
-      </w:r>
-      <w:proofErr w:type="spellStart"/>
-      <w:r>
-        <w:t>Toolkit</w:t>
-      </w:r>
-      <w:proofErr w:type="spellEnd"/>
-      <w:r>
-        <w:t xml:space="preserve"> do Chrome</w:t>
+        <w:t>ARC Toolkit do Chrome</w:t>
       </w:r>
       <w:r>
         <w:t>.</w:t>
@@ -11338,6 +11170,9 @@
       <w:pPr>
         <w:pStyle w:val="Nagwek3"/>
       </w:pPr>
+      <w:r>
+        <w:t xml:space="preserve">56 </w:t>
+      </w:r>
       <w:r>
         <w:t xml:space="preserve">Czy dostęp do treści (zawartości) strony pomniejszonej do szerokości 320 </w:t>
       </w:r>
@@ -11354,7 +11189,7 @@
       <w:tblPr>
         <w:tblStyle w:val="Tabela-Siatka"/>
         <w:tblW w:w="0" w:type="auto"/>
-        <w:tblLook w:val="04A0"/>
+        <w:tblLook w:val="04A0" w:firstRow="1" w:lastRow="0" w:firstColumn="1" w:lastColumn="0" w:noHBand="0" w:noVBand="1"/>
       </w:tblPr>
       <w:tblGrid>
         <w:gridCol w:w="3020"/>
@@ -11426,7 +11261,7 @@
       <w:r>
         <w:t xml:space="preserve">Kryteria WCAG: </w:t>
       </w:r>
-      <w:hyperlink r:id="rId89" w:anchor="_1.4.10_–_Zawijanie" w:history="1">
+      <w:hyperlink r:id="rId90" w:anchor="_1.4.10_–_Zawijanie" w:history="1">
         <w:r>
           <w:rPr>
             <w:rStyle w:val="Hipercze"/>
@@ -11455,6 +11290,9 @@
       <w:pPr>
         <w:pStyle w:val="Nagwek3"/>
       </w:pPr>
+      <w:r>
+        <w:t xml:space="preserve">57 </w:t>
+      </w:r>
       <w:r>
         <w:t xml:space="preserve">Czy dostęp do treści (zawartości) strony pomniejszonej do szerokości 256 </w:t>
       </w:r>
@@ -11471,7 +11309,7 @@
       <w:tblPr>
         <w:tblStyle w:val="Tabela-Siatka"/>
         <w:tblW w:w="0" w:type="auto"/>
-        <w:tblLook w:val="04A0"/>
+        <w:tblLook w:val="04A0" w:firstRow="1" w:lastRow="0" w:firstColumn="1" w:lastColumn="0" w:noHBand="0" w:noVBand="1"/>
       </w:tblPr>
       <w:tblGrid>
         <w:gridCol w:w="3020"/>
@@ -11543,7 +11381,7 @@
       <w:r>
         <w:t xml:space="preserve">Kryteria WCAG: </w:t>
       </w:r>
-      <w:hyperlink r:id="rId90" w:anchor="_1.4.10_–_Zawijanie" w:history="1">
+      <w:hyperlink r:id="rId91" w:anchor="_1.4.10_–_Zawijanie" w:history="1">
         <w:r>
           <w:rPr>
             <w:rStyle w:val="Hipercze"/>
@@ -11572,6 +11410,9 @@
       <w:pPr>
         <w:pStyle w:val="Nagwek3"/>
       </w:pPr>
+      <w:r>
+        <w:t xml:space="preserve">58 </w:t>
+      </w:r>
       <w:r>
         <w:t xml:space="preserve">Czy są na stronie elementy osadzone w znacznikach &lt;BLINK&gt;, &lt;BGSOUND&gt; lub &lt;MARQEE&gt;? </w:t>
       </w:r>
@@ -11580,7 +11421,7 @@
       <w:tblPr>
         <w:tblStyle w:val="Tabela-Siatka"/>
         <w:tblW w:w="0" w:type="auto"/>
-        <w:tblLook w:val="04A0"/>
+        <w:tblLook w:val="04A0" w:firstRow="1" w:lastRow="0" w:firstColumn="1" w:lastColumn="0" w:noHBand="0" w:noVBand="1"/>
       </w:tblPr>
       <w:tblGrid>
         <w:gridCol w:w="3020"/>
@@ -11652,7 +11493,7 @@
       <w:r>
         <w:t xml:space="preserve">Kryteria WCAG: </w:t>
       </w:r>
-      <w:hyperlink r:id="rId91" w:anchor="_1.4.2_-_Kontrola" w:history="1">
+      <w:hyperlink r:id="rId92" w:anchor="_1.4.2_-_Kontrola" w:history="1">
         <w:r>
           <w:rPr>
             <w:rStyle w:val="Hipercze"/>
@@ -11663,7 +11504,7 @@
       <w:r>
         <w:t xml:space="preserve">, </w:t>
       </w:r>
-      <w:hyperlink r:id="rId92" w:anchor="_2.2.1_-_Możliwość" w:history="1">
+      <w:hyperlink r:id="rId93" w:anchor="_2.2.1_-_Możliwość" w:history="1">
         <w:r>
           <w:rPr>
             <w:rStyle w:val="Hipercze"/>
@@ -11674,7 +11515,7 @@
       <w:r>
         <w:t xml:space="preserve">, </w:t>
       </w:r>
-      <w:hyperlink r:id="rId93" w:anchor="_2.2.2_-_Wstrzymywanie" w:history="1">
+      <w:hyperlink r:id="rId94" w:anchor="_2.2.2_-_Wstrzymywanie" w:history="1">
         <w:r>
           <w:rPr>
             <w:rStyle w:val="Hipercze"/>
@@ -11705,6 +11546,9 @@
       </w:pPr>
       <w:r>
         <w:lastRenderedPageBreak/>
+        <w:t xml:space="preserve">59 </w:t>
+      </w:r>
+      <w:r>
         <w:t>Czy na stronie nie ma słów, które są pisane literami oddzielonymi spacjami?</w:t>
       </w:r>
     </w:p>
@@ -11712,7 +11556,7 @@
       <w:tblPr>
         <w:tblStyle w:val="Tabela-Siatka"/>
         <w:tblW w:w="0" w:type="auto"/>
-        <w:tblLook w:val="04A0"/>
+        <w:tblLook w:val="04A0" w:firstRow="1" w:lastRow="0" w:firstColumn="1" w:lastColumn="0" w:noHBand="0" w:noVBand="1"/>
       </w:tblPr>
       <w:tblGrid>
         <w:gridCol w:w="3020"/>
@@ -11784,7 +11628,7 @@
       <w:r>
         <w:t xml:space="preserve">Kryteria WCAG: </w:t>
       </w:r>
-      <w:hyperlink r:id="rId94" w:anchor="_1.3.2_-_Zrozumiała" w:history="1">
+      <w:hyperlink r:id="rId95" w:anchor="_1.3.2_-_Zrozumiała" w:history="1">
         <w:r>
           <w:rPr>
             <w:rStyle w:val="Hipercze"/>
@@ -11805,6 +11649,9 @@
       <w:pPr>
         <w:pStyle w:val="Nagwek3"/>
       </w:pPr>
+      <w:r>
+        <w:t xml:space="preserve">60 </w:t>
+      </w:r>
       <w:r>
         <w:t xml:space="preserve">Czy na stronie nie ma symboli typu ASCII-Art bez obecność zrozumiałej alternatywy? </w:t>
       </w:r>
@@ -11813,7 +11660,7 @@
       <w:tblPr>
         <w:tblStyle w:val="Tabela-Siatka"/>
         <w:tblW w:w="0" w:type="auto"/>
-        <w:tblLook w:val="04A0"/>
+        <w:tblLook w:val="04A0" w:firstRow="1" w:lastRow="0" w:firstColumn="1" w:lastColumn="0" w:noHBand="0" w:noVBand="1"/>
       </w:tblPr>
       <w:tblGrid>
         <w:gridCol w:w="3020"/>
@@ -11885,7 +11732,7 @@
       <w:r>
         <w:t xml:space="preserve">Kryterium WCAG – </w:t>
       </w:r>
-      <w:hyperlink r:id="rId95" w:anchor="_1.1.1_-_Treść" w:history="1">
+      <w:hyperlink r:id="rId96" w:anchor="_1.1.1_-_Treść" w:history="1">
         <w:r>
           <w:rPr>
             <w:rStyle w:val="Hipercze"/>
@@ -11906,6 +11753,9 @@
       <w:pPr>
         <w:pStyle w:val="Nagwek3"/>
       </w:pPr>
+      <w:r>
+        <w:t xml:space="preserve">61 </w:t>
+      </w:r>
       <w:r>
         <w:t xml:space="preserve">Czy selektor CSS </w:t>
       </w:r>
@@ -11922,7 +11772,7 @@
       <w:tblPr>
         <w:tblStyle w:val="Tabela-Siatka"/>
         <w:tblW w:w="0" w:type="auto"/>
-        <w:tblLook w:val="04A0"/>
+        <w:tblLook w:val="04A0" w:firstRow="1" w:lastRow="0" w:firstColumn="1" w:lastColumn="0" w:noHBand="0" w:noVBand="1"/>
       </w:tblPr>
       <w:tblGrid>
         <w:gridCol w:w="3020"/>
@@ -11994,7 +11844,7 @@
       <w:r>
         <w:t xml:space="preserve">Kryteria WCAG: </w:t>
       </w:r>
-      <w:hyperlink r:id="rId96" w:anchor="_1.4.1_-_Użycie" w:history="1">
+      <w:hyperlink r:id="rId97" w:anchor="_1.4.1_-_Użycie" w:history="1">
         <w:r>
           <w:rPr>
             <w:rStyle w:val="Hipercze"/>
@@ -12005,7 +11855,7 @@
       <w:r>
         <w:t xml:space="preserve"> - Poziom „A”, </w:t>
       </w:r>
-      <w:hyperlink r:id="rId97" w:anchor="_2.4.7_-_Widoczny" w:history="1">
+      <w:hyperlink r:id="rId98" w:anchor="_2.4.7_-_Widoczny" w:history="1">
         <w:r>
           <w:rPr>
             <w:rStyle w:val="Hipercze"/>
@@ -12042,6 +11892,9 @@
       <w:pPr>
         <w:pStyle w:val="Nagwek3"/>
       </w:pPr>
+      <w:r>
+        <w:t xml:space="preserve">62 </w:t>
+      </w:r>
       <w:r>
         <w:t>Czy nie ma zmian kontekstu bez wyraźnego zatwierdzenia przez użytkownika.</w:t>
       </w:r>
@@ -12050,7 +11903,7 @@
       <w:tblPr>
         <w:tblStyle w:val="Tabela-Siatka"/>
         <w:tblW w:w="0" w:type="auto"/>
-        <w:tblLook w:val="04A0"/>
+        <w:tblLook w:val="04A0" w:firstRow="1" w:lastRow="0" w:firstColumn="1" w:lastColumn="0" w:noHBand="0" w:noVBand="1"/>
       </w:tblPr>
       <w:tblGrid>
         <w:gridCol w:w="3020"/>
@@ -12122,7 +11975,7 @@
       <w:r>
         <w:t xml:space="preserve">Kryteria WCAG: </w:t>
       </w:r>
-      <w:hyperlink r:id="rId98" w:anchor="_3.2.1_-_Po" w:history="1">
+      <w:hyperlink r:id="rId99" w:anchor="_3.2.1_-_Po" w:history="1">
         <w:r>
           <w:rPr>
             <w:rStyle w:val="Hipercze"/>
@@ -12133,7 +11986,7 @@
       <w:r>
         <w:t xml:space="preserve">, </w:t>
       </w:r>
-      <w:hyperlink r:id="rId99" w:anchor="_3.2.2_-_Podczas" w:history="1">
+      <w:hyperlink r:id="rId100" w:anchor="_3.2.2_-_Podczas" w:history="1">
         <w:r>
           <w:rPr>
             <w:rStyle w:val="Hipercze"/>
@@ -12154,6 +12007,9 @@
       <w:pPr>
         <w:pStyle w:val="Nagwek3"/>
       </w:pPr>
+      <w:r>
+        <w:t xml:space="preserve">63 </w:t>
+      </w:r>
       <w:r>
         <w:t xml:space="preserve">Czy na stronie są błędy walidacji lub przestarzałe, nieużywane elementy HTML. </w:t>
       </w:r>
@@ -12162,7 +12018,7 @@
       <w:tblPr>
         <w:tblStyle w:val="Tabela-Siatka"/>
         <w:tblW w:w="0" w:type="auto"/>
-        <w:tblLook w:val="04A0"/>
+        <w:tblLook w:val="04A0" w:firstRow="1" w:lastRow="0" w:firstColumn="1" w:lastColumn="0" w:noHBand="0" w:noVBand="1"/>
       </w:tblPr>
       <w:tblGrid>
         <w:gridCol w:w="3020"/>
@@ -12234,7 +12090,7 @@
       <w:r>
         <w:t xml:space="preserve">Kryteria WCAG: </w:t>
       </w:r>
-      <w:hyperlink r:id="rId100" w:anchor="_4.1.1_-_Parsowanie" w:history="1">
+      <w:hyperlink r:id="rId101" w:anchor="_4.1.1_-_Parsowanie" w:history="1">
         <w:r>
           <w:rPr>
             <w:rStyle w:val="Hipercze"/>
@@ -12245,7 +12101,7 @@
       <w:r>
         <w:t xml:space="preserve">, </w:t>
       </w:r>
-      <w:hyperlink r:id="rId101" w:anchor="_4.1.2_-_Nazwa," w:history="1">
+      <w:hyperlink r:id="rId102" w:anchor="_4.1.2_-_Nazwa," w:history="1">
         <w:r>
           <w:rPr>
             <w:rStyle w:val="Hipercze"/>
@@ -12280,6 +12136,9 @@
       <w:pPr>
         <w:pStyle w:val="Nagwek3"/>
       </w:pPr>
+      <w:r>
+        <w:t xml:space="preserve">64 </w:t>
+      </w:r>
       <w:r>
         <w:t xml:space="preserve">Czy każda strona ma poprawną deklarację języka? </w:t>
       </w:r>
@@ -12288,7 +12147,7 @@
       <w:tblPr>
         <w:tblStyle w:val="Tabela-Siatka"/>
         <w:tblW w:w="0" w:type="auto"/>
-        <w:tblLook w:val="04A0"/>
+        <w:tblLook w:val="04A0" w:firstRow="1" w:lastRow="0" w:firstColumn="1" w:lastColumn="0" w:noHBand="0" w:noVBand="1"/>
       </w:tblPr>
       <w:tblGrid>
         <w:gridCol w:w="3020"/>
@@ -12360,7 +12219,7 @@
       <w:r>
         <w:t xml:space="preserve">Kryteria WCAG: </w:t>
       </w:r>
-      <w:hyperlink r:id="rId102" w:anchor="_3.1.1_-_Język" w:history="1">
+      <w:hyperlink r:id="rId103" w:anchor="_3.1.1_-_Język" w:history="1">
         <w:r>
           <w:rPr>
             <w:rStyle w:val="Hipercze"/>
@@ -12399,6 +12258,9 @@
       </w:pPr>
       <w:r>
         <w:lastRenderedPageBreak/>
+        <w:t xml:space="preserve">65 </w:t>
+      </w:r>
+      <w:r>
         <w:t xml:space="preserve">Czy elementy obcojęzyczne w treści stron mają poprawnie zdefiniowany język? </w:t>
       </w:r>
     </w:p>
@@ -12406,7 +12268,7 @@
       <w:tblPr>
         <w:tblStyle w:val="Tabela-Siatka"/>
         <w:tblW w:w="0" w:type="auto"/>
-        <w:tblLook w:val="04A0"/>
+        <w:tblLook w:val="04A0" w:firstRow="1" w:lastRow="0" w:firstColumn="1" w:lastColumn="0" w:noHBand="0" w:noVBand="1"/>
       </w:tblPr>
       <w:tblGrid>
         <w:gridCol w:w="3020"/>
@@ -12507,7 +12369,7 @@
       <w:r>
         <w:t xml:space="preserve">Kryterium WCAG – </w:t>
       </w:r>
-      <w:hyperlink r:id="rId103" w:anchor="_3.1.2_-_Język" w:history="1">
+      <w:hyperlink r:id="rId104" w:anchor="_3.1.2_-_Język" w:history="1">
         <w:r>
           <w:rPr>
             <w:rStyle w:val="Hipercze"/>
@@ -12548,6 +12410,9 @@
       <w:pPr>
         <w:pStyle w:val="Nagwek3"/>
       </w:pPr>
+      <w:r>
+        <w:t xml:space="preserve">66 </w:t>
+      </w:r>
       <w:r>
         <w:t xml:space="preserve">Czy na każdej stronie jest przynajmniej jeden nagłówek h1? </w:t>
       </w:r>
@@ -12556,7 +12421,7 @@
       <w:tblPr>
         <w:tblStyle w:val="Tabela-Siatka"/>
         <w:tblW w:w="0" w:type="auto"/>
-        <w:tblLook w:val="04A0"/>
+        <w:tblLook w:val="04A0" w:firstRow="1" w:lastRow="0" w:firstColumn="1" w:lastColumn="0" w:noHBand="0" w:noVBand="1"/>
       </w:tblPr>
       <w:tblGrid>
         <w:gridCol w:w="3020"/>
@@ -12628,7 +12493,7 @@
       <w:r>
         <w:t xml:space="preserve">Kryteria WCAG: </w:t>
       </w:r>
-      <w:hyperlink r:id="rId104" w:anchor="_2.4.1_-_Możliwość" w:history="1">
+      <w:hyperlink r:id="rId105" w:anchor="_2.4.1_-_Możliwość" w:history="1">
         <w:r>
           <w:rPr>
             <w:rStyle w:val="Hipercze"/>
@@ -12654,6 +12519,9 @@
       <w:pPr>
         <w:pStyle w:val="Nagwek3"/>
       </w:pPr>
+      <w:r>
+        <w:t xml:space="preserve">67 </w:t>
+      </w:r>
       <w:r>
         <w:t>Czy nagłówki na stronie przypisane są do odpowiednich elementów, w odpowiedniej kolejności?</w:t>
       </w:r>
@@ -12662,7 +12530,7 @@
       <w:tblPr>
         <w:tblStyle w:val="Tabela-Siatka"/>
         <w:tblW w:w="0" w:type="auto"/>
-        <w:tblLook w:val="04A0"/>
+        <w:tblLook w:val="04A0" w:firstRow="1" w:lastRow="0" w:firstColumn="1" w:lastColumn="0" w:noHBand="0" w:noVBand="1"/>
       </w:tblPr>
       <w:tblGrid>
         <w:gridCol w:w="3020"/>
@@ -12734,7 +12602,7 @@
       <w:r>
         <w:t xml:space="preserve">Kryteria WCAG: </w:t>
       </w:r>
-      <w:hyperlink r:id="rId105" w:anchor="_1.3.1_-_Informacje" w:history="1">
+      <w:hyperlink r:id="rId106" w:anchor="_1.3.1_-_Informacje" w:history="1">
         <w:r>
           <w:rPr>
             <w:rStyle w:val="Hipercze"/>
@@ -12745,7 +12613,7 @@
       <w:r>
         <w:t xml:space="preserve"> - Poziom „A” </w:t>
       </w:r>
-      <w:hyperlink r:id="rId106" w:anchor="_2.4.6_-_Nagłówki" w:history="1">
+      <w:hyperlink r:id="rId107" w:anchor="_2.4.6_-_Nagłówki" w:history="1">
         <w:r>
           <w:rPr>
             <w:rStyle w:val="Hipercze"/>
@@ -12772,15 +12640,18 @@
         <w:pStyle w:val="Nagwek3"/>
       </w:pPr>
       <w:r>
+        <w:t xml:space="preserve">68 </w:t>
+      </w:r>
+      <w:r>
         <w:t>Czy na stronie jest mechanizm zmieniający kontekst bez udziału użytkownika?</w:t>
       </w:r>
-      <w:bookmarkEnd w:id="95"/>
+      <w:bookmarkEnd w:id="94"/>
     </w:p>
     <w:tbl>
       <w:tblPr>
         <w:tblStyle w:val="Tabela-Siatka"/>
         <w:tblW w:w="0" w:type="auto"/>
-        <w:tblLook w:val="04A0"/>
+        <w:tblLook w:val="04A0" w:firstRow="1" w:lastRow="0" w:firstColumn="1" w:lastColumn="0" w:noHBand="0" w:noVBand="1"/>
       </w:tblPr>
       <w:tblGrid>
         <w:gridCol w:w="3020"/>
@@ -12852,7 +12723,7 @@
       <w:r>
         <w:t xml:space="preserve">Kryteria WCAG: </w:t>
       </w:r>
-      <w:hyperlink r:id="rId107" w:anchor="_3.2.2_-_Podczas" w:history="1">
+      <w:hyperlink r:id="rId108" w:anchor="_3.2.2_-_Podczas" w:history="1">
         <w:r>
           <w:rPr>
             <w:rStyle w:val="Hipercze"/>
@@ -12879,16 +12750,19 @@
       <w:pPr>
         <w:pStyle w:val="Nagwek3"/>
       </w:pPr>
-      <w:bookmarkStart w:id="96" w:name="_Toc484066193"/>
-      <w:bookmarkStart w:id="97" w:name="_Toc18404278"/>
+      <w:bookmarkStart w:id="95" w:name="_Toc484066193"/>
+      <w:bookmarkStart w:id="96" w:name="_Toc18404278"/>
+      <w:r>
+        <w:t xml:space="preserve">69 </w:t>
+      </w:r>
       <w:r>
         <w:t>Czy w kodzie strony są elementy HTML służące prezentacji</w:t>
       </w:r>
+      <w:bookmarkEnd w:id="95"/>
+      <w:r>
+        <w:t>?</w:t>
+      </w:r>
       <w:bookmarkEnd w:id="96"/>
-      <w:r>
-        <w:t>?</w:t>
-      </w:r>
-      <w:bookmarkEnd w:id="97"/>
       <w:r>
         <w:t xml:space="preserve"> </w:t>
       </w:r>
@@ -12897,7 +12771,7 @@
       <w:tblPr>
         <w:tblStyle w:val="Tabela-Siatka"/>
         <w:tblW w:w="0" w:type="auto"/>
-        <w:tblLook w:val="04A0"/>
+        <w:tblLook w:val="04A0" w:firstRow="1" w:lastRow="0" w:firstColumn="1" w:lastColumn="0" w:noHBand="0" w:noVBand="1"/>
       </w:tblPr>
       <w:tblGrid>
         <w:gridCol w:w="3020"/>
@@ -12969,7 +12843,7 @@
       <w:r>
         <w:t xml:space="preserve">Kryteria WCAG: </w:t>
       </w:r>
-      <w:hyperlink r:id="rId108" w:anchor="_1.3.1_-_Informacje" w:history="1">
+      <w:hyperlink r:id="rId109" w:anchor="_1.3.1_-_Informacje" w:history="1">
         <w:r>
           <w:rPr>
             <w:rStyle w:val="Hipercze"/>
@@ -12980,7 +12854,7 @@
       <w:r>
         <w:t xml:space="preserve"> - Poziom „A”, </w:t>
       </w:r>
-      <w:hyperlink r:id="rId109" w:anchor="_1.4.5_-_Tekst" w:history="1">
+      <w:hyperlink r:id="rId110" w:anchor="_1.4.5_-_Tekst" w:history="1">
         <w:r>
           <w:rPr>
             <w:rStyle w:val="Hipercze"/>
@@ -13275,18 +13149,21 @@
       <w:pPr>
         <w:pStyle w:val="Nagwek3"/>
       </w:pPr>
-      <w:bookmarkStart w:id="98" w:name="_Toc18404279"/>
+      <w:bookmarkStart w:id="97" w:name="_Toc18404279"/>
       <w:r>
         <w:lastRenderedPageBreak/>
+        <w:t xml:space="preserve">70 </w:t>
+      </w:r>
+      <w:r>
         <w:t>Czy deklaracja DTD jest poprawnie sformułowana w kodzie każdej strony?</w:t>
       </w:r>
-      <w:bookmarkEnd w:id="98"/>
+      <w:bookmarkEnd w:id="97"/>
     </w:p>
     <w:tbl>
       <w:tblPr>
         <w:tblStyle w:val="Tabela-Siatka"/>
         <w:tblW w:w="0" w:type="auto"/>
-        <w:tblLook w:val="04A0"/>
+        <w:tblLook w:val="04A0" w:firstRow="1" w:lastRow="0" w:firstColumn="1" w:lastColumn="0" w:noHBand="0" w:noVBand="1"/>
       </w:tblPr>
       <w:tblGrid>
         <w:gridCol w:w="3020"/>
@@ -13358,7 +13235,7 @@
       <w:r>
         <w:t xml:space="preserve">Kryteria WCAG: </w:t>
       </w:r>
-      <w:hyperlink r:id="rId110" w:anchor="_4.1.1_-_Parsowanie" w:history="1">
+      <w:hyperlink r:id="rId111" w:anchor="_4.1.1_-_Parsowanie" w:history="1">
         <w:r>
           <w:rPr>
             <w:rStyle w:val="Hipercze"/>
@@ -13391,17 +13268,20 @@
       <w:pPr>
         <w:pStyle w:val="Nagwek3"/>
       </w:pPr>
-      <w:bookmarkStart w:id="99" w:name="_Toc18404280"/>
+      <w:bookmarkStart w:id="98" w:name="_Toc18404280"/>
+      <w:r>
+        <w:t xml:space="preserve">71 </w:t>
+      </w:r>
       <w:r>
         <w:t>Czy struktura list definicji jest poprawna?</w:t>
       </w:r>
-      <w:bookmarkEnd w:id="99"/>
+      <w:bookmarkEnd w:id="98"/>
     </w:p>
     <w:tbl>
       <w:tblPr>
         <w:tblStyle w:val="Tabela-Siatka"/>
         <w:tblW w:w="0" w:type="auto"/>
-        <w:tblLook w:val="04A0"/>
+        <w:tblLook w:val="04A0" w:firstRow="1" w:lastRow="0" w:firstColumn="1" w:lastColumn="0" w:noHBand="0" w:noVBand="1"/>
       </w:tblPr>
       <w:tblGrid>
         <w:gridCol w:w="3020"/>
@@ -13502,7 +13382,7 @@
       <w:r>
         <w:t xml:space="preserve">Kryteria WCAG: </w:t>
       </w:r>
-      <w:hyperlink r:id="rId111" w:anchor="_1.3.1_-_Informacje" w:history="1">
+      <w:hyperlink r:id="rId112" w:anchor="_1.3.1_-_Informacje" w:history="1">
         <w:r>
           <w:rPr>
             <w:rStyle w:val="Hipercze"/>
@@ -13539,11 +13419,14 @@
       <w:pPr>
         <w:pStyle w:val="Nagwek3"/>
       </w:pPr>
-      <w:bookmarkStart w:id="100" w:name="_Toc18404285"/>
+      <w:bookmarkStart w:id="99" w:name="_Toc18404285"/>
+      <w:r>
+        <w:t xml:space="preserve">72 </w:t>
+      </w:r>
       <w:r>
         <w:t>Czy jest mechanizm automatycznie odświeżający stronę?</w:t>
       </w:r>
-      <w:bookmarkEnd w:id="100"/>
+      <w:bookmarkEnd w:id="99"/>
       <w:r>
         <w:t xml:space="preserve"> </w:t>
       </w:r>
@@ -13552,7 +13435,7 @@
       <w:tblPr>
         <w:tblStyle w:val="Tabela-Siatka"/>
         <w:tblW w:w="0" w:type="auto"/>
-        <w:tblLook w:val="04A0"/>
+        <w:tblLook w:val="04A0" w:firstRow="1" w:lastRow="0" w:firstColumn="1" w:lastColumn="0" w:noHBand="0" w:noVBand="1"/>
       </w:tblPr>
       <w:tblGrid>
         <w:gridCol w:w="3020"/>
@@ -13624,7 +13507,7 @@
       <w:r>
         <w:t xml:space="preserve">Kryteria WCAG: </w:t>
       </w:r>
-      <w:hyperlink r:id="rId112" w:anchor="_2.2.1_-_Możliwość" w:history="1">
+      <w:hyperlink r:id="rId113" w:anchor="_2.2.1_-_Możliwość" w:history="1">
         <w:r>
           <w:rPr>
             <w:rStyle w:val="Hipercze"/>
@@ -13635,7 +13518,7 @@
       <w:r>
         <w:t xml:space="preserve">, </w:t>
       </w:r>
-      <w:hyperlink r:id="rId113" w:anchor="_2.2.2_-_Wstrzymywanie" w:history="1">
+      <w:hyperlink r:id="rId114" w:anchor="_2.2.2_-_Wstrzymywanie" w:history="1">
         <w:r>
           <w:rPr>
             <w:rStyle w:val="Hipercze"/>
@@ -13656,19 +13539,14 @@
       <w:pPr>
         <w:pStyle w:val="Nagwek3"/>
       </w:pPr>
-      <w:bookmarkStart w:id="101" w:name="_Toc18404286"/>
-      <w:r>
-        <w:t xml:space="preserve">Czy jest mechanizm automatycznie </w:t>
-      </w:r>
-      <w:proofErr w:type="spellStart"/>
-      <w:r>
-        <w:t>przekierowującego</w:t>
-      </w:r>
-      <w:proofErr w:type="spellEnd"/>
-      <w:r>
-        <w:t xml:space="preserve"> stronę do innego adresu?</w:t>
-      </w:r>
-      <w:bookmarkEnd w:id="101"/>
+      <w:bookmarkStart w:id="100" w:name="_Toc18404286"/>
+      <w:r>
+        <w:t xml:space="preserve">73 </w:t>
+      </w:r>
+      <w:r>
+        <w:t>Czy jest mechanizm automatycznie przekierowującego stronę do innego adresu?</w:t>
+      </w:r>
+      <w:bookmarkEnd w:id="100"/>
       <w:r>
         <w:t xml:space="preserve"> </w:t>
       </w:r>
@@ -13677,7 +13555,7 @@
       <w:tblPr>
         <w:tblStyle w:val="Tabela-Siatka"/>
         <w:tblW w:w="0" w:type="auto"/>
-        <w:tblLook w:val="04A0"/>
+        <w:tblLook w:val="04A0" w:firstRow="1" w:lastRow="0" w:firstColumn="1" w:lastColumn="0" w:noHBand="0" w:noVBand="1"/>
       </w:tblPr>
       <w:tblGrid>
         <w:gridCol w:w="3020"/>
@@ -13749,7 +13627,7 @@
       <w:r>
         <w:t xml:space="preserve">Kryteria WCAG: </w:t>
       </w:r>
-      <w:hyperlink r:id="rId114" w:anchor="_2.2.1_-_Możliwość" w:history="1">
+      <w:hyperlink r:id="rId115" w:anchor="_2.2.1_-_Możliwość" w:history="1">
         <w:r>
           <w:rPr>
             <w:rStyle w:val="Hipercze"/>
@@ -13763,29 +13641,13 @@
     </w:p>
     <w:p>
       <w:r>
-        <w:t xml:space="preserve">Sprawdź, czy w przypadku, gdy w kodzie strony są elementy powodujące jej automatyczne </w:t>
-      </w:r>
-      <w:proofErr w:type="spellStart"/>
-      <w:r>
-        <w:t>przekierowanie</w:t>
-      </w:r>
-      <w:proofErr w:type="spellEnd"/>
-      <w:r>
-        <w:t xml:space="preserve"> do innej strony czy innego adresu </w:t>
-      </w:r>
-      <w:proofErr w:type="spellStart"/>
+        <w:t xml:space="preserve">Sprawdź, czy w przypadku, gdy w kodzie strony są elementy powodujące jej automatyczne przekierowanie do innej strony czy innego adresu </w:t>
+      </w:r>
       <w:r>
         <w:rPr>
           <w:rFonts w:cstheme="minorHAnsi"/>
         </w:rPr>
-        <w:t>www</w:t>
-      </w:r>
-      <w:proofErr w:type="spellEnd"/>
-      <w:r>
-        <w:rPr>
-          <w:rFonts w:cstheme="minorHAnsi"/>
-        </w:rPr>
-        <w:t xml:space="preserve"> (typu </w:t>
+        <w:t xml:space="preserve">www (typu </w:t>
       </w:r>
       <w:r>
         <w:rPr>
@@ -13793,7 +13655,7 @@
           <w:color w:val="34495E"/>
           <w:shd w:val="clear" w:color="auto" w:fill="FFFFFF"/>
         </w:rPr>
-        <w:t xml:space="preserve">&lt;meta </w:t>
+        <w:t>&lt;meta http-</w:t>
       </w:r>
       <w:proofErr w:type="spellStart"/>
       <w:r>
@@ -13802,7 +13664,7 @@
           <w:color w:val="34495E"/>
           <w:shd w:val="clear" w:color="auto" w:fill="FFFFFF"/>
         </w:rPr>
-        <w:t>http-equiv="refresh</w:t>
+        <w:t>equiv</w:t>
       </w:r>
       <w:proofErr w:type="spellEnd"/>
       <w:r>
@@ -13811,7 +13673,7 @@
           <w:color w:val="34495E"/>
           <w:shd w:val="clear" w:color="auto" w:fill="FFFFFF"/>
         </w:rPr>
-        <w:t xml:space="preserve">" content="5; </w:t>
+        <w:t>="</w:t>
       </w:r>
       <w:proofErr w:type="spellStart"/>
       <w:r>
@@ -13820,25 +13682,43 @@
           <w:color w:val="34495E"/>
           <w:shd w:val="clear" w:color="auto" w:fill="FFFFFF"/>
         </w:rPr>
-        <w:t>URL=</w:t>
-      </w:r>
-      <w:hyperlink r:id="rId115" w:history="1">
+        <w:t>refresh</w:t>
+      </w:r>
+      <w:proofErr w:type="spellEnd"/>
+      <w:r>
+        <w:rPr>
+          <w:rFonts w:cstheme="minorHAnsi"/>
+          <w:color w:val="34495E"/>
+          <w:shd w:val="clear" w:color="auto" w:fill="FFFFFF"/>
+        </w:rPr>
+        <w:t xml:space="preserve">" </w:t>
+      </w:r>
+      <w:proofErr w:type="spellStart"/>
+      <w:r>
+        <w:rPr>
+          <w:rFonts w:cstheme="minorHAnsi"/>
+          <w:color w:val="34495E"/>
+          <w:shd w:val="clear" w:color="auto" w:fill="FFFFFF"/>
+        </w:rPr>
+        <w:t>content</w:t>
+      </w:r>
+      <w:proofErr w:type="spellEnd"/>
+      <w:r>
+        <w:rPr>
+          <w:rFonts w:cstheme="minorHAnsi"/>
+          <w:color w:val="34495E"/>
+          <w:shd w:val="clear" w:color="auto" w:fill="FFFFFF"/>
+        </w:rPr>
+        <w:t>="5; URL=</w:t>
+      </w:r>
+      <w:hyperlink r:id="rId116" w:history="1">
         <w:r>
           <w:rPr>
             <w:rStyle w:val="Hipercze"/>
             <w:rFonts w:cstheme="minorHAnsi"/>
             <w:shd w:val="clear" w:color="auto" w:fill="FFFFFF"/>
           </w:rPr>
-          <w:t>http</w:t>
-        </w:r>
-        <w:proofErr w:type="spellEnd"/>
-        <w:r>
-          <w:rPr>
-            <w:rStyle w:val="Hipercze"/>
-            <w:rFonts w:cstheme="minorHAnsi"/>
-            <w:shd w:val="clear" w:color="auto" w:fill="FFFFFF"/>
-          </w:rPr>
-          <w:t>://adres.pl/innastrona/"&gt;</w:t>
+          <w:t>http://adres.pl/innastrona/"&gt;</w:t>
         </w:r>
       </w:hyperlink>
       <w:r>
@@ -13855,12 +13735,15 @@
       <w:pPr>
         <w:pStyle w:val="Nagwek3"/>
       </w:pPr>
-      <w:bookmarkStart w:id="102" w:name="_Toc18404287"/>
+      <w:bookmarkStart w:id="101" w:name="_Toc18404287"/>
       <w:r>
         <w:lastRenderedPageBreak/>
+        <w:t xml:space="preserve">74 </w:t>
+      </w:r>
+      <w:r>
         <w:t>Czy na stronie są elementy HTML niepoprawnie użyte w celu zmiany prezentacji?</w:t>
       </w:r>
-      <w:bookmarkEnd w:id="102"/>
+      <w:bookmarkEnd w:id="101"/>
       <w:r>
         <w:t xml:space="preserve"> </w:t>
       </w:r>
@@ -13869,7 +13752,7 @@
       <w:tblPr>
         <w:tblStyle w:val="Tabela-Siatka"/>
         <w:tblW w:w="0" w:type="auto"/>
-        <w:tblLook w:val="04A0"/>
+        <w:tblLook w:val="04A0" w:firstRow="1" w:lastRow="0" w:firstColumn="1" w:lastColumn="0" w:noHBand="0" w:noVBand="1"/>
       </w:tblPr>
       <w:tblGrid>
         <w:gridCol w:w="3020"/>
@@ -13941,7 +13824,7 @@
       <w:r>
         <w:t xml:space="preserve">Kryteria WCAG: </w:t>
       </w:r>
-      <w:hyperlink r:id="rId116" w:anchor="_1.3.1_-_Informacje" w:history="1">
+      <w:hyperlink r:id="rId117" w:anchor="_1.3.1_-_Informacje" w:history="1">
         <w:r>
           <w:rPr>
             <w:rStyle w:val="Hipercze"/>
@@ -13975,17 +13858,20 @@
       <w:pPr>
         <w:pStyle w:val="Nagwek3"/>
       </w:pPr>
-      <w:bookmarkStart w:id="103" w:name="_Toc18404288"/>
+      <w:bookmarkStart w:id="102" w:name="_Toc18404288"/>
+      <w:r>
+        <w:t xml:space="preserve">75 </w:t>
+      </w:r>
       <w:r>
         <w:t>Czy została zachowana dostępność dokumentów do pobrania?</w:t>
       </w:r>
-      <w:bookmarkEnd w:id="103"/>
+      <w:bookmarkEnd w:id="102"/>
     </w:p>
     <w:tbl>
       <w:tblPr>
         <w:tblStyle w:val="Tabela-Siatka"/>
         <w:tblW w:w="0" w:type="auto"/>
-        <w:tblLook w:val="04A0"/>
+        <w:tblLook w:val="04A0" w:firstRow="1" w:lastRow="0" w:firstColumn="1" w:lastColumn="0" w:noHBand="0" w:noVBand="1"/>
       </w:tblPr>
       <w:tblGrid>
         <w:gridCol w:w="3020"/>
@@ -14086,7 +13972,7 @@
       <w:r>
         <w:t xml:space="preserve">Kryteria WCAG: </w:t>
       </w:r>
-      <w:hyperlink r:id="rId117" w:anchor="_1.1.1_-_Treść" w:history="1">
+      <w:hyperlink r:id="rId118" w:anchor="_1.1.1_-_Treść" w:history="1">
         <w:r>
           <w:rPr>
             <w:rStyle w:val="Hipercze"/>
@@ -14097,7 +13983,7 @@
       <w:r>
         <w:t xml:space="preserve">, </w:t>
       </w:r>
-      <w:hyperlink r:id="rId118" w:anchor="_1.3.1_-_Informacje" w:history="1">
+      <w:hyperlink r:id="rId119" w:anchor="_1.3.1_-_Informacje" w:history="1">
         <w:r>
           <w:rPr>
             <w:rStyle w:val="Hipercze"/>
@@ -14108,7 +13994,7 @@
       <w:r>
         <w:t xml:space="preserve">, </w:t>
       </w:r>
-      <w:hyperlink r:id="rId119" w:anchor="_1.3.2_-_Zrozumiała" w:history="1">
+      <w:hyperlink r:id="rId120" w:anchor="_1.3.2_-_Zrozumiała" w:history="1">
         <w:r>
           <w:rPr>
             <w:rStyle w:val="Hipercze"/>
@@ -14119,7 +14005,7 @@
       <w:r>
         <w:t xml:space="preserve">, </w:t>
       </w:r>
-      <w:hyperlink r:id="rId120" w:anchor="_3.1.1_-_Język" w:history="1">
+      <w:hyperlink r:id="rId121" w:anchor="_3.1.1_-_Język" w:history="1">
         <w:r>
           <w:rPr>
             <w:rStyle w:val="Hipercze"/>
@@ -14130,7 +14016,7 @@
       <w:r>
         <w:t xml:space="preserve">, </w:t>
       </w:r>
-      <w:hyperlink r:id="rId121" w:anchor="_4.1.2_-_Nazwa," w:history="1">
+      <w:hyperlink r:id="rId122" w:anchor="_4.1.2_-_Nazwa," w:history="1">
         <w:r>
           <w:rPr>
             <w:rStyle w:val="Hipercze"/>
@@ -14151,11 +14037,14 @@
       <w:pPr>
         <w:pStyle w:val="Nagwek3"/>
       </w:pPr>
-      <w:bookmarkStart w:id="104" w:name="_Toc18404289"/>
+      <w:bookmarkStart w:id="103" w:name="_Toc18404289"/>
+      <w:r>
+        <w:t xml:space="preserve">76 </w:t>
+      </w:r>
       <w:r>
         <w:t>Czy na stronie wszystkie ramki mają tytuły?</w:t>
       </w:r>
-      <w:bookmarkEnd w:id="104"/>
+      <w:bookmarkEnd w:id="103"/>
       <w:r>
         <w:t xml:space="preserve"> </w:t>
       </w:r>
@@ -14164,7 +14053,7 @@
       <w:tblPr>
         <w:tblStyle w:val="Tabela-Siatka"/>
         <w:tblW w:w="0" w:type="auto"/>
-        <w:tblLook w:val="04A0"/>
+        <w:tblLook w:val="04A0" w:firstRow="1" w:lastRow="0" w:firstColumn="1" w:lastColumn="0" w:noHBand="0" w:noVBand="1"/>
       </w:tblPr>
       <w:tblGrid>
         <w:gridCol w:w="3020"/>
@@ -14265,7 +14154,7 @@
       <w:r>
         <w:t xml:space="preserve">Kryteria WCAG: </w:t>
       </w:r>
-      <w:hyperlink r:id="rId122" w:anchor="_2.4.1_-_Możliwość" w:history="1">
+      <w:hyperlink r:id="rId123" w:anchor="_2.4.1_-_Możliwość" w:history="1">
         <w:r>
           <w:rPr>
             <w:rStyle w:val="Hipercze"/>
@@ -14276,7 +14165,7 @@
       <w:r>
         <w:t xml:space="preserve">, </w:t>
       </w:r>
-      <w:hyperlink r:id="rId123" w:anchor="_4.1.2_-_Nazwa," w:history="1">
+      <w:hyperlink r:id="rId124" w:anchor="_4.1.2_-_Nazwa," w:history="1">
         <w:r>
           <w:rPr>
             <w:rStyle w:val="Hipercze"/>
@@ -14327,17 +14216,20 @@
       <w:pPr>
         <w:pStyle w:val="Nagwek3"/>
       </w:pPr>
-      <w:bookmarkStart w:id="105" w:name="_Toc18404290"/>
+      <w:bookmarkStart w:id="104" w:name="_Toc18404290"/>
+      <w:r>
+        <w:t xml:space="preserve">77 </w:t>
+      </w:r>
       <w:r>
         <w:t>Czy rozmiar czcionek w elementach formularzy jest definiowany tylko w jednostkach względnych?</w:t>
       </w:r>
-      <w:bookmarkEnd w:id="105"/>
+      <w:bookmarkEnd w:id="104"/>
     </w:p>
     <w:tbl>
       <w:tblPr>
         <w:tblStyle w:val="Tabela-Siatka"/>
         <w:tblW w:w="0" w:type="auto"/>
-        <w:tblLook w:val="04A0"/>
+        <w:tblLook w:val="04A0" w:firstRow="1" w:lastRow="0" w:firstColumn="1" w:lastColumn="0" w:noHBand="0" w:noVBand="1"/>
       </w:tblPr>
       <w:tblGrid>
         <w:gridCol w:w="3020"/>
@@ -14438,7 +14330,7 @@
       <w:r>
         <w:t xml:space="preserve">Kryteria WCAG: </w:t>
       </w:r>
-      <w:hyperlink r:id="rId124" w:anchor="_1.4.4_-_Zmiana" w:history="1">
+      <w:hyperlink r:id="rId125" w:anchor="_1.4.4_-_Zmiana" w:history="1">
         <w:r>
           <w:rPr>
             <w:rStyle w:val="Hipercze"/>
@@ -14571,13 +14463,8 @@
         </w:numPr>
         <w:spacing w:after="0" w:line="240" w:lineRule="auto"/>
       </w:pPr>
-      <w:proofErr w:type="spellStart"/>
-      <w:r>
-        <w:t>in</w:t>
-      </w:r>
-      <w:proofErr w:type="spellEnd"/>
-      <w:r>
-        <w:t xml:space="preserve"> (cal)</w:t>
+      <w:r>
+        <w:t>in (cal)</w:t>
       </w:r>
     </w:p>
     <w:p>
@@ -14636,25 +14523,23 @@
       <w:r>
         <w:t xml:space="preserve">„rem”, </w:t>
       </w:r>
-      <w:proofErr w:type="spellStart"/>
-      <w:r>
-        <w:t>„e</w:t>
-      </w:r>
-      <w:proofErr w:type="spellEnd"/>
-      <w:r>
-        <w:t xml:space="preserve">m” czy „ex”. </w:t>
+      <w:r>
+        <w:t xml:space="preserve">„em” czy „ex”. </w:t>
       </w:r>
     </w:p>
     <w:p>
       <w:pPr>
         <w:pStyle w:val="Nagwek3"/>
       </w:pPr>
-      <w:bookmarkStart w:id="106" w:name="_Toc18404292"/>
+      <w:bookmarkStart w:id="105" w:name="_Toc18404292"/>
       <w:r>
         <w:lastRenderedPageBreak/>
+        <w:t xml:space="preserve">78 </w:t>
+      </w:r>
+      <w:r>
         <w:t>Czy na stronie są informacje generowane poprzez arkusze stylów bez dostępnej alternatywy?</w:t>
       </w:r>
-      <w:bookmarkEnd w:id="106"/>
+      <w:bookmarkEnd w:id="105"/>
       <w:r>
         <w:t xml:space="preserve"> </w:t>
       </w:r>
@@ -14663,7 +14548,7 @@
       <w:tblPr>
         <w:tblStyle w:val="Tabela-Siatka"/>
         <w:tblW w:w="0" w:type="auto"/>
-        <w:tblLook w:val="04A0"/>
+        <w:tblLook w:val="04A0" w:firstRow="1" w:lastRow="0" w:firstColumn="1" w:lastColumn="0" w:noHBand="0" w:noVBand="1"/>
       </w:tblPr>
       <w:tblGrid>
         <w:gridCol w:w="3020"/>
@@ -14735,7 +14620,7 @@
       <w:r>
         <w:t xml:space="preserve">Kryteria WCAG: </w:t>
       </w:r>
-      <w:hyperlink r:id="rId125" w:anchor="_1.1.1_-_Treść" w:history="1">
+      <w:hyperlink r:id="rId126" w:anchor="_1.1.1_-_Treść" w:history="1">
         <w:r>
           <w:rPr>
             <w:rStyle w:val="Hipercze"/>
@@ -14746,7 +14631,7 @@
       <w:r>
         <w:t xml:space="preserve">, </w:t>
       </w:r>
-      <w:hyperlink r:id="rId126" w:anchor="_1.3.1_-_Informacje" w:history="1">
+      <w:hyperlink r:id="rId127" w:anchor="_1.3.1_-_Informacje" w:history="1">
         <w:r>
           <w:rPr>
             <w:rStyle w:val="Hipercze"/>
@@ -14781,19 +14666,22 @@
       <w:pPr>
         <w:pStyle w:val="Nagwek3"/>
       </w:pPr>
-      <w:bookmarkStart w:id="107" w:name="_Toc18404293"/>
-      <w:bookmarkStart w:id="108" w:name="_Toc484066205"/>
+      <w:bookmarkStart w:id="106" w:name="_Toc18404293"/>
+      <w:bookmarkStart w:id="107" w:name="_Toc484066205"/>
+      <w:r>
+        <w:t xml:space="preserve">79 </w:t>
+      </w:r>
       <w:r>
         <w:t>Czy wszystkie elementy HTML są poprawnie użyte zgodnie ze swoim przeznaczeniem?</w:t>
       </w:r>
+      <w:bookmarkEnd w:id="106"/>
       <w:bookmarkEnd w:id="107"/>
-      <w:bookmarkEnd w:id="108"/>
     </w:p>
     <w:tbl>
       <w:tblPr>
         <w:tblStyle w:val="Tabela-Siatka"/>
         <w:tblW w:w="0" w:type="auto"/>
-        <w:tblLook w:val="04A0"/>
+        <w:tblLook w:val="04A0" w:firstRow="1" w:lastRow="0" w:firstColumn="1" w:lastColumn="0" w:noHBand="0" w:noVBand="1"/>
       </w:tblPr>
       <w:tblGrid>
         <w:gridCol w:w="3020"/>
@@ -14865,7 +14753,7 @@
       <w:r>
         <w:t xml:space="preserve">Kryteria WCAG: </w:t>
       </w:r>
-      <w:hyperlink r:id="rId127" w:anchor="_1.3.1_-_Informacje" w:history="1">
+      <w:hyperlink r:id="rId128" w:anchor="_1.3.1_-_Informacje" w:history="1">
         <w:r>
           <w:rPr>
             <w:rStyle w:val="Hipercze"/>
@@ -14876,7 +14764,7 @@
       <w:r>
         <w:t xml:space="preserve">, </w:t>
       </w:r>
-      <w:hyperlink r:id="rId128" w:anchor="_2.1.1_-_Klawiatura" w:history="1">
+      <w:hyperlink r:id="rId129" w:anchor="_2.1.1_-_Klawiatura" w:history="1">
         <w:r>
           <w:rPr>
             <w:rStyle w:val="Hipercze"/>
@@ -14887,7 +14775,7 @@
       <w:r>
         <w:t xml:space="preserve">, </w:t>
       </w:r>
-      <w:hyperlink r:id="rId129" w:anchor="_4.1.2_-_Nazwa," w:history="1">
+      <w:hyperlink r:id="rId130" w:anchor="_4.1.2_-_Nazwa," w:history="1">
         <w:r>
           <w:rPr>
             <w:rStyle w:val="Hipercze"/>
@@ -15041,14 +14929,9 @@
         </w:numPr>
         <w:spacing w:after="0" w:line="240" w:lineRule="auto"/>
       </w:pPr>
-      <w:proofErr w:type="spellStart"/>
       <w:r>
         <w:lastRenderedPageBreak/>
-        <w:t>image</w:t>
-      </w:r>
-      <w:proofErr w:type="spellEnd"/>
-      <w:r>
-        <w:t xml:space="preserve">, </w:t>
+        <w:t xml:space="preserve">image, </w:t>
       </w:r>
     </w:p>
     <w:p>
@@ -15149,6 +15032,9 @@
         <w:pStyle w:val="Nagwek3"/>
       </w:pPr>
       <w:r>
+        <w:t xml:space="preserve">80 </w:t>
+      </w:r>
+      <w:r>
         <w:t xml:space="preserve">Czy cytaty są poprawne sygnalizowane w kodzie HTML? </w:t>
       </w:r>
     </w:p>
@@ -15156,7 +15042,7 @@
       <w:tblPr>
         <w:tblStyle w:val="Tabela-Siatka"/>
         <w:tblW w:w="0" w:type="auto"/>
-        <w:tblLook w:val="04A0"/>
+        <w:tblLook w:val="04A0" w:firstRow="1" w:lastRow="0" w:firstColumn="1" w:lastColumn="0" w:noHBand="0" w:noVBand="1"/>
       </w:tblPr>
       <w:tblGrid>
         <w:gridCol w:w="3020"/>
@@ -15257,7 +15143,7 @@
       <w:r>
         <w:t xml:space="preserve">Kryteria WCAG: </w:t>
       </w:r>
-      <w:hyperlink r:id="rId130" w:anchor="_1.3.1_-_Informacje" w:history="1">
+      <w:hyperlink r:id="rId131" w:anchor="_1.3.1_-_Informacje" w:history="1">
         <w:r>
           <w:rPr>
             <w:rStyle w:val="Hipercze"/>
@@ -15286,6 +15172,9 @@
       <w:pPr>
         <w:pStyle w:val="Nagwek3"/>
       </w:pPr>
+      <w:r>
+        <w:t xml:space="preserve">81 </w:t>
+      </w:r>
       <w:r>
         <w:t>Czy dodatkowe informacje pojawiające się na ekranie gdy kursor przemieszcza się nad elementem interfejsu, lub gdy element interfejsu przyjmuje fokus, mogą być w pełni kontrolowane przez użytkownika?</w:t>
       </w:r>
@@ -15294,7 +15183,7 @@
       <w:tblPr>
         <w:tblStyle w:val="Tabela-Siatka"/>
         <w:tblW w:w="0" w:type="auto"/>
-        <w:tblLook w:val="04A0"/>
+        <w:tblLook w:val="04A0" w:firstRow="1" w:lastRow="0" w:firstColumn="1" w:lastColumn="0" w:noHBand="0" w:noVBand="1"/>
       </w:tblPr>
       <w:tblGrid>
         <w:gridCol w:w="3020"/>
@@ -15366,7 +15255,7 @@
       <w:r>
         <w:t xml:space="preserve">Kryteria WCAG: </w:t>
       </w:r>
-      <w:hyperlink r:id="rId131" w:anchor="_1.4.13_–_Treści" w:history="1">
+      <w:hyperlink r:id="rId132" w:anchor="_1.4.13_–_Treści" w:history="1">
         <w:r>
           <w:rPr>
             <w:rStyle w:val="Hipercze"/>
@@ -15383,7 +15272,11 @@
         <w:spacing w:after="120"/>
       </w:pPr>
       <w:r>
-        <w:t>Badanie dotyczy dodatkowych informacji lub elementów (dodatkowej zawartości), które pojawiają się w momencie, gdy kursor myszy przemieszcza się nad danym elementem aktywnym (linkiem, przyciskiem, polem formularza, itp.) lub gdy ten element przyjmuje fokus i zasłaniają lub przykrywają istotne elementy interfejsu.</w:t>
+        <w:t xml:space="preserve">Badanie dotyczy dodatkowych informacji lub elementów (dodatkowej zawartości), które pojawiają się w momencie, gdy kursor myszy przemieszcza się nad danym elementem aktywnym (linkiem, </w:t>
+      </w:r>
+      <w:r>
+        <w:lastRenderedPageBreak/>
+        <w:t>przyciskiem, polem formularza, itp.) lub gdy ten element przyjmuje fokus i zasłaniają lub przykrywają istotne elementy interfejsu.</w:t>
       </w:r>
     </w:p>
     <w:p>
@@ -15391,7 +15284,6 @@
         <w:spacing w:after="120"/>
       </w:pPr>
       <w:r>
-        <w:lastRenderedPageBreak/>
         <w:t xml:space="preserve">Sprawdź, czy dodatkowa zawartość może być ukryta bez przemieszczania fokusu ani kursora.  </w:t>
       </w:r>
     </w:p>
@@ -15456,6 +15348,9 @@
       <w:pPr>
         <w:pStyle w:val="Nagwek3"/>
       </w:pPr>
+      <w:r>
+        <w:t xml:space="preserve">82 </w:t>
+      </w:r>
       <w:r>
         <w:t>Czy użytkownik może w pełni zarządzać jednoliterowymi skrótami klawiszowymi?</w:t>
       </w:r>
@@ -15464,7 +15359,7 @@
       <w:tblPr>
         <w:tblStyle w:val="Tabela-Siatka"/>
         <w:tblW w:w="0" w:type="auto"/>
-        <w:tblLook w:val="04A0"/>
+        <w:tblLook w:val="04A0" w:firstRow="1" w:lastRow="0" w:firstColumn="1" w:lastColumn="0" w:noHBand="0" w:noVBand="1"/>
       </w:tblPr>
       <w:tblGrid>
         <w:gridCol w:w="3020"/>
@@ -15536,7 +15431,7 @@
       <w:r>
         <w:t xml:space="preserve">Kryteria WCAG: </w:t>
       </w:r>
-      <w:hyperlink r:id="rId132" w:anchor="_2.1.4_–_Jednoliterowe" w:history="1">
+      <w:hyperlink r:id="rId133" w:anchor="_2.1.4_–_Jednoliterowe" w:history="1">
         <w:r>
           <w:rPr>
             <w:rStyle w:val="Hipercze"/>
@@ -15615,6 +15510,9 @@
         <w:pStyle w:val="Nagwek3"/>
       </w:pPr>
       <w:r>
+        <w:t xml:space="preserve">83 </w:t>
+      </w:r>
+      <w:r>
         <w:t>Czy funkcja dostępna za pomocą gestu złożonego jest dostępna również za pomocą gestu prostego?</w:t>
       </w:r>
     </w:p>
@@ -15622,7 +15520,7 @@
       <w:tblPr>
         <w:tblStyle w:val="Tabela-Siatka"/>
         <w:tblW w:w="0" w:type="auto"/>
-        <w:tblLook w:val="04A0"/>
+        <w:tblLook w:val="04A0" w:firstRow="1" w:lastRow="0" w:firstColumn="1" w:lastColumn="0" w:noHBand="0" w:noVBand="1"/>
       </w:tblPr>
       <w:tblGrid>
         <w:gridCol w:w="3020"/>
@@ -15694,7 +15592,7 @@
       <w:r>
         <w:t xml:space="preserve">Kryteria WCAG: </w:t>
       </w:r>
-      <w:hyperlink r:id="rId133" w:anchor="_2.5.1_–_Gesty" w:history="1">
+      <w:hyperlink r:id="rId134" w:anchor="_2.5.1_–_Gesty" w:history="1">
         <w:r>
           <w:rPr>
             <w:rStyle w:val="Hipercze"/>
@@ -15736,6 +15634,11 @@
       <w:pPr>
         <w:pStyle w:val="Nagwek3"/>
       </w:pPr>
+      <w:r>
+        <w:t xml:space="preserve">84 </w:t>
+      </w:r>
+      <w:bookmarkStart w:id="108" w:name="_GoBack"/>
+      <w:bookmarkEnd w:id="108"/>
       <w:r>
         <w:t>Czy funkcja, której uruchomienie rozpoczyna się za pomocą gestu punktowego lub wciśnięcia klawisza urządzenia wskazującego może być anulowana?</w:t>
       </w:r>
@@ -15744,7 +15647,7 @@
       <w:tblPr>
         <w:tblStyle w:val="Tabela-Siatka"/>
         <w:tblW w:w="0" w:type="auto"/>
-        <w:tblLook w:val="04A0"/>
+        <w:tblLook w:val="04A0" w:firstRow="1" w:lastRow="0" w:firstColumn="1" w:lastColumn="0" w:noHBand="0" w:noVBand="1"/>
       </w:tblPr>
       <w:tblGrid>
         <w:gridCol w:w="3020"/>
@@ -15816,7 +15719,7 @@
       <w:r>
         <w:t xml:space="preserve">Kryteria WCAG: </w:t>
       </w:r>
-      <w:hyperlink r:id="rId134" w:anchor="_2.5.2_–_Anulowanie" w:history="1">
+      <w:hyperlink r:id="rId135" w:anchor="_2.5.2_–_Anulowanie" w:history="1">
         <w:r>
           <w:rPr>
             <w:rStyle w:val="Hipercze"/>
@@ -15847,6 +15750,7 @@
         <w:spacing w:after="0" w:line="240" w:lineRule="auto"/>
       </w:pPr>
       <w:r>
+        <w:lastRenderedPageBreak/>
         <w:t>Sprawdź, czy przed zakończeniem gestu punktowego (przed podniesieniem palca lub zwolnieniem klawisza myszy) możliwe jest anulowanie  działania.</w:t>
       </w:r>
       <w:r>
@@ -15908,7 +15812,7 @@
       <w:tblPr>
         <w:tblStyle w:val="Tabela-Siatka"/>
         <w:tblW w:w="0" w:type="auto"/>
-        <w:tblLook w:val="04A0"/>
+        <w:tblLook w:val="04A0" w:firstRow="1" w:lastRow="0" w:firstColumn="1" w:lastColumn="0" w:noHBand="0" w:noVBand="1"/>
       </w:tblPr>
       <w:tblGrid>
         <w:gridCol w:w="3020"/>
@@ -16009,7 +15913,7 @@
       <w:r>
         <w:t xml:space="preserve">Kryteria WCAG: </w:t>
       </w:r>
-      <w:hyperlink r:id="rId135" w:anchor="_4.1.2_-_Nazwa," w:history="1">
+      <w:hyperlink r:id="rId136" w:anchor="_4.1.2_-_Nazwa," w:history="1">
         <w:r>
           <w:rPr>
             <w:rStyle w:val="Hipercze"/>
@@ -16119,7 +16023,7 @@
       <w:tblPr>
         <w:tblStyle w:val="Tabela-Siatka"/>
         <w:tblW w:w="0" w:type="auto"/>
-        <w:tblLook w:val="04A0"/>
+        <w:tblLook w:val="04A0" w:firstRow="1" w:lastRow="0" w:firstColumn="1" w:lastColumn="0" w:noHBand="0" w:noVBand="1"/>
       </w:tblPr>
       <w:tblGrid>
         <w:gridCol w:w="3020"/>
@@ -16220,7 +16124,7 @@
       <w:r>
         <w:t xml:space="preserve">Kryteria WCAG: </w:t>
       </w:r>
-      <w:hyperlink r:id="rId136" w:anchor="_1.1.1_-_Treść" w:history="1">
+      <w:hyperlink r:id="rId137" w:anchor="_1.1.1_-_Treść" w:history="1">
         <w:r>
           <w:rPr>
             <w:rStyle w:val="Hipercze"/>
@@ -16231,7 +16135,7 @@
       <w:r>
         <w:t xml:space="preserve">, </w:t>
       </w:r>
-      <w:hyperlink r:id="rId137" w:anchor="_4.1.2_-_Nazwa," w:history="1">
+      <w:hyperlink r:id="rId138" w:anchor="_4.1.2_-_Nazwa," w:history="1">
         <w:r>
           <w:rPr>
             <w:rStyle w:val="Hipercze"/>
@@ -16269,7 +16173,7 @@
       <w:tblPr>
         <w:tblStyle w:val="Tabela-Siatka"/>
         <w:tblW w:w="0" w:type="auto"/>
-        <w:tblLook w:val="04A0"/>
+        <w:tblLook w:val="04A0" w:firstRow="1" w:lastRow="0" w:firstColumn="1" w:lastColumn="0" w:noHBand="0" w:noVBand="1"/>
       </w:tblPr>
       <w:tblGrid>
         <w:gridCol w:w="3020"/>
@@ -16370,7 +16274,7 @@
       <w:r>
         <w:t xml:space="preserve">Kryteria WCAG: </w:t>
       </w:r>
-      <w:hyperlink r:id="rId138" w:anchor="_2.1.1_-_Klawiatura" w:history="1">
+      <w:hyperlink r:id="rId139" w:anchor="_2.1.1_-_Klawiatura" w:history="1">
         <w:r>
           <w:rPr>
             <w:rStyle w:val="Hipercze"/>
@@ -16647,7 +16551,7 @@
       <w:tblPr>
         <w:tblStyle w:val="Tabela-Siatka"/>
         <w:tblW w:w="0" w:type="auto"/>
-        <w:tblLook w:val="04A0"/>
+        <w:tblLook w:val="04A0" w:firstRow="1" w:lastRow="0" w:firstColumn="1" w:lastColumn="0" w:noHBand="0" w:noVBand="1"/>
       </w:tblPr>
       <w:tblGrid>
         <w:gridCol w:w="3020"/>
@@ -16748,7 +16652,7 @@
       <w:r>
         <w:t xml:space="preserve">Kryteria WCAG: </w:t>
       </w:r>
-      <w:hyperlink r:id="rId139" w:anchor="_2.4.3_-_Kolejność" w:history="1">
+      <w:hyperlink r:id="rId140" w:anchor="_2.4.3_-_Kolejność" w:history="1">
         <w:r>
           <w:rPr>
             <w:rStyle w:val="Hipercze"/>
@@ -16806,7 +16710,7 @@
       <w:tblPr>
         <w:tblStyle w:val="Tabela-Siatka"/>
         <w:tblW w:w="0" w:type="auto"/>
-        <w:tblLook w:val="04A0"/>
+        <w:tblLook w:val="04A0" w:firstRow="1" w:lastRow="0" w:firstColumn="1" w:lastColumn="0" w:noHBand="0" w:noVBand="1"/>
       </w:tblPr>
       <w:tblGrid>
         <w:gridCol w:w="3020"/>
@@ -16878,7 +16782,7 @@
       <w:r>
         <w:t xml:space="preserve">Kryteria WCAG: </w:t>
       </w:r>
-      <w:hyperlink r:id="rId140" w:anchor="_2.1.1_-_Klawiatura" w:history="1">
+      <w:hyperlink r:id="rId141" w:anchor="_2.1.1_-_Klawiatura" w:history="1">
         <w:r>
           <w:rPr>
             <w:rStyle w:val="Hipercze"/>
@@ -16889,7 +16793,7 @@
       <w:r>
         <w:t xml:space="preserve">, </w:t>
       </w:r>
-      <w:hyperlink r:id="rId141" w:anchor="_3.2.1_-_Po" w:history="1">
+      <w:hyperlink r:id="rId142" w:anchor="_3.2.1_-_Po" w:history="1">
         <w:r>
           <w:rPr>
             <w:rStyle w:val="Hipercze"/>
@@ -16900,7 +16804,7 @@
       <w:r>
         <w:t xml:space="preserve"> - Poziom „A”, </w:t>
       </w:r>
-      <w:hyperlink r:id="rId142" w:anchor="_2.4.7_-_Widoczny" w:history="1">
+      <w:hyperlink r:id="rId143" w:anchor="_2.4.7_-_Widoczny" w:history="1">
         <w:r>
           <w:rPr>
             <w:rStyle w:val="Hipercze"/>
@@ -16952,7 +16856,7 @@
       <w:tblPr>
         <w:tblStyle w:val="Tabela-Siatka"/>
         <w:tblW w:w="0" w:type="auto"/>
-        <w:tblLook w:val="04A0"/>
+        <w:tblLook w:val="04A0" w:firstRow="1" w:lastRow="0" w:firstColumn="1" w:lastColumn="0" w:noHBand="0" w:noVBand="1"/>
       </w:tblPr>
       <w:tblGrid>
         <w:gridCol w:w="3020"/>
@@ -17024,7 +16928,7 @@
       <w:r>
         <w:t xml:space="preserve">Kryteria WCAG: </w:t>
       </w:r>
-      <w:hyperlink r:id="rId143" w:anchor="_4.1.2_-_Nazwa," w:history="1">
+      <w:hyperlink r:id="rId144" w:anchor="_4.1.2_-_Nazwa," w:history="1">
         <w:r>
           <w:rPr>
             <w:rStyle w:val="Hipercze"/>
@@ -17055,7 +16959,7 @@
       <w:tblPr>
         <w:tblStyle w:val="Tabela-Siatka"/>
         <w:tblW w:w="0" w:type="auto"/>
-        <w:tblLook w:val="04A0"/>
+        <w:tblLook w:val="04A0" w:firstRow="1" w:lastRow="0" w:firstColumn="1" w:lastColumn="0" w:noHBand="0" w:noVBand="1"/>
       </w:tblPr>
       <w:tblGrid>
         <w:gridCol w:w="3020"/>
@@ -17127,7 +17031,7 @@
       <w:r>
         <w:t xml:space="preserve">Kryteria WCAG: </w:t>
       </w:r>
-      <w:hyperlink r:id="rId144" w:anchor="_2.5.3_–_Etykieta" w:history="1">
+      <w:hyperlink r:id="rId145" w:anchor="_2.5.3_–_Etykieta" w:history="1">
         <w:r>
           <w:rPr>
             <w:rStyle w:val="Hipercze"/>
@@ -17164,7 +17068,7 @@
       <w:tblPr>
         <w:tblStyle w:val="Tabela-Siatka"/>
         <w:tblW w:w="0" w:type="auto"/>
-        <w:tblLook w:val="04A0"/>
+        <w:tblLook w:val="04A0" w:firstRow="1" w:lastRow="0" w:firstColumn="1" w:lastColumn="0" w:noHBand="0" w:noVBand="1"/>
       </w:tblPr>
       <w:tblGrid>
         <w:gridCol w:w="3020"/>
@@ -17236,7 +17140,7 @@
       <w:r>
         <w:t xml:space="preserve">Kryteria WCAG: </w:t>
       </w:r>
-      <w:hyperlink r:id="rId145" w:anchor="_4.1.3_–_Komunikaty" w:history="1">
+      <w:hyperlink r:id="rId146" w:anchor="_4.1.3_–_Komunikaty" w:history="1">
         <w:r>
           <w:rPr>
             <w:rStyle w:val="Hipercze"/>
@@ -17379,7 +17283,7 @@
       <w:tblPr>
         <w:tblStyle w:val="Tabela-Siatka"/>
         <w:tblW w:w="14454" w:type="dxa"/>
-        <w:tblLook w:val="04A0"/>
+        <w:tblLook w:val="04A0" w:firstRow="1" w:lastRow="0" w:firstColumn="1" w:lastColumn="0" w:noHBand="0" w:noVBand="1"/>
       </w:tblPr>
       <w:tblGrid>
         <w:gridCol w:w="423"/>
@@ -17427,15 +17331,7 @@
               <w:spacing w:after="0"/>
             </w:pPr>
             <w:r>
-              <w:t xml:space="preserve">Adres strony, na której został wykryty błąd oraz ewentualne </w:t>
-            </w:r>
-            <w:proofErr w:type="spellStart"/>
-            <w:r>
-              <w:t>podstrony</w:t>
-            </w:r>
-            <w:proofErr w:type="spellEnd"/>
-            <w:r>
-              <w:t>, na których również występuje.</w:t>
+              <w:t>Adres strony, na której został wykryty błąd oraz ewentualne podstrony, na których również występuje.</w:t>
             </w:r>
           </w:p>
         </w:tc>
@@ -17692,7 +17588,7 @@
           <w:left w:w="70" w:type="dxa"/>
           <w:right w:w="70" w:type="dxa"/>
         </w:tblCellMar>
-        <w:tblLook w:val="04A0"/>
+        <w:tblLook w:val="04A0" w:firstRow="1" w:lastRow="0" w:firstColumn="1" w:lastColumn="0" w:noHBand="0" w:noVBand="1"/>
       </w:tblPr>
       <w:tblGrid>
         <w:gridCol w:w="440"/>
@@ -17803,27 +17699,7 @@
                 <w:sz w:val="24"/>
                 <w:lang w:eastAsia="pl-PL"/>
               </w:rPr>
-              <w:t xml:space="preserve">Adres </w:t>
-            </w:r>
-            <w:proofErr w:type="spellStart"/>
-            <w:r>
-              <w:rPr>
-                <w:b/>
-                <w:bCs/>
-                <w:sz w:val="24"/>
-                <w:lang w:eastAsia="pl-PL"/>
-              </w:rPr>
-              <w:t>www</w:t>
-            </w:r>
-            <w:proofErr w:type="spellEnd"/>
-            <w:r>
-              <w:rPr>
-                <w:b/>
-                <w:bCs/>
-                <w:sz w:val="24"/>
-                <w:lang w:eastAsia="pl-PL"/>
-              </w:rPr>
-              <w:t>, ewentualne uwagi</w:t>
+              <w:t>Adres www, ewentualne uwagi</w:t>
             </w:r>
           </w:p>
         </w:tc>
@@ -22823,8 +22699,8 @@
     </w:tbl>
     <w:p/>
     <w:sectPr>
-      <w:headerReference w:type="first" r:id="rId146"/>
-      <w:footerReference w:type="first" r:id="rId147"/>
+      <w:headerReference w:type="first" r:id="rId147"/>
+      <w:footerReference w:type="first" r:id="rId148"/>
       <w:type w:val="continuous"/>
       <w:pgSz w:w="16838" w:h="11906" w:orient="landscape"/>
       <w:pgMar w:top="1418" w:right="1418" w:bottom="1418" w:left="1418" w:header="709" w:footer="709" w:gutter="0"/>
@@ -22836,7 +22712,7 @@
 </file>
 
 <file path=word/endnotes.xml><?xml version="1.0" encoding="utf-8"?>
-<w:endnotes xmlns:ve="http://schemas.openxmlformats.org/markup-compatibility/2006" xmlns:o="urn:schemas-microsoft-com:office:office" xmlns:r="http://schemas.openxmlformats.org/officeDocument/2006/relationships" xmlns:m="http://schemas.openxmlformats.org/officeDocument/2006/math" xmlns:v="urn:schemas-microsoft-com:vml" xmlns:wp="http://schemas.openxmlformats.org/drawingml/2006/wordprocessingDrawing" xmlns:w10="urn:schemas-microsoft-com:office:word" xmlns:w="http://schemas.openxmlformats.org/wordprocessingml/2006/main" xmlns:wne="http://schemas.microsoft.com/office/word/2006/wordml">
+<w:endnotes xmlns:wpc="http://schemas.microsoft.com/office/word/2010/wordprocessingCanvas" xmlns:mc="http://schemas.openxmlformats.org/markup-compatibility/2006" xmlns:o="urn:schemas-microsoft-com:office:office" xmlns:r="http://schemas.openxmlformats.org/officeDocument/2006/relationships" xmlns:m="http://schemas.openxmlformats.org/officeDocument/2006/math" xmlns:v="urn:schemas-microsoft-com:vml" xmlns:wp14="http://schemas.microsoft.com/office/word/2010/wordprocessingDrawing" xmlns:wp="http://schemas.openxmlformats.org/drawingml/2006/wordprocessingDrawing" xmlns:w10="urn:schemas-microsoft-com:office:word" xmlns:w="http://schemas.openxmlformats.org/wordprocessingml/2006/main" xmlns:w14="http://schemas.microsoft.com/office/word/2010/wordml" xmlns:wpg="http://schemas.microsoft.com/office/word/2010/wordprocessingGroup" xmlns:wpi="http://schemas.microsoft.com/office/word/2010/wordprocessingInk" xmlns:wne="http://schemas.microsoft.com/office/word/2006/wordml" xmlns:wps="http://schemas.microsoft.com/office/word/2010/wordprocessingShape" mc:Ignorable="w14 wp14">
   <w:endnote w:type="separator" w:id="-1">
     <w:p>
       <w:r>
@@ -22855,7 +22731,7 @@
 </file>
 
 <file path=word/footer1.xml><?xml version="1.0" encoding="utf-8"?>
-<w:ftr xmlns:ve="http://schemas.openxmlformats.org/markup-compatibility/2006" xmlns:o="urn:schemas-microsoft-com:office:office" xmlns:r="http://schemas.openxmlformats.org/officeDocument/2006/relationships" xmlns:m="http://schemas.openxmlformats.org/officeDocument/2006/math" xmlns:v="urn:schemas-microsoft-com:vml" xmlns:wp="http://schemas.openxmlformats.org/drawingml/2006/wordprocessingDrawing" xmlns:w10="urn:schemas-microsoft-com:office:word" xmlns:w="http://schemas.openxmlformats.org/wordprocessingml/2006/main" xmlns:wne="http://schemas.microsoft.com/office/word/2006/wordml">
+<w:ftr xmlns:wpc="http://schemas.microsoft.com/office/word/2010/wordprocessingCanvas" xmlns:mc="http://schemas.openxmlformats.org/markup-compatibility/2006" xmlns:o="urn:schemas-microsoft-com:office:office" xmlns:r="http://schemas.openxmlformats.org/officeDocument/2006/relationships" xmlns:m="http://schemas.openxmlformats.org/officeDocument/2006/math" xmlns:v="urn:schemas-microsoft-com:vml" xmlns:wp14="http://schemas.microsoft.com/office/word/2010/wordprocessingDrawing" xmlns:wp="http://schemas.openxmlformats.org/drawingml/2006/wordprocessingDrawing" xmlns:w10="urn:schemas-microsoft-com:office:word" xmlns:w="http://schemas.openxmlformats.org/wordprocessingml/2006/main" xmlns:w14="http://schemas.microsoft.com/office/word/2010/wordml" xmlns:wpg="http://schemas.microsoft.com/office/word/2010/wordprocessingGroup" xmlns:wpi="http://schemas.microsoft.com/office/word/2010/wordprocessingInk" xmlns:wne="http://schemas.microsoft.com/office/word/2006/wordml" xmlns:wps="http://schemas.microsoft.com/office/word/2010/wordprocessingShape" mc:Ignorable="w14 wp14">
   <w:sdt>
     <w:sdtPr>
       <w:id w:val="-152917743"/>
@@ -22864,6 +22740,7 @@
         <w:docPartUnique/>
       </w:docPartObj>
     </w:sdtPr>
+    <w:sdtEndPr/>
     <w:sdtContent>
       <w:p>
         <w:pPr>
@@ -22886,7 +22763,7 @@
           <w:rPr>
             <w:noProof/>
           </w:rPr>
-          <w:t>20</w:t>
+          <w:t>31</w:t>
         </w:r>
         <w:r>
           <w:fldChar w:fldCharType="end"/>
@@ -22898,13 +22775,13 @@
 </file>
 
 <file path=word/footer2.xml><?xml version="1.0" encoding="utf-8"?>
-<w:ftr xmlns:ve="http://schemas.openxmlformats.org/markup-compatibility/2006" xmlns:o="urn:schemas-microsoft-com:office:office" xmlns:r="http://schemas.openxmlformats.org/officeDocument/2006/relationships" xmlns:m="http://schemas.openxmlformats.org/officeDocument/2006/math" xmlns:v="urn:schemas-microsoft-com:vml" xmlns:wp="http://schemas.openxmlformats.org/drawingml/2006/wordprocessingDrawing" xmlns:w10="urn:schemas-microsoft-com:office:word" xmlns:w="http://schemas.openxmlformats.org/wordprocessingml/2006/main" xmlns:wne="http://schemas.microsoft.com/office/word/2006/wordml">
+<w:ftr xmlns:wpc="http://schemas.microsoft.com/office/word/2010/wordprocessingCanvas" xmlns:mc="http://schemas.openxmlformats.org/markup-compatibility/2006" xmlns:o="urn:schemas-microsoft-com:office:office" xmlns:r="http://schemas.openxmlformats.org/officeDocument/2006/relationships" xmlns:m="http://schemas.openxmlformats.org/officeDocument/2006/math" xmlns:v="urn:schemas-microsoft-com:vml" xmlns:wp14="http://schemas.microsoft.com/office/word/2010/wordprocessingDrawing" xmlns:wp="http://schemas.openxmlformats.org/drawingml/2006/wordprocessingDrawing" xmlns:w10="urn:schemas-microsoft-com:office:word" xmlns:w="http://schemas.openxmlformats.org/wordprocessingml/2006/main" xmlns:w14="http://schemas.microsoft.com/office/word/2010/wordml" xmlns:wpg="http://schemas.microsoft.com/office/word/2010/wordprocessingGroup" xmlns:wpi="http://schemas.microsoft.com/office/word/2010/wordprocessingInk" xmlns:wne="http://schemas.microsoft.com/office/word/2006/wordml" xmlns:wps="http://schemas.microsoft.com/office/word/2010/wordprocessingShape" mc:Ignorable="w14 wp14">
   <w:p/>
 </w:ftr>
 </file>
 
 <file path=word/footnotes.xml><?xml version="1.0" encoding="utf-8"?>
-<w:footnotes xmlns:ve="http://schemas.openxmlformats.org/markup-compatibility/2006" xmlns:o="urn:schemas-microsoft-com:office:office" xmlns:r="http://schemas.openxmlformats.org/officeDocument/2006/relationships" xmlns:m="http://schemas.openxmlformats.org/officeDocument/2006/math" xmlns:v="urn:schemas-microsoft-com:vml" xmlns:wp="http://schemas.openxmlformats.org/drawingml/2006/wordprocessingDrawing" xmlns:w10="urn:schemas-microsoft-com:office:word" xmlns:w="http://schemas.openxmlformats.org/wordprocessingml/2006/main" xmlns:wne="http://schemas.microsoft.com/office/word/2006/wordml">
+<w:footnotes xmlns:wpc="http://schemas.microsoft.com/office/word/2010/wordprocessingCanvas" xmlns:mc="http://schemas.openxmlformats.org/markup-compatibility/2006" xmlns:o="urn:schemas-microsoft-com:office:office" xmlns:r="http://schemas.openxmlformats.org/officeDocument/2006/relationships" xmlns:m="http://schemas.openxmlformats.org/officeDocument/2006/math" xmlns:v="urn:schemas-microsoft-com:vml" xmlns:wp14="http://schemas.microsoft.com/office/word/2010/wordprocessingDrawing" xmlns:wp="http://schemas.openxmlformats.org/drawingml/2006/wordprocessingDrawing" xmlns:w10="urn:schemas-microsoft-com:office:word" xmlns:w="http://schemas.openxmlformats.org/wordprocessingml/2006/main" xmlns:w14="http://schemas.microsoft.com/office/word/2010/wordml" xmlns:wpg="http://schemas.microsoft.com/office/word/2010/wordprocessingGroup" xmlns:wpi="http://schemas.microsoft.com/office/word/2010/wordprocessingInk" xmlns:wne="http://schemas.microsoft.com/office/word/2006/wordml" xmlns:wps="http://schemas.microsoft.com/office/word/2010/wordprocessingShape" mc:Ignorable="w14 wp14">
   <w:footnote w:type="separator" w:id="-1">
     <w:p>
       <w:r>
@@ -22923,7 +22800,7 @@
 </file>
 
 <file path=word/header1.xml><?xml version="1.0" encoding="utf-8"?>
-<w:hdr xmlns:ve="http://schemas.openxmlformats.org/markup-compatibility/2006" xmlns:o="urn:schemas-microsoft-com:office:office" xmlns:r="http://schemas.openxmlformats.org/officeDocument/2006/relationships" xmlns:m="http://schemas.openxmlformats.org/officeDocument/2006/math" xmlns:v="urn:schemas-microsoft-com:vml" xmlns:wp="http://schemas.openxmlformats.org/drawingml/2006/wordprocessingDrawing" xmlns:w10="urn:schemas-microsoft-com:office:word" xmlns:w="http://schemas.openxmlformats.org/wordprocessingml/2006/main" xmlns:wne="http://schemas.microsoft.com/office/word/2006/wordml">
+<w:hdr xmlns:wpc="http://schemas.microsoft.com/office/word/2010/wordprocessingCanvas" xmlns:mc="http://schemas.openxmlformats.org/markup-compatibility/2006" xmlns:o="urn:schemas-microsoft-com:office:office" xmlns:r="http://schemas.openxmlformats.org/officeDocument/2006/relationships" xmlns:m="http://schemas.openxmlformats.org/officeDocument/2006/math" xmlns:v="urn:schemas-microsoft-com:vml" xmlns:wp14="http://schemas.microsoft.com/office/word/2010/wordprocessingDrawing" xmlns:wp="http://schemas.openxmlformats.org/drawingml/2006/wordprocessingDrawing" xmlns:w10="urn:schemas-microsoft-com:office:word" xmlns:w="http://schemas.openxmlformats.org/wordprocessingml/2006/main" xmlns:w14="http://schemas.microsoft.com/office/word/2010/wordml" xmlns:wpg="http://schemas.microsoft.com/office/word/2010/wordprocessingGroup" xmlns:wpi="http://schemas.microsoft.com/office/word/2010/wordprocessingInk" xmlns:wne="http://schemas.microsoft.com/office/word/2006/wordml" xmlns:wps="http://schemas.microsoft.com/office/word/2010/wordprocessingShape" mc:Ignorable="w14 wp14">
   <w:p>
     <w:pPr>
       <w:pStyle w:val="Nagwek"/>
@@ -22983,7 +22860,7 @@
                   <a:blip r:embed="rId1" cstate="print">
                     <a:extLst>
                       <a:ext uri="{28A0092B-C50C-407E-A947-70E740481C1C}">
-                        <a14:useLocalDpi xmlns:a14="http://schemas.microsoft.com/office/drawing/2010/main" xmlns:wps="http://schemas.microsoft.com/office/word/2010/wordprocessingShape" xmlns:wpi="http://schemas.microsoft.com/office/word/2010/wordprocessingInk" xmlns:wpg="http://schemas.microsoft.com/office/word/2010/wordprocessingGroup" xmlns:w15="http://schemas.microsoft.com/office/word/2012/wordml" xmlns:w14="http://schemas.microsoft.com/office/word/2010/wordml" xmlns:w="http://schemas.openxmlformats.org/wordprocessingml/2006/main" xmlns:w10="urn:schemas-microsoft-com:office:word" xmlns:wp14="http://schemas.microsoft.com/office/word/2010/wordprocessingDrawing" xmlns:v="urn:schemas-microsoft-com:vml" xmlns:o="urn:schemas-microsoft-com:office:office" xmlns:mc="http://schemas.openxmlformats.org/markup-compatibility/2006" xmlns:wpc="http://schemas.microsoft.com/office/word/2010/wordprocessingCanvas" xmlns="" val="0"/>
+                        <a14:useLocalDpi xmlns:a14="http://schemas.microsoft.com/office/drawing/2010/main" val="0"/>
                       </a:ext>
                     </a:extLst>
                   </a:blip>
@@ -23012,25 +22889,7 @@
         <w:szCs w:val="14"/>
         <w:u w:val="single"/>
       </w:rPr>
-      <w:t xml:space="preserve">Ministerstwo Cyfryzacji – Lista kontrolna dostępności cyfrowej stron </w:t>
-    </w:r>
-    <w:proofErr w:type="spellStart"/>
-    <w:r>
-      <w:rPr>
-        <w:sz w:val="14"/>
-        <w:szCs w:val="14"/>
-        <w:u w:val="single"/>
-      </w:rPr>
-      <w:t>www</w:t>
-    </w:r>
-    <w:proofErr w:type="spellEnd"/>
-    <w:r>
-      <w:rPr>
-        <w:sz w:val="14"/>
-        <w:szCs w:val="14"/>
-        <w:u w:val="single"/>
-      </w:rPr>
-      <w:t xml:space="preserve"> – (</w:t>
+      <w:t>Ministerstwo Cyfryzacji – Lista kontrolna dostępności cyfrowej stron www – (</w:t>
     </w:r>
     <w:hyperlink r:id="rId2" w:history="1">
       <w:r>
@@ -23073,7 +22932,7 @@
 </file>
 
 <file path=word/header2.xml><?xml version="1.0" encoding="utf-8"?>
-<w:hdr xmlns:ve="http://schemas.openxmlformats.org/markup-compatibility/2006" xmlns:o="urn:schemas-microsoft-com:office:office" xmlns:r="http://schemas.openxmlformats.org/officeDocument/2006/relationships" xmlns:m="http://schemas.openxmlformats.org/officeDocument/2006/math" xmlns:v="urn:schemas-microsoft-com:vml" xmlns:wp="http://schemas.openxmlformats.org/drawingml/2006/wordprocessingDrawing" xmlns:w10="urn:schemas-microsoft-com:office:word" xmlns:w="http://schemas.openxmlformats.org/wordprocessingml/2006/main" xmlns:wne="http://schemas.microsoft.com/office/word/2006/wordml">
+<w:hdr xmlns:wpc="http://schemas.microsoft.com/office/word/2010/wordprocessingCanvas" xmlns:mc="http://schemas.openxmlformats.org/markup-compatibility/2006" xmlns:o="urn:schemas-microsoft-com:office:office" xmlns:r="http://schemas.openxmlformats.org/officeDocument/2006/relationships" xmlns:m="http://schemas.openxmlformats.org/officeDocument/2006/math" xmlns:v="urn:schemas-microsoft-com:vml" xmlns:wp14="http://schemas.microsoft.com/office/word/2010/wordprocessingDrawing" xmlns:wp="http://schemas.openxmlformats.org/drawingml/2006/wordprocessingDrawing" xmlns:w10="urn:schemas-microsoft-com:office:word" xmlns:w="http://schemas.openxmlformats.org/wordprocessingml/2006/main" xmlns:w14="http://schemas.microsoft.com/office/word/2010/wordml" xmlns:wpg="http://schemas.microsoft.com/office/word/2010/wordprocessingGroup" xmlns:wpi="http://schemas.microsoft.com/office/word/2010/wordprocessingInk" xmlns:wne="http://schemas.microsoft.com/office/word/2006/wordml" xmlns:wps="http://schemas.microsoft.com/office/word/2010/wordprocessingShape" mc:Ignorable="w14 wp14">
   <w:p>
     <w:pPr>
       <w:pStyle w:val="Nagwek"/>
@@ -23083,7 +22942,7 @@
 </file>
 
 <file path=word/numbering.xml><?xml version="1.0" encoding="utf-8"?>
-<w:numbering xmlns:ve="http://schemas.openxmlformats.org/markup-compatibility/2006" xmlns:o="urn:schemas-microsoft-com:office:office" xmlns:r="http://schemas.openxmlformats.org/officeDocument/2006/relationships" xmlns:m="http://schemas.openxmlformats.org/officeDocument/2006/math" xmlns:v="urn:schemas-microsoft-com:vml" xmlns:wp="http://schemas.openxmlformats.org/drawingml/2006/wordprocessingDrawing" xmlns:w10="urn:schemas-microsoft-com:office:word" xmlns:w="http://schemas.openxmlformats.org/wordprocessingml/2006/main" xmlns:wne="http://schemas.microsoft.com/office/word/2006/wordml">
+<w:numbering xmlns:wpc="http://schemas.microsoft.com/office/word/2010/wordprocessingCanvas" xmlns:mc="http://schemas.openxmlformats.org/markup-compatibility/2006" xmlns:o="urn:schemas-microsoft-com:office:office" xmlns:r="http://schemas.openxmlformats.org/officeDocument/2006/relationships" xmlns:m="http://schemas.openxmlformats.org/officeDocument/2006/math" xmlns:v="urn:schemas-microsoft-com:vml" xmlns:wp14="http://schemas.microsoft.com/office/word/2010/wordprocessingDrawing" xmlns:wp="http://schemas.openxmlformats.org/drawingml/2006/wordprocessingDrawing" xmlns:w10="urn:schemas-microsoft-com:office:word" xmlns:w="http://schemas.openxmlformats.org/wordprocessingml/2006/main" xmlns:w14="http://schemas.microsoft.com/office/word/2010/wordml" xmlns:wpg="http://schemas.microsoft.com/office/word/2010/wordprocessingGroup" xmlns:wpi="http://schemas.microsoft.com/office/word/2010/wordprocessingInk" xmlns:wne="http://schemas.microsoft.com/office/word/2006/wordml" xmlns:wps="http://schemas.microsoft.com/office/word/2010/wordprocessingShape" mc:Ignorable="w14 wp14">
   <w:abstractNum w:abstractNumId="0">
     <w:nsid w:val="02813B66"/>
     <w:multiLevelType w:val="hybridMultilevel"/>
@@ -24917,7 +24776,7 @@
 </file>
 
 <file path=word/styles.xml><?xml version="1.0" encoding="utf-8"?>
-<w:styles xmlns:r="http://schemas.openxmlformats.org/officeDocument/2006/relationships" xmlns:w="http://schemas.openxmlformats.org/wordprocessingml/2006/main">
+<w:styles xmlns:mc="http://schemas.openxmlformats.org/markup-compatibility/2006" xmlns:r="http://schemas.openxmlformats.org/officeDocument/2006/relationships" xmlns:w="http://schemas.openxmlformats.org/wordprocessingml/2006/main" xmlns:w14="http://schemas.microsoft.com/office/word/2010/wordml" mc:Ignorable="w14">
   <w:docDefaults>
     <w:rPrDefault>
       <w:rPr>
@@ -25208,7 +25067,6 @@
     <w:uiPriority w:val="99"/>
     <w:semiHidden/>
     <w:unhideWhenUsed/>
-    <w:qFormat/>
     <w:tblPr>
       <w:tblInd w:w="0" w:type="dxa"/>
       <w:tblCellMar>
@@ -25276,7 +25134,6 @@
       <w:spacing w:after="0" w:line="240" w:lineRule="auto"/>
     </w:pPr>
     <w:tblPr>
-      <w:tblInd w:w="0" w:type="dxa"/>
       <w:tblBorders>
         <w:top w:val="single" w:sz="4" w:space="0" w:color="auto"/>
         <w:left w:val="single" w:sz="4" w:space="0" w:color="auto"/>
@@ -25285,12 +25142,6 @@
         <w:insideH w:val="single" w:sz="4" w:space="0" w:color="auto"/>
         <w:insideV w:val="single" w:sz="4" w:space="0" w:color="auto"/>
       </w:tblBorders>
-      <w:tblCellMar>
-        <w:top w:w="0" w:type="dxa"/>
-        <w:left w:w="108" w:type="dxa"/>
-        <w:bottom w:w="0" w:type="dxa"/>
-        <w:right w:w="108" w:type="dxa"/>
-      </w:tblCellMar>
     </w:tblPr>
   </w:style>
   <w:style w:type="paragraph" w:styleId="Nagwek">
@@ -25705,6 +25556,196 @@
 </w:styles>
 </file>
 
+<file path=word/stylesWithEffects.xml><?xml version="1.0" encoding="utf-8"?>
+<w:styles xmlns:wpc="http://schemas.microsoft.com/office/word/2010/wordprocessingCanvas" xmlns:mc="http://schemas.openxmlformats.org/markup-compatibility/2006" xmlns:o="urn:schemas-microsoft-com:office:office" xmlns:r="http://schemas.openxmlformats.org/officeDocument/2006/relationships" xmlns:m="http://schemas.openxmlformats.org/officeDocument/2006/math" xmlns:v="urn:schemas-microsoft-com:vml" xmlns:wp14="http://schemas.microsoft.com/office/word/2010/wordprocessingDrawing" xmlns:wp="http://schemas.openxmlformats.org/drawingml/2006/wordprocessingDrawing" xmlns:w10="urn:schemas-microsoft-com:office:word" xmlns:w="http://schemas.openxmlformats.org/wordprocessingml/2006/main" xmlns:w14="http://schemas.microsoft.com/office/word/2010/wordml" xmlns:wpg="http://schemas.microsoft.com/office/word/2010/wordprocessingGroup" xmlns:wpi="http://schemas.microsoft.com/office/word/2010/wordprocessingInk" xmlns:wne="http://schemas.microsoft.com/office/word/2006/wordml" xmlns:wps="http://schemas.microsoft.com/office/word/2010/wordprocessingShape" mc:Ignorable="w14 wp14">
+  <w:docDefaults>
+    <w:rPrDefault>
+      <w:rPr>
+        <w:rFonts w:asciiTheme="minorHAnsi" w:eastAsiaTheme="minorEastAsia" w:hAnsiTheme="minorHAnsi" w:cstheme="minorBidi"/>
+        <w:sz w:val="22"/>
+        <w:szCs w:val="22"/>
+        <w:lang w:val="pl-PL" w:eastAsia="pl-PL" w:bidi="ar-SA"/>
+      </w:rPr>
+    </w:rPrDefault>
+    <w:pPrDefault>
+      <w:pPr>
+        <w:spacing w:after="200" w:line="276" w:lineRule="auto"/>
+      </w:pPr>
+    </w:pPrDefault>
+  </w:docDefaults>
+  <w:latentStyles w:defLockedState="0" w:defUIPriority="99" w:defSemiHidden="1" w:defUnhideWhenUsed="1" w:defQFormat="0" w:count="267">
+    <w:lsdException w:name="Normal" w:semiHidden="0" w:uiPriority="0" w:unhideWhenUsed="0" w:qFormat="1"/>
+    <w:lsdException w:name="heading 1" w:semiHidden="0" w:uiPriority="9" w:unhideWhenUsed="0" w:qFormat="1"/>
+    <w:lsdException w:name="heading 2" w:uiPriority="9" w:qFormat="1"/>
+    <w:lsdException w:name="heading 3" w:uiPriority="9" w:qFormat="1"/>
+    <w:lsdException w:name="heading 4" w:uiPriority="9" w:qFormat="1"/>
+    <w:lsdException w:name="heading 5" w:uiPriority="9" w:qFormat="1"/>
+    <w:lsdException w:name="heading 6" w:uiPriority="9" w:qFormat="1"/>
+    <w:lsdException w:name="heading 7" w:uiPriority="9" w:qFormat="1"/>
+    <w:lsdException w:name="heading 8" w:uiPriority="9" w:qFormat="1"/>
+    <w:lsdException w:name="heading 9" w:uiPriority="9" w:qFormat="1"/>
+    <w:lsdException w:name="toc 1" w:uiPriority="39"/>
+    <w:lsdException w:name="toc 2" w:uiPriority="39"/>
+    <w:lsdException w:name="toc 3" w:uiPriority="39"/>
+    <w:lsdException w:name="toc 4" w:uiPriority="39"/>
+    <w:lsdException w:name="toc 5" w:uiPriority="39"/>
+    <w:lsdException w:name="toc 6" w:uiPriority="39"/>
+    <w:lsdException w:name="toc 7" w:uiPriority="39"/>
+    <w:lsdException w:name="toc 8" w:uiPriority="39"/>
+    <w:lsdException w:name="toc 9" w:uiPriority="39"/>
+    <w:lsdException w:name="caption" w:uiPriority="35" w:qFormat="1"/>
+    <w:lsdException w:name="Title" w:semiHidden="0" w:uiPriority="10" w:unhideWhenUsed="0" w:qFormat="1"/>
+    <w:lsdException w:name="Default Paragraph Font" w:uiPriority="1"/>
+    <w:lsdException w:name="Subtitle" w:semiHidden="0" w:uiPriority="11" w:unhideWhenUsed="0" w:qFormat="1"/>
+    <w:lsdException w:name="Strong" w:semiHidden="0" w:uiPriority="22" w:unhideWhenUsed="0" w:qFormat="1"/>
+    <w:lsdException w:name="Emphasis" w:semiHidden="0" w:uiPriority="20" w:unhideWhenUsed="0" w:qFormat="1"/>
+    <w:lsdException w:name="Table Grid" w:semiHidden="0" w:uiPriority="59" w:unhideWhenUsed="0"/>
+    <w:lsdException w:name="Placeholder Text" w:unhideWhenUsed="0"/>
+    <w:lsdException w:name="No Spacing" w:semiHidden="0" w:uiPriority="1" w:unhideWhenUsed="0" w:qFormat="1"/>
+    <w:lsdException w:name="Light Shading" w:semiHidden="0" w:uiPriority="60" w:unhideWhenUsed="0"/>
+    <w:lsdException w:name="Light List" w:semiHidden="0" w:uiPriority="61" w:unhideWhenUsed="0"/>
+    <w:lsdException w:name="Light Grid" w:semiHidden="0" w:uiPriority="62" w:unhideWhenUsed="0"/>
+    <w:lsdException w:name="Medium Shading 1" w:semiHidden="0" w:uiPriority="63" w:unhideWhenUsed="0"/>
+    <w:lsdException w:name="Medium Shading 2" w:semiHidden="0" w:uiPriority="64" w:unhideWhenUsed="0"/>
+    <w:lsdException w:name="Medium List 1" w:semiHidden="0" w:uiPriority="65" w:unhideWhenUsed="0"/>
+    <w:lsdException w:name="Medium List 2" w:semiHidden="0" w:uiPriority="66" w:unhideWhenUsed="0"/>
+    <w:lsdException w:name="Medium Grid 1" w:semiHidden="0" w:uiPriority="67" w:unhideWhenUsed="0"/>
+    <w:lsdException w:name="Medium Grid 2" w:semiHidden="0" w:uiPriority="68" w:unhideWhenUsed="0"/>
+    <w:lsdException w:name="Medium Grid 3" w:semiHidden="0" w:uiPriority="69" w:unhideWhenUsed="0"/>
+    <w:lsdException w:name="Dark List" w:semiHidden="0" w:uiPriority="70" w:unhideWhenUsed="0"/>
+    <w:lsdException w:name="Colorful Shading" w:semiHidden="0" w:uiPriority="71" w:unhideWhenUsed="0"/>
+    <w:lsdException w:name="Colorful List" w:semiHidden="0" w:uiPriority="72" w:unhideWhenUsed="0"/>
+    <w:lsdException w:name="Colorful Grid" w:semiHidden="0" w:uiPriority="73" w:unhideWhenUsed="0"/>
+    <w:lsdException w:name="Light Shading Accent 1" w:semiHidden="0" w:uiPriority="60" w:unhideWhenUsed="0"/>
+    <w:lsdException w:name="Light List Accent 1" w:semiHidden="0" w:uiPriority="61" w:unhideWhenUsed="0"/>
+    <w:lsdException w:name="Light Grid Accent 1" w:semiHidden="0" w:uiPriority="62" w:unhideWhenUsed="0"/>
+    <w:lsdException w:name="Medium Shading 1 Accent 1" w:semiHidden="0" w:uiPriority="63" w:unhideWhenUsed="0"/>
+    <w:lsdException w:name="Medium Shading 2 Accent 1" w:semiHidden="0" w:uiPriority="64" w:unhideWhenUsed="0"/>
+    <w:lsdException w:name="Medium List 1 Accent 1" w:semiHidden="0" w:uiPriority="65" w:unhideWhenUsed="0"/>
+    <w:lsdException w:name="Revision" w:unhideWhenUsed="0"/>
+    <w:lsdException w:name="List Paragraph" w:semiHidden="0" w:uiPriority="34" w:unhideWhenUsed="0" w:qFormat="1"/>
+    <w:lsdException w:name="Quote" w:semiHidden="0" w:uiPriority="29" w:unhideWhenUsed="0" w:qFormat="1"/>
+    <w:lsdException w:name="Intense Quote" w:semiHidden="0" w:uiPriority="30" w:unhideWhenUsed="0" w:qFormat="1"/>
+    <w:lsdException w:name="Medium List 2 Accent 1" w:semiHidden="0" w:uiPriority="66" w:unhideWhenUsed="0"/>
+    <w:lsdException w:name="Medium Grid 1 Accent 1" w:semiHidden="0" w:uiPriority="67" w:unhideWhenUsed="0"/>
+    <w:lsdException w:name="Medium Grid 2 Accent 1" w:semiHidden="0" w:uiPriority="68" w:unhideWhenUsed="0"/>
+    <w:lsdException w:name="Medium Grid 3 Accent 1" w:semiHidden="0" w:uiPriority="69" w:unhideWhenUsed="0"/>
+    <w:lsdException w:name="Dark List Accent 1" w:semiHidden="0" w:uiPriority="70" w:unhideWhenUsed="0"/>
+    <w:lsdException w:name="Colorful Shading Accent 1" w:semiHidden="0" w:uiPriority="71" w:unhideWhenUsed="0"/>
+    <w:lsdException w:name="Colorful List Accent 1" w:semiHidden="0" w:uiPriority="72" w:unhideWhenUsed="0"/>
+    <w:lsdException w:name="Colorful Grid Accent 1" w:semiHidden="0" w:uiPriority="73" w:unhideWhenUsed="0"/>
+    <w:lsdException w:name="Light Shading Accent 2" w:semiHidden="0" w:uiPriority="60" w:unhideWhenUsed="0"/>
+    <w:lsdException w:name="Light List Accent 2" w:semiHidden="0" w:uiPriority="61" w:unhideWhenUsed="0"/>
+    <w:lsdException w:name="Light Grid Accent 2" w:semiHidden="0" w:uiPriority="62" w:unhideWhenUsed="0"/>
+    <w:lsdException w:name="Medium Shading 1 Accent 2" w:semiHidden="0" w:uiPriority="63" w:unhideWhenUsed="0"/>
+    <w:lsdException w:name="Medium Shading 2 Accent 2" w:semiHidden="0" w:uiPriority="64" w:unhideWhenUsed="0"/>
+    <w:lsdException w:name="Medium List 1 Accent 2" w:semiHidden="0" w:uiPriority="65" w:unhideWhenUsed="0"/>
+    <w:lsdException w:name="Medium List 2 Accent 2" w:semiHidden="0" w:uiPriority="66" w:unhideWhenUsed="0"/>
+    <w:lsdException w:name="Medium Grid 1 Accent 2" w:semiHidden="0" w:uiPriority="67" w:unhideWhenUsed="0"/>
+    <w:lsdException w:name="Medium Grid 2 Accent 2" w:semiHidden="0" w:uiPriority="68" w:unhideWhenUsed="0"/>
+    <w:lsdException w:name="Medium Grid 3 Accent 2" w:semiHidden="0" w:uiPriority="69" w:unhideWhenUsed="0"/>
+    <w:lsdException w:name="Dark List Accent 2" w:semiHidden="0" w:uiPriority="70" w:unhideWhenUsed="0"/>
+    <w:lsdException w:name="Colorful Shading Accent 2" w:semiHidden="0" w:uiPriority="71" w:unhideWhenUsed="0"/>
+    <w:lsdException w:name="Colorful List Accent 2" w:semiHidden="0" w:uiPriority="72" w:unhideWhenUsed="0"/>
+    <w:lsdException w:name="Colorful Grid Accent 2" w:semiHidden="0" w:uiPriority="73" w:unhideWhenUsed="0"/>
+    <w:lsdException w:name="Light Shading Accent 3" w:semiHidden="0" w:uiPriority="60" w:unhideWhenUsed="0"/>
+    <w:lsdException w:name="Light List Accent 3" w:semiHidden="0" w:uiPriority="61" w:unhideWhenUsed="0"/>
+    <w:lsdException w:name="Light Grid Accent 3" w:semiHidden="0" w:uiPriority="62" w:unhideWhenUsed="0"/>
+    <w:lsdException w:name="Medium Shading 1 Accent 3" w:semiHidden="0" w:uiPriority="63" w:unhideWhenUsed="0"/>
+    <w:lsdException w:name="Medium Shading 2 Accent 3" w:semiHidden="0" w:uiPriority="64" w:unhideWhenUsed="0"/>
+    <w:lsdException w:name="Medium List 1 Accent 3" w:semiHidden="0" w:uiPriority="65" w:unhideWhenUsed="0"/>
+    <w:lsdException w:name="Medium List 2 Accent 3" w:semiHidden="0" w:uiPriority="66" w:unhideWhenUsed="0"/>
+    <w:lsdException w:name="Medium Grid 1 Accent 3" w:semiHidden="0" w:uiPriority="67" w:unhideWhenUsed="0"/>
+    <w:lsdException w:name="Medium Grid 2 Accent 3" w:semiHidden="0" w:uiPriority="68" w:unhideWhenUsed="0"/>
+    <w:lsdException w:name="Medium Grid 3 Accent 3" w:semiHidden="0" w:uiPriority="69" w:unhideWhenUsed="0"/>
+    <w:lsdException w:name="Dark List Accent 3" w:semiHidden="0" w:uiPriority="70" w:unhideWhenUsed="0"/>
+    <w:lsdException w:name="Colorful Shading Accent 3" w:semiHidden="0" w:uiPriority="71" w:unhideWhenUsed="0"/>
+    <w:lsdException w:name="Colorful List Accent 3" w:semiHidden="0" w:uiPriority="72" w:unhideWhenUsed="0"/>
+    <w:lsdException w:name="Colorful Grid Accent 3" w:semiHidden="0" w:uiPriority="73" w:unhideWhenUsed="0"/>
+    <w:lsdException w:name="Light Shading Accent 4" w:semiHidden="0" w:uiPriority="60" w:unhideWhenUsed="0"/>
+    <w:lsdException w:name="Light List Accent 4" w:semiHidden="0" w:uiPriority="61" w:unhideWhenUsed="0"/>
+    <w:lsdException w:name="Light Grid Accent 4" w:semiHidden="0" w:uiPriority="62" w:unhideWhenUsed="0"/>
+    <w:lsdException w:name="Medium Shading 1 Accent 4" w:semiHidden="0" w:uiPriority="63" w:unhideWhenUsed="0"/>
+    <w:lsdException w:name="Medium Shading 2 Accent 4" w:semiHidden="0" w:uiPriority="64" w:unhideWhenUsed="0"/>
+    <w:lsdException w:name="Medium List 1 Accent 4" w:semiHidden="0" w:uiPriority="65" w:unhideWhenUsed="0"/>
+    <w:lsdException w:name="Medium List 2 Accent 4" w:semiHidden="0" w:uiPriority="66" w:unhideWhenUsed="0"/>
+    <w:lsdException w:name="Medium Grid 1 Accent 4" w:semiHidden="0" w:uiPriority="67" w:unhideWhenUsed="0"/>
+    <w:lsdException w:name="Medium Grid 2 Accent 4" w:semiHidden="0" w:uiPriority="68" w:unhideWhenUsed="0"/>
+    <w:lsdException w:name="Medium Grid 3 Accent 4" w:semiHidden="0" w:uiPriority="69" w:unhideWhenUsed="0"/>
+    <w:lsdException w:name="Dark List Accent 4" w:semiHidden="0" w:uiPriority="70" w:unhideWhenUsed="0"/>
+    <w:lsdException w:name="Colorful Shading Accent 4" w:semiHidden="0" w:uiPriority="71" w:unhideWhenUsed="0"/>
+    <w:lsdException w:name="Colorful List Accent 4" w:semiHidden="0" w:uiPriority="72" w:unhideWhenUsed="0"/>
+    <w:lsdException w:name="Colorful Grid Accent 4" w:semiHidden="0" w:uiPriority="73" w:unhideWhenUsed="0"/>
+    <w:lsdException w:name="Light Shading Accent 5" w:semiHidden="0" w:uiPriority="60" w:unhideWhenUsed="0"/>
+    <w:lsdException w:name="Light List Accent 5" w:semiHidden="0" w:uiPriority="61" w:unhideWhenUsed="0"/>
+    <w:lsdException w:name="Light Grid Accent 5" w:semiHidden="0" w:uiPriority="62" w:unhideWhenUsed="0"/>
+    <w:lsdException w:name="Medium Shading 1 Accent 5" w:semiHidden="0" w:uiPriority="63" w:unhideWhenUsed="0"/>
+    <w:lsdException w:name="Medium Shading 2 Accent 5" w:semiHidden="0" w:uiPriority="64" w:unhideWhenUsed="0"/>
+    <w:lsdException w:name="Medium List 1 Accent 5" w:semiHidden="0" w:uiPriority="65" w:unhideWhenUsed="0"/>
+    <w:lsdException w:name="Medium List 2 Accent 5" w:semiHidden="0" w:uiPriority="66" w:unhideWhenUsed="0"/>
+    <w:lsdException w:name="Medium Grid 1 Accent 5" w:semiHidden="0" w:uiPriority="67" w:unhideWhenUsed="0"/>
+    <w:lsdException w:name="Medium Grid 2 Accent 5" w:semiHidden="0" w:uiPriority="68" w:unhideWhenUsed="0"/>
+    <w:lsdException w:name="Medium Grid 3 Accent 5" w:semiHidden="0" w:uiPriority="69" w:unhideWhenUsed="0"/>
+    <w:lsdException w:name="Dark List Accent 5" w:semiHidden="0" w:uiPriority="70" w:unhideWhenUsed="0"/>
+    <w:lsdException w:name="Colorful Shading Accent 5" w:semiHidden="0" w:uiPriority="71" w:unhideWhenUsed="0"/>
+    <w:lsdException w:name="Colorful List Accent 5" w:semiHidden="0" w:uiPriority="72" w:unhideWhenUsed="0"/>
+    <w:lsdException w:name="Colorful Grid Accent 5" w:semiHidden="0" w:uiPriority="73" w:unhideWhenUsed="0"/>
+    <w:lsdException w:name="Light Shading Accent 6" w:semiHidden="0" w:uiPriority="60" w:unhideWhenUsed="0"/>
+    <w:lsdException w:name="Light List Accent 6" w:semiHidden="0" w:uiPriority="61" w:unhideWhenUsed="0"/>
+    <w:lsdException w:name="Light Grid Accent 6" w:semiHidden="0" w:uiPriority="62" w:unhideWhenUsed="0"/>
+    <w:lsdException w:name="Medium Shading 1 Accent 6" w:semiHidden="0" w:uiPriority="63" w:unhideWhenUsed="0"/>
+    <w:lsdException w:name="Medium Shading 2 Accent 6" w:semiHidden="0" w:uiPriority="64" w:unhideWhenUsed="0"/>
+    <w:lsdException w:name="Medium List 1 Accent 6" w:semiHidden="0" w:uiPriority="65" w:unhideWhenUsed="0"/>
+    <w:lsdException w:name="Medium List 2 Accent 6" w:semiHidden="0" w:uiPriority="66" w:unhideWhenUsed="0"/>
+    <w:lsdException w:name="Medium Grid 1 Accent 6" w:semiHidden="0" w:uiPriority="67" w:unhideWhenUsed="0"/>
+    <w:lsdException w:name="Medium Grid 2 Accent 6" w:semiHidden="0" w:uiPriority="68" w:unhideWhenUsed="0"/>
+    <w:lsdException w:name="Medium Grid 3 Accent 6" w:semiHidden="0" w:uiPriority="69" w:unhideWhenUsed="0"/>
+    <w:lsdException w:name="Dark List Accent 6" w:semiHidden="0" w:uiPriority="70" w:unhideWhenUsed="0"/>
+    <w:lsdException w:name="Colorful Shading Accent 6" w:semiHidden="0" w:uiPriority="71" w:unhideWhenUsed="0"/>
+    <w:lsdException w:name="Colorful List Accent 6" w:semiHidden="0" w:uiPriority="72" w:unhideWhenUsed="0"/>
+    <w:lsdException w:name="Colorful Grid Accent 6" w:semiHidden="0" w:uiPriority="73" w:unhideWhenUsed="0"/>
+    <w:lsdException w:name="Subtle Emphasis" w:semiHidden="0" w:uiPriority="19" w:unhideWhenUsed="0" w:qFormat="1"/>
+    <w:lsdException w:name="Intense Emphasis" w:semiHidden="0" w:uiPriority="21" w:unhideWhenUsed="0" w:qFormat="1"/>
+    <w:lsdException w:name="Subtle Reference" w:semiHidden="0" w:uiPriority="31" w:unhideWhenUsed="0" w:qFormat="1"/>
+    <w:lsdException w:name="Intense Reference" w:semiHidden="0" w:uiPriority="32" w:unhideWhenUsed="0" w:qFormat="1"/>
+    <w:lsdException w:name="Book Title" w:semiHidden="0" w:uiPriority="33" w:unhideWhenUsed="0" w:qFormat="1"/>
+    <w:lsdException w:name="Bibliography" w:uiPriority="37"/>
+    <w:lsdException w:name="TOC Heading" w:uiPriority="39" w:qFormat="1"/>
+  </w:latentStyles>
+  <w:style w:type="paragraph" w:default="1" w:styleId="Normalny">
+    <w:name w:val="Normal"/>
+    <w:qFormat/>
+  </w:style>
+  <w:style w:type="character" w:default="1" w:styleId="Domylnaczcionkaakapitu">
+    <w:name w:val="Default Paragraph Font"/>
+    <w:uiPriority w:val="1"/>
+    <w:semiHidden/>
+    <w:unhideWhenUsed/>
+  </w:style>
+  <w:style w:type="table" w:default="1" w:styleId="Standardowy">
+    <w:name w:val="Normal Table"/>
+    <w:uiPriority w:val="99"/>
+    <w:semiHidden/>
+    <w:unhideWhenUsed/>
+    <w:tblPr>
+      <w:tblInd w:w="0" w:type="dxa"/>
+      <w:tblCellMar>
+        <w:top w:w="0" w:type="dxa"/>
+        <w:left w:w="108" w:type="dxa"/>
+        <w:bottom w:w="0" w:type="dxa"/>
+        <w:right w:w="108" w:type="dxa"/>
+      </w:tblCellMar>
+    </w:tblPr>
+  </w:style>
+  <w:style w:type="numbering" w:default="1" w:styleId="Bezlisty">
+    <w:name w:val="No List"/>
+    <w:uiPriority w:val="99"/>
+    <w:semiHidden/>
+    <w:unhideWhenUsed/>
+  </w:style>
+</w:styles>
+</file>
+
 <file path=word/theme/theme1.xml><?xml version="1.0" encoding="utf-8"?>
 <a:theme xmlns:a="http://schemas.openxmlformats.org/drawingml/2006/main" name="Motyw pakietu Office">
   <a:themeElements>
@@ -25960,7 +26001,7 @@
   <a:extraClrSchemeLst/>
   <a:extLst>
     <a:ext uri="{05A4C25C-085E-4340-85A3-A5531E510DB2}">
-      <thm15:themeFamily xmlns:thm15="http://schemas.microsoft.com/office/thememl/2012/main" xmlns="" name="Office Theme" id="{62F939B6-93AF-4DB8-9C6B-D6C7DFDC589F}" vid="{4A3C46E8-61CC-4603-A589-7422A47A8E4A}"/>
+      <thm15:themeFamily xmlns="" xmlns:thm15="http://schemas.microsoft.com/office/thememl/2012/main" name="Office Theme" id="{62F939B6-93AF-4DB8-9C6B-D6C7DFDC589F}" vid="{4A3C46E8-61CC-4603-A589-7422A47A8E4A}"/>
     </a:ext>
   </a:extLst>
 </a:theme>
@@ -25971,7 +26012,7 @@
 </file>
 
 <file path=customXml/itemProps1.xml><?xml version="1.0" encoding="utf-8"?>
-<ds:datastoreItem xmlns:ds="http://schemas.openxmlformats.org/officeDocument/2006/customXml" ds:itemID="{6B773C75-E229-4833-B330-39082D18ED1A}">
+<ds:datastoreItem xmlns:ds="http://schemas.openxmlformats.org/officeDocument/2006/customXml" ds:itemID="{7781690B-497A-4065-9495-C9D993379ADC}">
   <ds:schemaRefs>
     <ds:schemaRef ds:uri="http://schemas.openxmlformats.org/officeDocument/2006/bibliography"/>
   </ds:schemaRefs>

</xml_diff>